<commit_message>
Structure des couts (listing)
</commit_message>
<xml_diff>
--- a/AnalyseMH.docx
+++ b/AnalyseMH.docx
@@ -399,6 +399,12 @@
           <w:lang w:val="fr-BE"/>
         </w:rPr>
         <w:tab/>
+      </w:r>
+      <w:r>
+        <w:rPr>
+          <w:rFonts w:hint="default"/>
+          <w:lang w:val="fr-BE"/>
+        </w:rPr>
         <w:t>Forum de retro gaming</w:t>
       </w:r>
     </w:p>
@@ -593,6 +599,12 @@
           <w:lang w:val="fr-BE"/>
         </w:rPr>
         <w:tab/>
+      </w:r>
+      <w:r>
+        <w:rPr>
+          <w:rFonts w:hint="default"/>
+          <w:lang w:val="fr-BE"/>
+        </w:rPr>
         <w:t>Personne ressource pour les réparations</w:t>
       </w:r>
     </w:p>
@@ -1219,6 +1231,16 @@
           <w:lang w:val="fr-BE"/>
         </w:rPr>
         <w:tab/>
+      </w:r>
+      <w:r>
+        <w:rPr>
+          <w:rFonts w:hint="default"/>
+          <w:b w:val="0"/>
+          <w:bCs w:val="0"/>
+          <w:sz w:val="20"/>
+          <w:szCs w:val="20"/>
+          <w:lang w:val="fr-BE"/>
+        </w:rPr>
         <w:t>Un SaV et un service garantie impeccable pour un service de niche qui demandera une véritable expertise</w:t>
       </w:r>
     </w:p>
@@ -1463,18 +1485,27 @@
           <w:lang w:val="fr-BE"/>
         </w:rPr>
         <w:tab/>
-        <w:t/>
-      </w:r>
-      <w:r>
-        <w:rPr>
-          <w:rFonts w:hint="default"/>
-          <w:b w:val="0"/>
-          <w:bCs w:val="0"/>
-          <w:sz w:val="20"/>
-          <w:szCs w:val="20"/>
-          <w:lang w:val="fr-BE"/>
-        </w:rPr>
-        <w:tab/>
+      </w:r>
+      <w:r>
+        <w:rPr>
+          <w:rFonts w:hint="default"/>
+          <w:b w:val="0"/>
+          <w:bCs w:val="0"/>
+          <w:sz w:val="20"/>
+          <w:szCs w:val="20"/>
+          <w:lang w:val="fr-BE"/>
+        </w:rPr>
+        <w:tab/>
+      </w:r>
+      <w:r>
+        <w:rPr>
+          <w:rFonts w:hint="default"/>
+          <w:b w:val="0"/>
+          <w:bCs w:val="0"/>
+          <w:sz w:val="20"/>
+          <w:szCs w:val="20"/>
+          <w:lang w:val="fr-BE"/>
+        </w:rPr>
         <w:t>Positif</w:t>
       </w:r>
       <w:r>
@@ -1498,78 +1529,82 @@
           <w:lang w:val="fr-BE"/>
         </w:rPr>
         <w:tab/>
-        <w:t/>
-      </w:r>
-      <w:r>
-        <w:rPr>
-          <w:rFonts w:hint="default"/>
-          <w:b w:val="0"/>
-          <w:bCs w:val="0"/>
-          <w:sz w:val="20"/>
-          <w:szCs w:val="20"/>
-          <w:lang w:val="fr-BE"/>
-        </w:rPr>
-        <w:tab/>
-        <w:t/>
-      </w:r>
-      <w:r>
-        <w:rPr>
-          <w:rFonts w:hint="default"/>
-          <w:b w:val="0"/>
-          <w:bCs w:val="0"/>
-          <w:sz w:val="20"/>
-          <w:szCs w:val="20"/>
-          <w:lang w:val="fr-BE"/>
-        </w:rPr>
-        <w:tab/>
-        <w:t/>
-      </w:r>
-      <w:r>
-        <w:rPr>
-          <w:rFonts w:hint="default"/>
-          <w:b w:val="0"/>
-          <w:bCs w:val="0"/>
-          <w:sz w:val="20"/>
-          <w:szCs w:val="20"/>
-          <w:lang w:val="fr-BE"/>
-        </w:rPr>
-        <w:tab/>
-        <w:t/>
-      </w:r>
-      <w:r>
-        <w:rPr>
-          <w:rFonts w:hint="default"/>
-          <w:b w:val="0"/>
-          <w:bCs w:val="0"/>
-          <w:sz w:val="20"/>
-          <w:szCs w:val="20"/>
-          <w:lang w:val="fr-BE"/>
-        </w:rPr>
-        <w:tab/>
-        <w:t/>
-      </w:r>
-      <w:r>
-        <w:rPr>
-          <w:rFonts w:hint="default"/>
-          <w:b w:val="0"/>
-          <w:bCs w:val="0"/>
-          <w:sz w:val="20"/>
-          <w:szCs w:val="20"/>
-          <w:lang w:val="fr-BE"/>
-        </w:rPr>
-        <w:tab/>
-        <w:t/>
-      </w:r>
-      <w:r>
-        <w:rPr>
-          <w:rFonts w:hint="default"/>
-          <w:b w:val="0"/>
-          <w:bCs w:val="0"/>
-          <w:sz w:val="20"/>
-          <w:szCs w:val="20"/>
-          <w:lang w:val="fr-BE"/>
-        </w:rPr>
-        <w:tab/>
+      </w:r>
+      <w:r>
+        <w:rPr>
+          <w:rFonts w:hint="default"/>
+          <w:b w:val="0"/>
+          <w:bCs w:val="0"/>
+          <w:sz w:val="20"/>
+          <w:szCs w:val="20"/>
+          <w:lang w:val="fr-BE"/>
+        </w:rPr>
+        <w:tab/>
+      </w:r>
+      <w:r>
+        <w:rPr>
+          <w:rFonts w:hint="default"/>
+          <w:b w:val="0"/>
+          <w:bCs w:val="0"/>
+          <w:sz w:val="20"/>
+          <w:szCs w:val="20"/>
+          <w:lang w:val="fr-BE"/>
+        </w:rPr>
+        <w:tab/>
+      </w:r>
+      <w:r>
+        <w:rPr>
+          <w:rFonts w:hint="default"/>
+          <w:b w:val="0"/>
+          <w:bCs w:val="0"/>
+          <w:sz w:val="20"/>
+          <w:szCs w:val="20"/>
+          <w:lang w:val="fr-BE"/>
+        </w:rPr>
+        <w:tab/>
+      </w:r>
+      <w:r>
+        <w:rPr>
+          <w:rFonts w:hint="default"/>
+          <w:b w:val="0"/>
+          <w:bCs w:val="0"/>
+          <w:sz w:val="20"/>
+          <w:szCs w:val="20"/>
+          <w:lang w:val="fr-BE"/>
+        </w:rPr>
+        <w:tab/>
+      </w:r>
+      <w:r>
+        <w:rPr>
+          <w:rFonts w:hint="default"/>
+          <w:b w:val="0"/>
+          <w:bCs w:val="0"/>
+          <w:sz w:val="20"/>
+          <w:szCs w:val="20"/>
+          <w:lang w:val="fr-BE"/>
+        </w:rPr>
+        <w:tab/>
+      </w:r>
+      <w:r>
+        <w:rPr>
+          <w:rFonts w:hint="default"/>
+          <w:b w:val="0"/>
+          <w:bCs w:val="0"/>
+          <w:sz w:val="20"/>
+          <w:szCs w:val="20"/>
+          <w:lang w:val="fr-BE"/>
+        </w:rPr>
+        <w:tab/>
+      </w:r>
+      <w:r>
+        <w:rPr>
+          <w:rFonts w:hint="default"/>
+          <w:b w:val="0"/>
+          <w:bCs w:val="0"/>
+          <w:sz w:val="20"/>
+          <w:szCs w:val="20"/>
+          <w:lang w:val="fr-BE"/>
+        </w:rPr>
         <w:t>Negatif</w:t>
       </w:r>
       <w:r>
@@ -1649,30 +1684,38 @@
           <w:lang w:val="fr-BE"/>
         </w:rPr>
         <w:tab/>
-        <w:t/>
-      </w:r>
-      <w:r>
-        <w:rPr>
-          <w:rFonts w:hint="default"/>
-          <w:b w:val="0"/>
-          <w:bCs w:val="0"/>
-          <w:sz w:val="20"/>
-          <w:szCs w:val="20"/>
-          <w:lang w:val="fr-BE"/>
-        </w:rPr>
-        <w:tab/>
-        <w:t/>
-      </w:r>
-      <w:r>
-        <w:rPr>
-          <w:rFonts w:hint="default"/>
-          <w:b w:val="0"/>
-          <w:bCs w:val="0"/>
-          <w:sz w:val="20"/>
-          <w:szCs w:val="20"/>
-          <w:lang w:val="fr-BE"/>
-        </w:rPr>
-        <w:tab/>
+      </w:r>
+      <w:r>
+        <w:rPr>
+          <w:rFonts w:hint="default"/>
+          <w:b w:val="0"/>
+          <w:bCs w:val="0"/>
+          <w:sz w:val="20"/>
+          <w:szCs w:val="20"/>
+          <w:lang w:val="fr-BE"/>
+        </w:rPr>
+        <w:tab/>
+      </w:r>
+      <w:r>
+        <w:rPr>
+          <w:rFonts w:hint="default"/>
+          <w:b w:val="0"/>
+          <w:bCs w:val="0"/>
+          <w:sz w:val="20"/>
+          <w:szCs w:val="20"/>
+          <w:lang w:val="fr-BE"/>
+        </w:rPr>
+        <w:tab/>
+      </w:r>
+      <w:r>
+        <w:rPr>
+          <w:rFonts w:hint="default"/>
+          <w:b w:val="0"/>
+          <w:bCs w:val="0"/>
+          <w:sz w:val="20"/>
+          <w:szCs w:val="20"/>
+          <w:lang w:val="fr-BE"/>
+        </w:rPr>
         <w:t>Impossible de se reposer sur notre stock</w:t>
       </w:r>
     </w:p>
@@ -1708,6 +1751,16 @@
           <w:lang w:val="fr-BE"/>
         </w:rPr>
         <w:tab/>
+      </w:r>
+      <w:r>
+        <w:rPr>
+          <w:rFonts w:hint="default"/>
+          <w:b w:val="0"/>
+          <w:bCs w:val="0"/>
+          <w:sz w:val="20"/>
+          <w:szCs w:val="20"/>
+          <w:lang w:val="fr-BE"/>
+        </w:rPr>
         <w:t>Peu de couts initiaux</w:t>
       </w:r>
       <w:r>
@@ -1720,42 +1773,49 @@
           <w:lang w:val="fr-BE"/>
         </w:rPr>
         <w:tab/>
-        <w:t/>
-      </w:r>
-      <w:r>
-        <w:rPr>
-          <w:rFonts w:hint="default"/>
-          <w:b w:val="0"/>
-          <w:bCs w:val="0"/>
-          <w:sz w:val="20"/>
-          <w:szCs w:val="20"/>
-          <w:lang w:val="fr-BE"/>
-        </w:rPr>
-        <w:tab/>
-        <w:t/>
-      </w:r>
-      <w:r>
-        <w:rPr>
-          <w:rFonts w:hint="default"/>
-          <w:b w:val="0"/>
-          <w:bCs w:val="0"/>
-          <w:sz w:val="20"/>
-          <w:szCs w:val="20"/>
-          <w:lang w:val="fr-BE"/>
-        </w:rPr>
-        <w:tab/>
-        <w:t/>
-      </w:r>
-      <w:r>
-        <w:rPr>
-          <w:rFonts w:hint="default"/>
-          <w:b w:val="0"/>
-          <w:bCs w:val="0"/>
-          <w:sz w:val="20"/>
-          <w:szCs w:val="20"/>
-          <w:lang w:val="fr-BE"/>
-        </w:rPr>
-        <w:tab/>
+      </w:r>
+      <w:r>
+        <w:rPr>
+          <w:rFonts w:hint="default"/>
+          <w:b w:val="0"/>
+          <w:bCs w:val="0"/>
+          <w:sz w:val="20"/>
+          <w:szCs w:val="20"/>
+          <w:lang w:val="fr-BE"/>
+        </w:rPr>
+        <w:tab/>
+      </w:r>
+      <w:r>
+        <w:rPr>
+          <w:rFonts w:hint="default"/>
+          <w:b w:val="0"/>
+          <w:bCs w:val="0"/>
+          <w:sz w:val="20"/>
+          <w:szCs w:val="20"/>
+          <w:lang w:val="fr-BE"/>
+        </w:rPr>
+        <w:tab/>
+      </w:r>
+      <w:r>
+        <w:rPr>
+          <w:rFonts w:hint="default"/>
+          <w:b w:val="0"/>
+          <w:bCs w:val="0"/>
+          <w:sz w:val="20"/>
+          <w:szCs w:val="20"/>
+          <w:lang w:val="fr-BE"/>
+        </w:rPr>
+        <w:tab/>
+      </w:r>
+      <w:r>
+        <w:rPr>
+          <w:rFonts w:hint="default"/>
+          <w:b w:val="0"/>
+          <w:bCs w:val="0"/>
+          <w:sz w:val="20"/>
+          <w:szCs w:val="20"/>
+          <w:lang w:val="fr-BE"/>
+        </w:rPr>
         <w:t>Possibilité de mort de l’expert analyste</w:t>
       </w:r>
     </w:p>
@@ -1780,18 +1840,27 @@
           <w:lang w:val="fr-BE"/>
         </w:rPr>
         <w:tab/>
-        <w:t/>
-      </w:r>
-      <w:r>
-        <w:rPr>
-          <w:rFonts w:hint="default"/>
-          <w:b w:val="0"/>
-          <w:bCs w:val="0"/>
-          <w:sz w:val="20"/>
-          <w:szCs w:val="20"/>
-          <w:lang w:val="fr-BE"/>
-        </w:rPr>
-        <w:tab/>
+      </w:r>
+      <w:r>
+        <w:rPr>
+          <w:rFonts w:hint="default"/>
+          <w:b w:val="0"/>
+          <w:bCs w:val="0"/>
+          <w:sz w:val="20"/>
+          <w:szCs w:val="20"/>
+          <w:lang w:val="fr-BE"/>
+        </w:rPr>
+        <w:tab/>
+      </w:r>
+      <w:r>
+        <w:rPr>
+          <w:rFonts w:hint="default"/>
+          <w:b w:val="0"/>
+          <w:bCs w:val="0"/>
+          <w:sz w:val="20"/>
+          <w:szCs w:val="20"/>
+          <w:lang w:val="fr-BE"/>
+        </w:rPr>
         <w:t>Effet de levier</w:t>
       </w:r>
       <w:r>
@@ -1804,66 +1873,71 @@
           <w:lang w:val="fr-BE"/>
         </w:rPr>
         <w:tab/>
-        <w:t/>
-      </w:r>
-      <w:r>
-        <w:rPr>
-          <w:rFonts w:hint="default"/>
-          <w:b w:val="0"/>
-          <w:bCs w:val="0"/>
-          <w:sz w:val="20"/>
-          <w:szCs w:val="20"/>
-          <w:lang w:val="fr-BE"/>
-        </w:rPr>
-        <w:tab/>
-        <w:t/>
-      </w:r>
-      <w:r>
-        <w:rPr>
-          <w:rFonts w:hint="default"/>
-          <w:b w:val="0"/>
-          <w:bCs w:val="0"/>
-          <w:sz w:val="20"/>
-          <w:szCs w:val="20"/>
-          <w:lang w:val="fr-BE"/>
-        </w:rPr>
-        <w:tab/>
-        <w:t/>
-      </w:r>
-      <w:r>
-        <w:rPr>
-          <w:rFonts w:hint="default"/>
-          <w:b w:val="0"/>
-          <w:bCs w:val="0"/>
-          <w:sz w:val="20"/>
-          <w:szCs w:val="20"/>
-          <w:lang w:val="fr-BE"/>
-        </w:rPr>
-        <w:tab/>
-        <w:t/>
-      </w:r>
-      <w:r>
-        <w:rPr>
-          <w:rFonts w:hint="default"/>
-          <w:b w:val="0"/>
-          <w:bCs w:val="0"/>
-          <w:sz w:val="20"/>
-          <w:szCs w:val="20"/>
-          <w:lang w:val="fr-BE"/>
-        </w:rPr>
-        <w:tab/>
-        <w:t/>
-      </w:r>
-      <w:r>
-        <w:rPr>
-          <w:rFonts w:hint="default"/>
-          <w:b w:val="0"/>
-          <w:bCs w:val="0"/>
-          <w:sz w:val="20"/>
-          <w:szCs w:val="20"/>
-          <w:lang w:val="fr-BE"/>
-        </w:rPr>
-        <w:tab/>
+      </w:r>
+      <w:r>
+        <w:rPr>
+          <w:rFonts w:hint="default"/>
+          <w:b w:val="0"/>
+          <w:bCs w:val="0"/>
+          <w:sz w:val="20"/>
+          <w:szCs w:val="20"/>
+          <w:lang w:val="fr-BE"/>
+        </w:rPr>
+        <w:tab/>
+      </w:r>
+      <w:r>
+        <w:rPr>
+          <w:rFonts w:hint="default"/>
+          <w:b w:val="0"/>
+          <w:bCs w:val="0"/>
+          <w:sz w:val="20"/>
+          <w:szCs w:val="20"/>
+          <w:lang w:val="fr-BE"/>
+        </w:rPr>
+        <w:tab/>
+      </w:r>
+      <w:r>
+        <w:rPr>
+          <w:rFonts w:hint="default"/>
+          <w:b w:val="0"/>
+          <w:bCs w:val="0"/>
+          <w:sz w:val="20"/>
+          <w:szCs w:val="20"/>
+          <w:lang w:val="fr-BE"/>
+        </w:rPr>
+        <w:tab/>
+      </w:r>
+      <w:r>
+        <w:rPr>
+          <w:rFonts w:hint="default"/>
+          <w:b w:val="0"/>
+          <w:bCs w:val="0"/>
+          <w:sz w:val="20"/>
+          <w:szCs w:val="20"/>
+          <w:lang w:val="fr-BE"/>
+        </w:rPr>
+        <w:tab/>
+      </w:r>
+      <w:r>
+        <w:rPr>
+          <w:rFonts w:hint="default"/>
+          <w:b w:val="0"/>
+          <w:bCs w:val="0"/>
+          <w:sz w:val="20"/>
+          <w:szCs w:val="20"/>
+          <w:lang w:val="fr-BE"/>
+        </w:rPr>
+        <w:tab/>
+      </w:r>
+      <w:r>
+        <w:rPr>
+          <w:rFonts w:hint="default"/>
+          <w:b w:val="0"/>
+          <w:bCs w:val="0"/>
+          <w:sz w:val="20"/>
+          <w:szCs w:val="20"/>
+          <w:lang w:val="fr-BE"/>
+        </w:rPr>
         <w:t>Responsabilité pour l’authentification des biens</w:t>
       </w:r>
     </w:p>
@@ -1888,53 +1962,61 @@
           <w:lang w:val="fr-BE"/>
         </w:rPr>
         <w:tab/>
-        <w:t/>
-      </w:r>
-      <w:r>
-        <w:rPr>
-          <w:rFonts w:hint="default"/>
-          <w:b w:val="0"/>
-          <w:bCs w:val="0"/>
-          <w:sz w:val="20"/>
-          <w:szCs w:val="20"/>
-          <w:lang w:val="fr-BE"/>
-        </w:rPr>
-        <w:tab/>
-      </w:r>
-    </w:p>
-    <w:p>
-      <w:pPr>
-        <w:rPr>
-          <w:rFonts w:hint="default"/>
-          <w:b w:val="0"/>
-          <w:bCs w:val="0"/>
-          <w:sz w:val="20"/>
-          <w:szCs w:val="20"/>
-          <w:lang w:val="fr-BE"/>
-        </w:rPr>
-      </w:pPr>
-      <w:r>
-        <w:rPr>
-          <w:rFonts w:hint="default"/>
-          <w:b w:val="0"/>
-          <w:bCs w:val="0"/>
-          <w:sz w:val="20"/>
-          <w:szCs w:val="20"/>
-          <w:lang w:val="fr-BE"/>
-        </w:rPr>
-        <w:tab/>
-        <w:t/>
-      </w:r>
-      <w:r>
-        <w:rPr>
-          <w:rFonts w:hint="default"/>
-          <w:b w:val="0"/>
-          <w:bCs w:val="0"/>
-          <w:sz w:val="20"/>
-          <w:szCs w:val="20"/>
-          <w:lang w:val="fr-BE"/>
-        </w:rPr>
-        <w:tab/>
+      </w:r>
+      <w:r>
+        <w:rPr>
+          <w:rFonts w:hint="default"/>
+          <w:b w:val="0"/>
+          <w:bCs w:val="0"/>
+          <w:sz w:val="20"/>
+          <w:szCs w:val="20"/>
+          <w:lang w:val="fr-BE"/>
+        </w:rPr>
+        <w:tab/>
+      </w:r>
+    </w:p>
+    <w:p>
+      <w:pPr>
+        <w:rPr>
+          <w:rFonts w:hint="default"/>
+          <w:b w:val="0"/>
+          <w:bCs w:val="0"/>
+          <w:sz w:val="20"/>
+          <w:szCs w:val="20"/>
+          <w:lang w:val="fr-BE"/>
+        </w:rPr>
+      </w:pPr>
+      <w:r>
+        <w:rPr>
+          <w:rFonts w:hint="default"/>
+          <w:b w:val="0"/>
+          <w:bCs w:val="0"/>
+          <w:sz w:val="20"/>
+          <w:szCs w:val="20"/>
+          <w:lang w:val="fr-BE"/>
+        </w:rPr>
+        <w:tab/>
+      </w:r>
+      <w:r>
+        <w:rPr>
+          <w:rFonts w:hint="default"/>
+          <w:b w:val="0"/>
+          <w:bCs w:val="0"/>
+          <w:sz w:val="20"/>
+          <w:szCs w:val="20"/>
+          <w:lang w:val="fr-BE"/>
+        </w:rPr>
+        <w:tab/>
+      </w:r>
+      <w:r>
+        <w:rPr>
+          <w:rFonts w:hint="default"/>
+          <w:b w:val="0"/>
+          <w:bCs w:val="0"/>
+          <w:sz w:val="20"/>
+          <w:szCs w:val="20"/>
+          <w:lang w:val="fr-BE"/>
+        </w:rPr>
         <w:t>Marcher en expansion</w:t>
       </w:r>
       <w:r>
@@ -1947,42 +2029,49 @@
           <w:lang w:val="fr-BE"/>
         </w:rPr>
         <w:tab/>
-        <w:t/>
-      </w:r>
-      <w:r>
-        <w:rPr>
-          <w:rFonts w:hint="default"/>
-          <w:b w:val="0"/>
-          <w:bCs w:val="0"/>
-          <w:sz w:val="20"/>
-          <w:szCs w:val="20"/>
-          <w:lang w:val="fr-BE"/>
-        </w:rPr>
-        <w:tab/>
-        <w:t/>
-      </w:r>
-      <w:r>
-        <w:rPr>
-          <w:rFonts w:hint="default"/>
-          <w:b w:val="0"/>
-          <w:bCs w:val="0"/>
-          <w:sz w:val="20"/>
-          <w:szCs w:val="20"/>
-          <w:lang w:val="fr-BE"/>
-        </w:rPr>
-        <w:tab/>
-        <w:t/>
-      </w:r>
-      <w:r>
-        <w:rPr>
-          <w:rFonts w:hint="default"/>
-          <w:b w:val="0"/>
-          <w:bCs w:val="0"/>
-          <w:sz w:val="20"/>
-          <w:szCs w:val="20"/>
-          <w:lang w:val="fr-BE"/>
-        </w:rPr>
-        <w:tab/>
+      </w:r>
+      <w:r>
+        <w:rPr>
+          <w:rFonts w:hint="default"/>
+          <w:b w:val="0"/>
+          <w:bCs w:val="0"/>
+          <w:sz w:val="20"/>
+          <w:szCs w:val="20"/>
+          <w:lang w:val="fr-BE"/>
+        </w:rPr>
+        <w:tab/>
+      </w:r>
+      <w:r>
+        <w:rPr>
+          <w:rFonts w:hint="default"/>
+          <w:b w:val="0"/>
+          <w:bCs w:val="0"/>
+          <w:sz w:val="20"/>
+          <w:szCs w:val="20"/>
+          <w:lang w:val="fr-BE"/>
+        </w:rPr>
+        <w:tab/>
+      </w:r>
+      <w:r>
+        <w:rPr>
+          <w:rFonts w:hint="default"/>
+          <w:b w:val="0"/>
+          <w:bCs w:val="0"/>
+          <w:sz w:val="20"/>
+          <w:szCs w:val="20"/>
+          <w:lang w:val="fr-BE"/>
+        </w:rPr>
+        <w:tab/>
+      </w:r>
+      <w:r>
+        <w:rPr>
+          <w:rFonts w:hint="default"/>
+          <w:b w:val="0"/>
+          <w:bCs w:val="0"/>
+          <w:sz w:val="20"/>
+          <w:szCs w:val="20"/>
+          <w:lang w:val="fr-BE"/>
+        </w:rPr>
         <w:t>Clientèle de niche relativement faible</w:t>
       </w:r>
     </w:p>
@@ -2018,6 +2107,16 @@
           <w:lang w:val="fr-BE"/>
         </w:rPr>
         <w:tab/>
+      </w:r>
+      <w:r>
+        <w:rPr>
+          <w:rFonts w:hint="default"/>
+          <w:b w:val="0"/>
+          <w:bCs w:val="0"/>
+          <w:sz w:val="20"/>
+          <w:szCs w:val="20"/>
+          <w:lang w:val="fr-BE"/>
+        </w:rPr>
         <w:t>Augmentation du prix des articles</w:t>
       </w:r>
       <w:r>
@@ -2030,18 +2129,27 @@
           <w:lang w:val="fr-BE"/>
         </w:rPr>
         <w:tab/>
-        <w:t/>
-      </w:r>
-      <w:r>
-        <w:rPr>
-          <w:rFonts w:hint="default"/>
-          <w:b w:val="0"/>
-          <w:bCs w:val="0"/>
-          <w:sz w:val="20"/>
-          <w:szCs w:val="20"/>
-          <w:lang w:val="fr-BE"/>
-        </w:rPr>
-        <w:tab/>
+      </w:r>
+      <w:r>
+        <w:rPr>
+          <w:rFonts w:hint="default"/>
+          <w:b w:val="0"/>
+          <w:bCs w:val="0"/>
+          <w:sz w:val="20"/>
+          <w:szCs w:val="20"/>
+          <w:lang w:val="fr-BE"/>
+        </w:rPr>
+        <w:tab/>
+      </w:r>
+      <w:r>
+        <w:rPr>
+          <w:rFonts w:hint="default"/>
+          <w:b w:val="0"/>
+          <w:bCs w:val="0"/>
+          <w:sz w:val="20"/>
+          <w:szCs w:val="20"/>
+          <w:lang w:val="fr-BE"/>
+        </w:rPr>
         <w:t>Concept simple -&gt; possibilité de concurrence</w:t>
       </w:r>
     </w:p>
@@ -2066,18 +2174,27 @@
           <w:lang w:val="fr-BE"/>
         </w:rPr>
         <w:tab/>
-        <w:t/>
-      </w:r>
-      <w:r>
-        <w:rPr>
-          <w:rFonts w:hint="default"/>
-          <w:b w:val="0"/>
-          <w:bCs w:val="0"/>
-          <w:sz w:val="20"/>
-          <w:szCs w:val="20"/>
-          <w:lang w:val="fr-BE"/>
-        </w:rPr>
-        <w:tab/>
+      </w:r>
+      <w:r>
+        <w:rPr>
+          <w:rFonts w:hint="default"/>
+          <w:b w:val="0"/>
+          <w:bCs w:val="0"/>
+          <w:sz w:val="20"/>
+          <w:szCs w:val="20"/>
+          <w:lang w:val="fr-BE"/>
+        </w:rPr>
+        <w:tab/>
+      </w:r>
+      <w:r>
+        <w:rPr>
+          <w:rFonts w:hint="default"/>
+          <w:b w:val="0"/>
+          <w:bCs w:val="0"/>
+          <w:sz w:val="20"/>
+          <w:szCs w:val="20"/>
+          <w:lang w:val="fr-BE"/>
+        </w:rPr>
         <w:t>Culture en expansion et `trendy`</w:t>
       </w:r>
       <w:r>
@@ -2090,18 +2207,27 @@
           <w:lang w:val="fr-BE"/>
         </w:rPr>
         <w:tab/>
-        <w:t/>
-      </w:r>
-      <w:r>
-        <w:rPr>
-          <w:rFonts w:hint="default"/>
-          <w:b w:val="0"/>
-          <w:bCs w:val="0"/>
-          <w:sz w:val="20"/>
-          <w:szCs w:val="20"/>
-          <w:lang w:val="fr-BE"/>
-        </w:rPr>
-        <w:tab/>
+      </w:r>
+      <w:r>
+        <w:rPr>
+          <w:rFonts w:hint="default"/>
+          <w:b w:val="0"/>
+          <w:bCs w:val="0"/>
+          <w:sz w:val="20"/>
+          <w:szCs w:val="20"/>
+          <w:lang w:val="fr-BE"/>
+        </w:rPr>
+        <w:tab/>
+      </w:r>
+      <w:r>
+        <w:rPr>
+          <w:rFonts w:hint="default"/>
+          <w:b w:val="0"/>
+          <w:bCs w:val="0"/>
+          <w:sz w:val="20"/>
+          <w:szCs w:val="20"/>
+          <w:lang w:val="fr-BE"/>
+        </w:rPr>
         <w:t>Risque du déclin de la culture geek et retro</w:t>
       </w:r>
       <w:r>
@@ -2209,6 +2335,16 @@
           <w:lang w:val="fr-BE"/>
         </w:rPr>
         <w:tab/>
+      </w:r>
+      <w:r>
+        <w:rPr>
+          <w:rFonts w:hint="default"/>
+          <w:b w:val="0"/>
+          <w:bCs w:val="0"/>
+          <w:sz w:val="20"/>
+          <w:szCs w:val="20"/>
+          <w:lang w:val="fr-BE"/>
+        </w:rPr>
         <w:t xml:space="preserve">Pas trop grave car couts initiaux ne sont pas importants -&gt; reconversion vers un autre </w:t>
       </w:r>
       <w:r>
@@ -2221,42 +2357,49 @@
           <w:lang w:val="fr-BE"/>
         </w:rPr>
         <w:tab/>
-        <w:t/>
-      </w:r>
-      <w:r>
-        <w:rPr>
-          <w:rFonts w:hint="default"/>
-          <w:b w:val="0"/>
-          <w:bCs w:val="0"/>
-          <w:sz w:val="20"/>
-          <w:szCs w:val="20"/>
-          <w:lang w:val="fr-BE"/>
-        </w:rPr>
-        <w:tab/>
-        <w:t/>
-      </w:r>
-      <w:r>
-        <w:rPr>
-          <w:rFonts w:hint="default"/>
-          <w:b w:val="0"/>
-          <w:bCs w:val="0"/>
-          <w:sz w:val="20"/>
-          <w:szCs w:val="20"/>
-          <w:lang w:val="fr-BE"/>
-        </w:rPr>
-        <w:tab/>
-        <w:t/>
-      </w:r>
-      <w:r>
-        <w:rPr>
-          <w:rFonts w:hint="default"/>
-          <w:b w:val="0"/>
-          <w:bCs w:val="0"/>
-          <w:sz w:val="20"/>
-          <w:szCs w:val="20"/>
-          <w:lang w:val="fr-BE"/>
-        </w:rPr>
-        <w:tab/>
+      </w:r>
+      <w:r>
+        <w:rPr>
+          <w:rFonts w:hint="default"/>
+          <w:b w:val="0"/>
+          <w:bCs w:val="0"/>
+          <w:sz w:val="20"/>
+          <w:szCs w:val="20"/>
+          <w:lang w:val="fr-BE"/>
+        </w:rPr>
+        <w:tab/>
+      </w:r>
+      <w:r>
+        <w:rPr>
+          <w:rFonts w:hint="default"/>
+          <w:b w:val="0"/>
+          <w:bCs w:val="0"/>
+          <w:sz w:val="20"/>
+          <w:szCs w:val="20"/>
+          <w:lang w:val="fr-BE"/>
+        </w:rPr>
+        <w:tab/>
+      </w:r>
+      <w:r>
+        <w:rPr>
+          <w:rFonts w:hint="default"/>
+          <w:b w:val="0"/>
+          <w:bCs w:val="0"/>
+          <w:sz w:val="20"/>
+          <w:szCs w:val="20"/>
+          <w:lang w:val="fr-BE"/>
+        </w:rPr>
+        <w:tab/>
+      </w:r>
+      <w:r>
+        <w:rPr>
+          <w:rFonts w:hint="default"/>
+          <w:b w:val="0"/>
+          <w:bCs w:val="0"/>
+          <w:sz w:val="20"/>
+          <w:szCs w:val="20"/>
+          <w:lang w:val="fr-BE"/>
+        </w:rPr>
         <w:t>marcher</w:t>
       </w:r>
     </w:p>
@@ -2306,6 +2449,16 @@
           <w:lang w:val="fr-BE"/>
         </w:rPr>
         <w:tab/>
+      </w:r>
+      <w:r>
+        <w:rPr>
+          <w:rFonts w:hint="default"/>
+          <w:b w:val="0"/>
+          <w:bCs w:val="0"/>
+          <w:sz w:val="20"/>
+          <w:szCs w:val="20"/>
+          <w:lang w:val="fr-BE"/>
+        </w:rPr>
         <w:t>Développement de l’entreprise</w:t>
       </w:r>
     </w:p>
@@ -2331,6 +2484,16 @@
           <w:lang w:val="fr-BE"/>
         </w:rPr>
         <w:tab/>
+      </w:r>
+      <w:r>
+        <w:rPr>
+          <w:rFonts w:hint="default"/>
+          <w:b w:val="0"/>
+          <w:bCs w:val="0"/>
+          <w:sz w:val="20"/>
+          <w:szCs w:val="20"/>
+          <w:lang w:val="fr-BE"/>
+        </w:rPr>
         <w:t>Potentiel création de concurrence -&gt; mais la primauté de notre entreprise  nous apportera la confiance des clients (jouer sur une bonne réputation sera important)</w:t>
       </w:r>
     </w:p>
@@ -2380,6 +2543,16 @@
           <w:lang w:val="fr-BE"/>
         </w:rPr>
         <w:tab/>
+      </w:r>
+      <w:r>
+        <w:rPr>
+          <w:rFonts w:hint="default"/>
+          <w:b w:val="0"/>
+          <w:bCs w:val="0"/>
+          <w:sz w:val="20"/>
+          <w:szCs w:val="20"/>
+          <w:lang w:val="fr-BE"/>
+        </w:rPr>
         <w:t>Oui, bien qu’il faudra peut-être un peu de temps pour acquérir une clientèle élevée</w:t>
       </w:r>
     </w:p>
@@ -2510,18 +2683,27 @@
           <w:lang w:val="fr-BE"/>
         </w:rPr>
         <w:tab/>
-        <w:t/>
-      </w:r>
-      <w:r>
-        <w:rPr>
-          <w:rFonts w:hint="default"/>
-          <w:b w:val="0"/>
-          <w:bCs w:val="0"/>
-          <w:sz w:val="20"/>
-          <w:szCs w:val="20"/>
-          <w:lang w:val="fr-BE"/>
-        </w:rPr>
-        <w:tab/>
+      </w:r>
+      <w:r>
+        <w:rPr>
+          <w:rFonts w:hint="default"/>
+          <w:b w:val="0"/>
+          <w:bCs w:val="0"/>
+          <w:sz w:val="20"/>
+          <w:szCs w:val="20"/>
+          <w:lang w:val="fr-BE"/>
+        </w:rPr>
+        <w:tab/>
+      </w:r>
+      <w:r>
+        <w:rPr>
+          <w:rFonts w:hint="default"/>
+          <w:b w:val="0"/>
+          <w:bCs w:val="0"/>
+          <w:sz w:val="20"/>
+          <w:szCs w:val="20"/>
+          <w:lang w:val="fr-BE"/>
+        </w:rPr>
         <w:t>Outre la rentabilité, ceci est l’objectif le plus important de l’entreprise. Sur le long terme, c’est celle-ci qui permettra la survie et la croissance de l’entreprise.</w:t>
       </w:r>
     </w:p>
@@ -2546,18 +2728,27 @@
           <w:lang w:val="fr-BE"/>
         </w:rPr>
         <w:tab/>
-        <w:t/>
-      </w:r>
-      <w:r>
-        <w:rPr>
-          <w:rFonts w:hint="default"/>
-          <w:b w:val="0"/>
-          <w:bCs w:val="0"/>
-          <w:sz w:val="20"/>
-          <w:szCs w:val="20"/>
-          <w:lang w:val="fr-BE"/>
-        </w:rPr>
-        <w:tab/>
+      </w:r>
+      <w:r>
+        <w:rPr>
+          <w:rFonts w:hint="default"/>
+          <w:b w:val="0"/>
+          <w:bCs w:val="0"/>
+          <w:sz w:val="20"/>
+          <w:szCs w:val="20"/>
+          <w:lang w:val="fr-BE"/>
+        </w:rPr>
+        <w:tab/>
+      </w:r>
+      <w:r>
+        <w:rPr>
+          <w:rFonts w:hint="default"/>
+          <w:b w:val="0"/>
+          <w:bCs w:val="0"/>
+          <w:sz w:val="20"/>
+          <w:szCs w:val="20"/>
+          <w:lang w:val="fr-BE"/>
+        </w:rPr>
         <w:t>Fin de première année, début des opérations spéciales avec stream et vod</w:t>
       </w:r>
     </w:p>
@@ -2582,30 +2773,38 @@
           <w:lang w:val="fr-BE"/>
         </w:rPr>
         <w:tab/>
-        <w:t/>
-      </w:r>
-      <w:r>
-        <w:rPr>
-          <w:rFonts w:hint="default"/>
-          <w:b w:val="0"/>
-          <w:bCs w:val="0"/>
-          <w:sz w:val="20"/>
-          <w:szCs w:val="20"/>
-          <w:lang w:val="fr-BE"/>
-        </w:rPr>
-        <w:tab/>
-        <w:t/>
-      </w:r>
-      <w:r>
-        <w:rPr>
-          <w:rFonts w:hint="default"/>
-          <w:b w:val="0"/>
-          <w:bCs w:val="0"/>
-          <w:sz w:val="20"/>
-          <w:szCs w:val="20"/>
-          <w:lang w:val="fr-BE"/>
-        </w:rPr>
-        <w:tab/>
+      </w:r>
+      <w:r>
+        <w:rPr>
+          <w:rFonts w:hint="default"/>
+          <w:b w:val="0"/>
+          <w:bCs w:val="0"/>
+          <w:sz w:val="20"/>
+          <w:szCs w:val="20"/>
+          <w:lang w:val="fr-BE"/>
+        </w:rPr>
+        <w:tab/>
+      </w:r>
+      <w:r>
+        <w:rPr>
+          <w:rFonts w:hint="default"/>
+          <w:b w:val="0"/>
+          <w:bCs w:val="0"/>
+          <w:sz w:val="20"/>
+          <w:szCs w:val="20"/>
+          <w:lang w:val="fr-BE"/>
+        </w:rPr>
+        <w:tab/>
+      </w:r>
+      <w:r>
+        <w:rPr>
+          <w:rFonts w:hint="default"/>
+          <w:b w:val="0"/>
+          <w:bCs w:val="0"/>
+          <w:sz w:val="20"/>
+          <w:szCs w:val="20"/>
+          <w:lang w:val="fr-BE"/>
+        </w:rPr>
         <w:t>1.000 followers tous réseaux sociaux confondus</w:t>
       </w:r>
     </w:p>
@@ -2630,18 +2829,27 @@
           <w:lang w:val="fr-BE"/>
         </w:rPr>
         <w:tab/>
-        <w:t/>
-      </w:r>
-      <w:r>
-        <w:rPr>
-          <w:rFonts w:hint="default"/>
-          <w:b w:val="0"/>
-          <w:bCs w:val="0"/>
-          <w:sz w:val="20"/>
-          <w:szCs w:val="20"/>
-          <w:lang w:val="fr-BE"/>
-        </w:rPr>
-        <w:tab/>
+      </w:r>
+      <w:r>
+        <w:rPr>
+          <w:rFonts w:hint="default"/>
+          <w:b w:val="0"/>
+          <w:bCs w:val="0"/>
+          <w:sz w:val="20"/>
+          <w:szCs w:val="20"/>
+          <w:lang w:val="fr-BE"/>
+        </w:rPr>
+        <w:tab/>
+      </w:r>
+      <w:r>
+        <w:rPr>
+          <w:rFonts w:hint="default"/>
+          <w:b w:val="0"/>
+          <w:bCs w:val="0"/>
+          <w:sz w:val="20"/>
+          <w:szCs w:val="20"/>
+          <w:lang w:val="fr-BE"/>
+        </w:rPr>
         <w:t>Fin de deuxième année, présence dans les plus gros salons geek</w:t>
       </w:r>
     </w:p>
@@ -2666,30 +2874,38 @@
           <w:lang w:val="fr-BE"/>
         </w:rPr>
         <w:tab/>
-        <w:t/>
-      </w:r>
-      <w:r>
-        <w:rPr>
-          <w:rFonts w:hint="default"/>
-          <w:b w:val="0"/>
-          <w:bCs w:val="0"/>
-          <w:sz w:val="20"/>
-          <w:szCs w:val="20"/>
-          <w:lang w:val="fr-BE"/>
-        </w:rPr>
-        <w:tab/>
-        <w:t/>
-      </w:r>
-      <w:r>
-        <w:rPr>
-          <w:rFonts w:hint="default"/>
-          <w:b w:val="0"/>
-          <w:bCs w:val="0"/>
-          <w:sz w:val="20"/>
-          <w:szCs w:val="20"/>
-          <w:lang w:val="fr-BE"/>
-        </w:rPr>
-        <w:tab/>
+      </w:r>
+      <w:r>
+        <w:rPr>
+          <w:rFonts w:hint="default"/>
+          <w:b w:val="0"/>
+          <w:bCs w:val="0"/>
+          <w:sz w:val="20"/>
+          <w:szCs w:val="20"/>
+          <w:lang w:val="fr-BE"/>
+        </w:rPr>
+        <w:tab/>
+      </w:r>
+      <w:r>
+        <w:rPr>
+          <w:rFonts w:hint="default"/>
+          <w:b w:val="0"/>
+          <w:bCs w:val="0"/>
+          <w:sz w:val="20"/>
+          <w:szCs w:val="20"/>
+          <w:lang w:val="fr-BE"/>
+        </w:rPr>
+        <w:tab/>
+      </w:r>
+      <w:r>
+        <w:rPr>
+          <w:rFonts w:hint="default"/>
+          <w:b w:val="0"/>
+          <w:bCs w:val="0"/>
+          <w:sz w:val="20"/>
+          <w:szCs w:val="20"/>
+          <w:lang w:val="fr-BE"/>
+        </w:rPr>
         <w:t>10.000 followers tous réseaux sociaux confondus</w:t>
       </w:r>
     </w:p>
@@ -2714,18 +2930,27 @@
           <w:lang w:val="fr-BE"/>
         </w:rPr>
         <w:tab/>
-        <w:t/>
-      </w:r>
-      <w:r>
-        <w:rPr>
-          <w:rFonts w:hint="default"/>
-          <w:b w:val="0"/>
-          <w:bCs w:val="0"/>
-          <w:sz w:val="20"/>
-          <w:szCs w:val="20"/>
-          <w:lang w:val="fr-BE"/>
-        </w:rPr>
-        <w:tab/>
+      </w:r>
+      <w:r>
+        <w:rPr>
+          <w:rFonts w:hint="default"/>
+          <w:b w:val="0"/>
+          <w:bCs w:val="0"/>
+          <w:sz w:val="20"/>
+          <w:szCs w:val="20"/>
+          <w:lang w:val="fr-BE"/>
+        </w:rPr>
+        <w:tab/>
+      </w:r>
+      <w:r>
+        <w:rPr>
+          <w:rFonts w:hint="default"/>
+          <w:b w:val="0"/>
+          <w:bCs w:val="0"/>
+          <w:sz w:val="20"/>
+          <w:szCs w:val="20"/>
+          <w:lang w:val="fr-BE"/>
+        </w:rPr>
         <w:t>Fin de troisième année, création de nos propres événements</w:t>
       </w:r>
     </w:p>
@@ -2750,30 +2975,38 @@
           <w:lang w:val="fr-BE"/>
         </w:rPr>
         <w:tab/>
-        <w:t/>
-      </w:r>
-      <w:r>
-        <w:rPr>
-          <w:rFonts w:hint="default"/>
-          <w:b w:val="0"/>
-          <w:bCs w:val="0"/>
-          <w:sz w:val="20"/>
-          <w:szCs w:val="20"/>
-          <w:lang w:val="fr-BE"/>
-        </w:rPr>
-        <w:tab/>
-        <w:t/>
-      </w:r>
-      <w:r>
-        <w:rPr>
-          <w:rFonts w:hint="default"/>
-          <w:b w:val="0"/>
-          <w:bCs w:val="0"/>
-          <w:sz w:val="20"/>
-          <w:szCs w:val="20"/>
-          <w:lang w:val="fr-BE"/>
-        </w:rPr>
-        <w:tab/>
+      </w:r>
+      <w:r>
+        <w:rPr>
+          <w:rFonts w:hint="default"/>
+          <w:b w:val="0"/>
+          <w:bCs w:val="0"/>
+          <w:sz w:val="20"/>
+          <w:szCs w:val="20"/>
+          <w:lang w:val="fr-BE"/>
+        </w:rPr>
+        <w:tab/>
+      </w:r>
+      <w:r>
+        <w:rPr>
+          <w:rFonts w:hint="default"/>
+          <w:b w:val="0"/>
+          <w:bCs w:val="0"/>
+          <w:sz w:val="20"/>
+          <w:szCs w:val="20"/>
+          <w:lang w:val="fr-BE"/>
+        </w:rPr>
+        <w:tab/>
+      </w:r>
+      <w:r>
+        <w:rPr>
+          <w:rFonts w:hint="default"/>
+          <w:b w:val="0"/>
+          <w:bCs w:val="0"/>
+          <w:sz w:val="20"/>
+          <w:szCs w:val="20"/>
+          <w:lang w:val="fr-BE"/>
+        </w:rPr>
         <w:t>Jam retro games</w:t>
       </w:r>
     </w:p>
@@ -2798,30 +3031,38 @@
           <w:lang w:val="fr-BE"/>
         </w:rPr>
         <w:tab/>
-        <w:t/>
-      </w:r>
-      <w:r>
-        <w:rPr>
-          <w:rFonts w:hint="default"/>
-          <w:b w:val="0"/>
-          <w:bCs w:val="0"/>
-          <w:sz w:val="20"/>
-          <w:szCs w:val="20"/>
-          <w:lang w:val="fr-BE"/>
-        </w:rPr>
-        <w:tab/>
-        <w:t/>
-      </w:r>
-      <w:r>
-        <w:rPr>
-          <w:rFonts w:hint="default"/>
-          <w:b w:val="0"/>
-          <w:bCs w:val="0"/>
-          <w:sz w:val="20"/>
-          <w:szCs w:val="20"/>
-          <w:lang w:val="fr-BE"/>
-        </w:rPr>
-        <w:tab/>
+      </w:r>
+      <w:r>
+        <w:rPr>
+          <w:rFonts w:hint="default"/>
+          <w:b w:val="0"/>
+          <w:bCs w:val="0"/>
+          <w:sz w:val="20"/>
+          <w:szCs w:val="20"/>
+          <w:lang w:val="fr-BE"/>
+        </w:rPr>
+        <w:tab/>
+      </w:r>
+      <w:r>
+        <w:rPr>
+          <w:rFonts w:hint="default"/>
+          <w:b w:val="0"/>
+          <w:bCs w:val="0"/>
+          <w:sz w:val="20"/>
+          <w:szCs w:val="20"/>
+          <w:lang w:val="fr-BE"/>
+        </w:rPr>
+        <w:tab/>
+      </w:r>
+      <w:r>
+        <w:rPr>
+          <w:rFonts w:hint="default"/>
+          <w:b w:val="0"/>
+          <w:bCs w:val="0"/>
+          <w:sz w:val="20"/>
+          <w:szCs w:val="20"/>
+          <w:lang w:val="fr-BE"/>
+        </w:rPr>
         <w:t>Salon avec jeux concours</w:t>
       </w:r>
     </w:p>
@@ -2846,30 +3087,38 @@
           <w:lang w:val="fr-BE"/>
         </w:rPr>
         <w:tab/>
-        <w:t/>
-      </w:r>
-      <w:r>
-        <w:rPr>
-          <w:rFonts w:hint="default"/>
-          <w:b w:val="0"/>
-          <w:bCs w:val="0"/>
-          <w:sz w:val="20"/>
-          <w:szCs w:val="20"/>
-          <w:lang w:val="fr-BE"/>
-        </w:rPr>
-        <w:tab/>
-        <w:t/>
-      </w:r>
-      <w:r>
-        <w:rPr>
-          <w:rFonts w:hint="default"/>
-          <w:b w:val="0"/>
-          <w:bCs w:val="0"/>
-          <w:sz w:val="20"/>
-          <w:szCs w:val="20"/>
-          <w:lang w:val="fr-BE"/>
-        </w:rPr>
-        <w:tab/>
+      </w:r>
+      <w:r>
+        <w:rPr>
+          <w:rFonts w:hint="default"/>
+          <w:b w:val="0"/>
+          <w:bCs w:val="0"/>
+          <w:sz w:val="20"/>
+          <w:szCs w:val="20"/>
+          <w:lang w:val="fr-BE"/>
+        </w:rPr>
+        <w:tab/>
+      </w:r>
+      <w:r>
+        <w:rPr>
+          <w:rFonts w:hint="default"/>
+          <w:b w:val="0"/>
+          <w:bCs w:val="0"/>
+          <w:sz w:val="20"/>
+          <w:szCs w:val="20"/>
+          <w:lang w:val="fr-BE"/>
+        </w:rPr>
+        <w:tab/>
+      </w:r>
+      <w:r>
+        <w:rPr>
+          <w:rFonts w:hint="default"/>
+          <w:b w:val="0"/>
+          <w:bCs w:val="0"/>
+          <w:sz w:val="20"/>
+          <w:szCs w:val="20"/>
+          <w:lang w:val="fr-BE"/>
+        </w:rPr>
         <w:t>100.000 followers tous réseaux sociaux confondus</w:t>
       </w:r>
     </w:p>
@@ -2940,18 +3189,27 @@
           <w:lang w:val="fr-BE"/>
         </w:rPr>
         <w:tab/>
-        <w:t/>
-      </w:r>
-      <w:r>
-        <w:rPr>
-          <w:rFonts w:hint="default"/>
-          <w:b w:val="0"/>
-          <w:bCs w:val="0"/>
-          <w:sz w:val="20"/>
-          <w:szCs w:val="20"/>
-          <w:lang w:val="fr-BE"/>
-        </w:rPr>
-        <w:tab/>
+      </w:r>
+      <w:r>
+        <w:rPr>
+          <w:rFonts w:hint="default"/>
+          <w:b w:val="0"/>
+          <w:bCs w:val="0"/>
+          <w:sz w:val="20"/>
+          <w:szCs w:val="20"/>
+          <w:lang w:val="fr-BE"/>
+        </w:rPr>
+        <w:tab/>
+      </w:r>
+      <w:r>
+        <w:rPr>
+          <w:rFonts w:hint="default"/>
+          <w:b w:val="0"/>
+          <w:bCs w:val="0"/>
+          <w:sz w:val="20"/>
+          <w:szCs w:val="20"/>
+          <w:lang w:val="fr-BE"/>
+        </w:rPr>
         <w:t>Fin de première année, couverture de tout les frais fixes (dont salaires employés) et évaluation des transactions sur le site (nombre, sommes impliquées,...)</w:t>
       </w:r>
     </w:p>
@@ -2976,18 +3234,27 @@
           <w:lang w:val="fr-BE"/>
         </w:rPr>
         <w:tab/>
-        <w:t/>
-      </w:r>
-      <w:r>
-        <w:rPr>
-          <w:rFonts w:hint="default"/>
-          <w:b w:val="0"/>
-          <w:bCs w:val="0"/>
-          <w:sz w:val="20"/>
-          <w:szCs w:val="20"/>
-          <w:lang w:val="fr-BE"/>
-        </w:rPr>
-        <w:tab/>
+      </w:r>
+      <w:r>
+        <w:rPr>
+          <w:rFonts w:hint="default"/>
+          <w:b w:val="0"/>
+          <w:bCs w:val="0"/>
+          <w:sz w:val="20"/>
+          <w:szCs w:val="20"/>
+          <w:lang w:val="fr-BE"/>
+        </w:rPr>
+        <w:tab/>
+      </w:r>
+      <w:r>
+        <w:rPr>
+          <w:rFonts w:hint="default"/>
+          <w:b w:val="0"/>
+          <w:bCs w:val="0"/>
+          <w:sz w:val="20"/>
+          <w:szCs w:val="20"/>
+          <w:lang w:val="fr-BE"/>
+        </w:rPr>
         <w:t>Fin de deuxième année, nombre de transactions doublées par rapport à la première année</w:t>
       </w:r>
     </w:p>
@@ -3012,18 +3279,27 @@
           <w:lang w:val="fr-BE"/>
         </w:rPr>
         <w:tab/>
-        <w:t/>
-      </w:r>
-      <w:r>
-        <w:rPr>
-          <w:rFonts w:hint="default"/>
-          <w:b w:val="0"/>
-          <w:bCs w:val="0"/>
-          <w:sz w:val="20"/>
-          <w:szCs w:val="20"/>
-          <w:lang w:val="fr-BE"/>
-        </w:rPr>
-        <w:tab/>
+      </w:r>
+      <w:r>
+        <w:rPr>
+          <w:rFonts w:hint="default"/>
+          <w:b w:val="0"/>
+          <w:bCs w:val="0"/>
+          <w:sz w:val="20"/>
+          <w:szCs w:val="20"/>
+          <w:lang w:val="fr-BE"/>
+        </w:rPr>
+        <w:tab/>
+      </w:r>
+      <w:r>
+        <w:rPr>
+          <w:rFonts w:hint="default"/>
+          <w:b w:val="0"/>
+          <w:bCs w:val="0"/>
+          <w:sz w:val="20"/>
+          <w:szCs w:val="20"/>
+          <w:lang w:val="fr-BE"/>
+        </w:rPr>
         <w:t>Fin de troisième année, possibilité de payer un service de communication en interne</w:t>
       </w:r>
     </w:p>
@@ -3139,18 +3415,27 @@
           <w:lang w:val="fr-BE"/>
         </w:rPr>
         <w:tab/>
-        <w:t/>
-      </w:r>
-      <w:r>
-        <w:rPr>
-          <w:rFonts w:hint="default"/>
-          <w:b w:val="0"/>
-          <w:bCs w:val="0"/>
-          <w:sz w:val="20"/>
-          <w:szCs w:val="20"/>
-          <w:lang w:val="fr-BE"/>
-        </w:rPr>
-        <w:tab/>
+      </w:r>
+      <w:r>
+        <w:rPr>
+          <w:rFonts w:hint="default"/>
+          <w:b w:val="0"/>
+          <w:bCs w:val="0"/>
+          <w:sz w:val="20"/>
+          <w:szCs w:val="20"/>
+          <w:lang w:val="fr-BE"/>
+        </w:rPr>
+        <w:tab/>
+      </w:r>
+      <w:r>
+        <w:rPr>
+          <w:rFonts w:hint="default"/>
+          <w:b w:val="0"/>
+          <w:bCs w:val="0"/>
+          <w:sz w:val="20"/>
+          <w:szCs w:val="20"/>
+          <w:lang w:val="fr-BE"/>
+        </w:rPr>
         <w:t>Objectif de fin de première année, moins de 10% de retours pour produits non conforme</w:t>
       </w:r>
     </w:p>
@@ -3175,18 +3460,27 @@
           <w:lang w:val="fr-BE"/>
         </w:rPr>
         <w:tab/>
-        <w:t/>
-      </w:r>
-      <w:r>
-        <w:rPr>
-          <w:rFonts w:hint="default"/>
-          <w:b w:val="0"/>
-          <w:bCs w:val="0"/>
-          <w:sz w:val="20"/>
-          <w:szCs w:val="20"/>
-          <w:lang w:val="fr-BE"/>
-        </w:rPr>
-        <w:tab/>
+      </w:r>
+      <w:r>
+        <w:rPr>
+          <w:rFonts w:hint="default"/>
+          <w:b w:val="0"/>
+          <w:bCs w:val="0"/>
+          <w:sz w:val="20"/>
+          <w:szCs w:val="20"/>
+          <w:lang w:val="fr-BE"/>
+        </w:rPr>
+        <w:tab/>
+      </w:r>
+      <w:r>
+        <w:rPr>
+          <w:rFonts w:hint="default"/>
+          <w:b w:val="0"/>
+          <w:bCs w:val="0"/>
+          <w:sz w:val="20"/>
+          <w:szCs w:val="20"/>
+          <w:lang w:val="fr-BE"/>
+        </w:rPr>
         <w:t>Fin de deuxième année, moins de 5%</w:t>
       </w:r>
     </w:p>
@@ -3211,18 +3505,27 @@
           <w:lang w:val="fr-BE"/>
         </w:rPr>
         <w:tab/>
-        <w:t/>
-      </w:r>
-      <w:r>
-        <w:rPr>
-          <w:rFonts w:hint="default"/>
-          <w:b w:val="0"/>
-          <w:bCs w:val="0"/>
-          <w:sz w:val="20"/>
-          <w:szCs w:val="20"/>
-          <w:lang w:val="fr-BE"/>
-        </w:rPr>
-        <w:tab/>
+      </w:r>
+      <w:r>
+        <w:rPr>
+          <w:rFonts w:hint="default"/>
+          <w:b w:val="0"/>
+          <w:bCs w:val="0"/>
+          <w:sz w:val="20"/>
+          <w:szCs w:val="20"/>
+          <w:lang w:val="fr-BE"/>
+        </w:rPr>
+        <w:tab/>
+      </w:r>
+      <w:r>
+        <w:rPr>
+          <w:rFonts w:hint="default"/>
+          <w:b w:val="0"/>
+          <w:bCs w:val="0"/>
+          <w:sz w:val="20"/>
+          <w:szCs w:val="20"/>
+          <w:lang w:val="fr-BE"/>
+        </w:rPr>
         <w:t xml:space="preserve"> </w:t>
       </w:r>
     </w:p>
@@ -3328,6 +3631,16 @@
           <w:lang w:val="fr-BE"/>
         </w:rPr>
         <w:tab/>
+      </w:r>
+      <w:r>
+        <w:rPr>
+          <w:rFonts w:hint="default"/>
+          <w:b w:val="0"/>
+          <w:bCs w:val="0"/>
+          <w:sz w:val="20"/>
+          <w:szCs w:val="20"/>
+          <w:lang w:val="fr-BE"/>
+        </w:rPr>
         <w:t>Augmentation des marges de revient pour les revendeurs (en comparaison avec la concurrence acutelle (gamestop))</w:t>
       </w:r>
     </w:p>
@@ -3352,6 +3665,16 @@
           <w:lang w:val="fr-BE"/>
         </w:rPr>
         <w:tab/>
+      </w:r>
+      <w:r>
+        <w:rPr>
+          <w:rFonts w:hint="default"/>
+          <w:b w:val="0"/>
+          <w:bCs w:val="0"/>
+          <w:sz w:val="20"/>
+          <w:szCs w:val="20"/>
+          <w:lang w:val="fr-BE"/>
+        </w:rPr>
         <w:t>Promouvoir les petits commerces qui sont dans les domaines en proposant nos services pour la revente de leurs produits</w:t>
       </w:r>
     </w:p>
@@ -3482,6 +3805,16 @@
           <w:lang w:val="fr-BE"/>
         </w:rPr>
         <w:tab/>
+      </w:r>
+      <w:r>
+        <w:rPr>
+          <w:rFonts w:hint="default"/>
+          <w:b w:val="0"/>
+          <w:bCs w:val="0"/>
+          <w:sz w:val="20"/>
+          <w:szCs w:val="20"/>
+          <w:lang w:val="fr-BE"/>
+        </w:rPr>
         <w:t>1) Avez-vous déjà été intéressé par l’acquisition de biens de retro gaming?</w:t>
       </w:r>
     </w:p>
@@ -3506,6 +3839,16 @@
           <w:lang w:val="fr-BE"/>
         </w:rPr>
         <w:tab/>
+      </w:r>
+      <w:r>
+        <w:rPr>
+          <w:rFonts w:hint="default"/>
+          <w:b w:val="0"/>
+          <w:bCs w:val="0"/>
+          <w:sz w:val="20"/>
+          <w:szCs w:val="20"/>
+          <w:lang w:val="fr-BE"/>
+        </w:rPr>
         <w:t>2) Si oui, avez-vous déjà été dans l’impossibilité d’obtenir un bien convoité?</w:t>
       </w:r>
     </w:p>
@@ -3530,6 +3873,16 @@
           <w:lang w:val="fr-BE"/>
         </w:rPr>
         <w:tab/>
+      </w:r>
+      <w:r>
+        <w:rPr>
+          <w:rFonts w:hint="default"/>
+          <w:b w:val="0"/>
+          <w:bCs w:val="0"/>
+          <w:sz w:val="20"/>
+          <w:szCs w:val="20"/>
+          <w:lang w:val="fr-BE"/>
+        </w:rPr>
         <w:t>3) Si vous aviez la possibilité d’obtenir un bien de rétro gaming, seriez-vous anxieux de son authenticité? 1 à 10</w:t>
       </w:r>
     </w:p>
@@ -3554,6 +3907,16 @@
           <w:lang w:val="fr-BE"/>
         </w:rPr>
         <w:tab/>
+      </w:r>
+      <w:r>
+        <w:rPr>
+          <w:rFonts w:hint="default"/>
+          <w:b w:val="0"/>
+          <w:bCs w:val="0"/>
+          <w:sz w:val="20"/>
+          <w:szCs w:val="20"/>
+          <w:lang w:val="fr-BE"/>
+        </w:rPr>
         <w:t xml:space="preserve">4) Avez vous déjà tenté de revendre un bien de retro gaming? </w:t>
       </w:r>
     </w:p>
@@ -3578,6 +3941,16 @@
           <w:lang w:val="fr-BE"/>
         </w:rPr>
         <w:tab/>
+      </w:r>
+      <w:r>
+        <w:rPr>
+          <w:rFonts w:hint="default"/>
+          <w:b w:val="0"/>
+          <w:bCs w:val="0"/>
+          <w:sz w:val="20"/>
+          <w:szCs w:val="20"/>
+          <w:lang w:val="fr-BE"/>
+        </w:rPr>
         <w:t xml:space="preserve">5) Si oui, étiez-vous satisfait du prix auquel vous l’aviez revendu et vous étiez-vous préalablement renseigné sur le prix potentiel de ce bien? </w:t>
       </w:r>
     </w:p>
@@ -3602,10 +3975,2786 @@
           <w:lang w:val="fr-BE"/>
         </w:rPr>
         <w:tab/>
+      </w:r>
+      <w:r>
+        <w:rPr>
+          <w:rFonts w:hint="default"/>
+          <w:b w:val="0"/>
+          <w:bCs w:val="0"/>
+          <w:sz w:val="20"/>
+          <w:szCs w:val="20"/>
+          <w:lang w:val="fr-BE"/>
+        </w:rPr>
         <w:t>6) Sur quel site iriez-vous si vous vouliez acquérir un bien de retro gaming?</w:t>
+      </w:r>
+    </w:p>
+    <w:p>
+      <w:pPr>
+        <w:rPr>
+          <w:rFonts w:hint="default"/>
+          <w:b w:val="0"/>
+          <w:bCs w:val="0"/>
+          <w:sz w:val="20"/>
+          <w:szCs w:val="20"/>
+          <w:lang w:val="fr-BE"/>
+        </w:rPr>
+      </w:pPr>
+      <w:r>
+        <w:rPr>
+          <w:rFonts w:hint="default"/>
+          <w:b w:val="0"/>
+          <w:bCs w:val="0"/>
+          <w:sz w:val="20"/>
+          <w:szCs w:val="20"/>
+          <w:lang w:val="fr-BE"/>
+        </w:rPr>
+        <w:tab/>
+      </w:r>
+      <w:r>
+        <w:rPr>
+          <w:rFonts w:hint="default"/>
+          <w:b w:val="0"/>
+          <w:bCs w:val="0"/>
+          <w:sz w:val="20"/>
+          <w:szCs w:val="20"/>
+          <w:lang w:val="fr-BE"/>
+        </w:rPr>
+        <w:t xml:space="preserve">7) Combien seriez-vous prêt à dépenser au maximum pour un bien de retro gaming?  </w:t>
+      </w:r>
+    </w:p>
+    <w:p>
+      <w:pPr>
+        <w:rPr>
+          <w:rFonts w:hint="default"/>
+          <w:b w:val="0"/>
+          <w:bCs w:val="0"/>
+          <w:sz w:val="20"/>
+          <w:szCs w:val="20"/>
+          <w:lang w:val="fr-BE"/>
+        </w:rPr>
+      </w:pPr>
+      <w:r>
+        <w:rPr>
+          <w:rFonts w:hint="default"/>
+          <w:b w:val="0"/>
+          <w:bCs w:val="0"/>
+          <w:sz w:val="20"/>
+          <w:szCs w:val="20"/>
+          <w:lang w:val="fr-BE"/>
+        </w:rPr>
+        <w:tab/>
+        <w:t>8) Combien seriez-vous prêt à dépenser pour vous assurer de l’authenticité d’un bien de retro gaming?</w:t>
+      </w:r>
+    </w:p>
+    <w:p>
+      <w:pPr>
+        <w:rPr>
+          <w:rFonts w:hint="default"/>
+          <w:b w:val="0"/>
+          <w:bCs w:val="0"/>
+          <w:sz w:val="20"/>
+          <w:szCs w:val="20"/>
+          <w:lang w:val="fr-BE"/>
+        </w:rPr>
+      </w:pPr>
+      <w:r>
+        <w:rPr>
+          <w:rFonts w:hint="default"/>
+          <w:b w:val="0"/>
+          <w:bCs w:val="0"/>
+          <w:sz w:val="20"/>
+          <w:szCs w:val="20"/>
+          <w:lang w:val="fr-BE"/>
+        </w:rPr>
+        <w:tab/>
+        <w:t>9) Seriez-vous intéressé par l’une des consoles suivantes? (cochez une case parmis les 11)</w:t>
+      </w:r>
+    </w:p>
+    <w:p>
+      <w:pPr>
+        <w:rPr>
+          <w:rFonts w:hint="default"/>
+          <w:b w:val="0"/>
+          <w:bCs w:val="0"/>
+          <w:sz w:val="20"/>
+          <w:szCs w:val="20"/>
+          <w:lang w:val="fr-BE"/>
+        </w:rPr>
+      </w:pPr>
+      <w:r>
+        <w:rPr>
+          <w:rFonts w:hint="default"/>
+          <w:b w:val="0"/>
+          <w:bCs w:val="0"/>
+          <w:sz w:val="20"/>
+          <w:szCs w:val="20"/>
+          <w:lang w:val="fr-BE"/>
+        </w:rPr>
+        <w:tab/>
+        <w:t/>
+      </w:r>
+      <w:r>
+        <w:rPr>
+          <w:rFonts w:hint="default"/>
+          <w:b w:val="0"/>
+          <w:bCs w:val="0"/>
+          <w:sz w:val="20"/>
+          <w:szCs w:val="20"/>
+          <w:lang w:val="fr-BE"/>
+        </w:rPr>
+        <w:tab/>
+        <w:t>- Nes</w:t>
+      </w:r>
+    </w:p>
+    <w:p>
+      <w:pPr>
+        <w:rPr>
+          <w:rFonts w:hint="default"/>
+          <w:b w:val="0"/>
+          <w:bCs w:val="0"/>
+          <w:sz w:val="20"/>
+          <w:szCs w:val="20"/>
+          <w:lang w:val="fr-BE"/>
+        </w:rPr>
+      </w:pPr>
+      <w:r>
+        <w:rPr>
+          <w:rFonts w:hint="default"/>
+          <w:b w:val="0"/>
+          <w:bCs w:val="0"/>
+          <w:sz w:val="20"/>
+          <w:szCs w:val="20"/>
+          <w:lang w:val="fr-BE"/>
+        </w:rPr>
+        <w:tab/>
+        <w:t/>
+      </w:r>
+      <w:r>
+        <w:rPr>
+          <w:rFonts w:hint="default"/>
+          <w:b w:val="0"/>
+          <w:bCs w:val="0"/>
+          <w:sz w:val="20"/>
+          <w:szCs w:val="20"/>
+          <w:lang w:val="fr-BE"/>
+        </w:rPr>
+        <w:tab/>
+        <w:t>- Snes</w:t>
+      </w:r>
+    </w:p>
+    <w:p>
+      <w:pPr>
+        <w:rPr>
+          <w:rFonts w:hint="default"/>
+          <w:b w:val="0"/>
+          <w:bCs w:val="0"/>
+          <w:sz w:val="20"/>
+          <w:szCs w:val="20"/>
+          <w:lang w:val="fr-BE"/>
+        </w:rPr>
+      </w:pPr>
+      <w:r>
+        <w:rPr>
+          <w:rFonts w:hint="default"/>
+          <w:b w:val="0"/>
+          <w:bCs w:val="0"/>
+          <w:sz w:val="20"/>
+          <w:szCs w:val="20"/>
+          <w:lang w:val="fr-BE"/>
+        </w:rPr>
+        <w:tab/>
+        <w:t/>
+      </w:r>
+      <w:r>
+        <w:rPr>
+          <w:rFonts w:hint="default"/>
+          <w:b w:val="0"/>
+          <w:bCs w:val="0"/>
+          <w:sz w:val="20"/>
+          <w:szCs w:val="20"/>
+          <w:lang w:val="fr-BE"/>
+        </w:rPr>
+        <w:tab/>
+        <w:t>- Sega megadrive</w:t>
+      </w:r>
+    </w:p>
+    <w:p>
+      <w:pPr>
+        <w:rPr>
+          <w:rFonts w:hint="default"/>
+          <w:b w:val="0"/>
+          <w:bCs w:val="0"/>
+          <w:sz w:val="20"/>
+          <w:szCs w:val="20"/>
+          <w:lang w:val="fr-BE"/>
+        </w:rPr>
+      </w:pPr>
+      <w:r>
+        <w:rPr>
+          <w:rFonts w:hint="default"/>
+          <w:b w:val="0"/>
+          <w:bCs w:val="0"/>
+          <w:sz w:val="20"/>
+          <w:szCs w:val="20"/>
+          <w:lang w:val="fr-BE"/>
+        </w:rPr>
+        <w:tab/>
+        <w:t/>
+      </w:r>
+      <w:r>
+        <w:rPr>
+          <w:rFonts w:hint="default"/>
+          <w:b w:val="0"/>
+          <w:bCs w:val="0"/>
+          <w:sz w:val="20"/>
+          <w:szCs w:val="20"/>
+          <w:lang w:val="fr-BE"/>
+        </w:rPr>
+        <w:tab/>
+        <w:t>- N64</w:t>
+      </w:r>
+    </w:p>
+    <w:p>
+      <w:pPr>
+        <w:rPr>
+          <w:rFonts w:hint="default"/>
+          <w:b w:val="0"/>
+          <w:bCs w:val="0"/>
+          <w:sz w:val="20"/>
+          <w:szCs w:val="20"/>
+          <w:lang w:val="fr-BE"/>
+        </w:rPr>
+      </w:pPr>
+      <w:r>
+        <w:rPr>
+          <w:rFonts w:hint="default"/>
+          <w:b w:val="0"/>
+          <w:bCs w:val="0"/>
+          <w:sz w:val="20"/>
+          <w:szCs w:val="20"/>
+          <w:lang w:val="fr-BE"/>
+        </w:rPr>
+        <w:tab/>
+        <w:t/>
+      </w:r>
+      <w:r>
+        <w:rPr>
+          <w:rFonts w:hint="default"/>
+          <w:b w:val="0"/>
+          <w:bCs w:val="0"/>
+          <w:sz w:val="20"/>
+          <w:szCs w:val="20"/>
+          <w:lang w:val="fr-BE"/>
+        </w:rPr>
+        <w:tab/>
+        <w:t>- PS1</w:t>
+      </w:r>
+    </w:p>
+    <w:p>
+      <w:pPr>
+        <w:rPr>
+          <w:rFonts w:hint="default"/>
+          <w:b w:val="0"/>
+          <w:bCs w:val="0"/>
+          <w:sz w:val="20"/>
+          <w:szCs w:val="20"/>
+          <w:lang w:val="fr-BE"/>
+        </w:rPr>
+      </w:pPr>
+      <w:r>
+        <w:rPr>
+          <w:rFonts w:hint="default"/>
+          <w:b w:val="0"/>
+          <w:bCs w:val="0"/>
+          <w:sz w:val="20"/>
+          <w:szCs w:val="20"/>
+          <w:lang w:val="fr-BE"/>
+        </w:rPr>
+        <w:tab/>
+        <w:t/>
+      </w:r>
+      <w:r>
+        <w:rPr>
+          <w:rFonts w:hint="default"/>
+          <w:b w:val="0"/>
+          <w:bCs w:val="0"/>
+          <w:sz w:val="20"/>
+          <w:szCs w:val="20"/>
+          <w:lang w:val="fr-BE"/>
+        </w:rPr>
+        <w:tab/>
+        <w:t>- Dreamcast</w:t>
+      </w:r>
+    </w:p>
+    <w:p>
+      <w:pPr>
+        <w:rPr>
+          <w:rFonts w:hint="default"/>
+          <w:b w:val="0"/>
+          <w:bCs w:val="0"/>
+          <w:sz w:val="20"/>
+          <w:szCs w:val="20"/>
+          <w:lang w:val="fr-BE"/>
+        </w:rPr>
+      </w:pPr>
+      <w:r>
+        <w:rPr>
+          <w:rFonts w:hint="default"/>
+          <w:b w:val="0"/>
+          <w:bCs w:val="0"/>
+          <w:sz w:val="20"/>
+          <w:szCs w:val="20"/>
+          <w:lang w:val="fr-BE"/>
+        </w:rPr>
+        <w:tab/>
+        <w:t/>
+      </w:r>
+      <w:r>
+        <w:rPr>
+          <w:rFonts w:hint="default"/>
+          <w:b w:val="0"/>
+          <w:bCs w:val="0"/>
+          <w:sz w:val="20"/>
+          <w:szCs w:val="20"/>
+          <w:lang w:val="fr-BE"/>
+        </w:rPr>
+        <w:tab/>
+        <w:t>- Atari Jaguar</w:t>
+      </w:r>
+    </w:p>
+    <w:p>
+      <w:pPr>
+        <w:rPr>
+          <w:rFonts w:hint="default"/>
+          <w:b w:val="0"/>
+          <w:bCs w:val="0"/>
+          <w:sz w:val="20"/>
+          <w:szCs w:val="20"/>
+          <w:lang w:val="fr-BE"/>
+        </w:rPr>
+      </w:pPr>
+      <w:r>
+        <w:rPr>
+          <w:rFonts w:hint="default"/>
+          <w:b w:val="0"/>
+          <w:bCs w:val="0"/>
+          <w:sz w:val="20"/>
+          <w:szCs w:val="20"/>
+          <w:lang w:val="fr-BE"/>
+        </w:rPr>
+        <w:tab/>
+        <w:t/>
+      </w:r>
+      <w:r>
+        <w:rPr>
+          <w:rFonts w:hint="default"/>
+          <w:b w:val="0"/>
+          <w:bCs w:val="0"/>
+          <w:sz w:val="20"/>
+          <w:szCs w:val="20"/>
+          <w:lang w:val="fr-BE"/>
+        </w:rPr>
+        <w:tab/>
+        <w:t>- Atari 2600</w:t>
+      </w:r>
+    </w:p>
+    <w:p>
+      <w:pPr>
+        <w:rPr>
+          <w:rFonts w:hint="default"/>
+          <w:b w:val="0"/>
+          <w:bCs w:val="0"/>
+          <w:sz w:val="20"/>
+          <w:szCs w:val="20"/>
+          <w:lang w:val="fr-BE"/>
+        </w:rPr>
+      </w:pPr>
+      <w:r>
+        <w:rPr>
+          <w:rFonts w:hint="default"/>
+          <w:b w:val="0"/>
+          <w:bCs w:val="0"/>
+          <w:sz w:val="20"/>
+          <w:szCs w:val="20"/>
+          <w:lang w:val="fr-BE"/>
+        </w:rPr>
+        <w:tab/>
+        <w:t/>
+      </w:r>
+      <w:r>
+        <w:rPr>
+          <w:rFonts w:hint="default"/>
+          <w:b w:val="0"/>
+          <w:bCs w:val="0"/>
+          <w:sz w:val="20"/>
+          <w:szCs w:val="20"/>
+          <w:lang w:val="fr-BE"/>
+        </w:rPr>
+        <w:tab/>
+        <w:t>- N-Gage</w:t>
+      </w:r>
+    </w:p>
+    <w:p>
+      <w:pPr>
+        <w:rPr>
+          <w:rFonts w:hint="default"/>
+          <w:b w:val="0"/>
+          <w:bCs w:val="0"/>
+          <w:sz w:val="20"/>
+          <w:szCs w:val="20"/>
+          <w:lang w:val="fr-BE"/>
+        </w:rPr>
+      </w:pPr>
+      <w:r>
+        <w:rPr>
+          <w:rFonts w:hint="default"/>
+          <w:b w:val="0"/>
+          <w:bCs w:val="0"/>
+          <w:sz w:val="20"/>
+          <w:szCs w:val="20"/>
+          <w:lang w:val="fr-BE"/>
+        </w:rPr>
+        <w:tab/>
+        <w:t/>
+      </w:r>
+      <w:r>
+        <w:rPr>
+          <w:rFonts w:hint="default"/>
+          <w:b w:val="0"/>
+          <w:bCs w:val="0"/>
+          <w:sz w:val="20"/>
+          <w:szCs w:val="20"/>
+          <w:lang w:val="fr-BE"/>
+        </w:rPr>
+        <w:tab/>
+        <w:t>- Coleco vision</w:t>
+      </w:r>
+    </w:p>
+    <w:p>
+      <w:pPr>
+        <w:rPr>
+          <w:rFonts w:hint="default"/>
+          <w:b w:val="0"/>
+          <w:bCs w:val="0"/>
+          <w:sz w:val="20"/>
+          <w:szCs w:val="20"/>
+          <w:lang w:val="fr-BE"/>
+        </w:rPr>
+      </w:pPr>
+      <w:r>
+        <w:rPr>
+          <w:rFonts w:hint="default"/>
+          <w:b w:val="0"/>
+          <w:bCs w:val="0"/>
+          <w:sz w:val="20"/>
+          <w:szCs w:val="20"/>
+          <w:lang w:val="fr-BE"/>
+        </w:rPr>
+        <w:tab/>
+        <w:t/>
+      </w:r>
+      <w:r>
+        <w:rPr>
+          <w:rFonts w:hint="default"/>
+          <w:b w:val="0"/>
+          <w:bCs w:val="0"/>
+          <w:sz w:val="20"/>
+          <w:szCs w:val="20"/>
+          <w:lang w:val="fr-BE"/>
+        </w:rPr>
+        <w:tab/>
+        <w:t>- Philips CD-i</w:t>
+      </w:r>
+    </w:p>
+    <w:p>
+      <w:pPr>
+        <w:rPr>
+          <w:rFonts w:hint="default"/>
+          <w:b w:val="0"/>
+          <w:bCs w:val="0"/>
+          <w:sz w:val="20"/>
+          <w:szCs w:val="20"/>
+          <w:lang w:val="fr-BE"/>
+        </w:rPr>
+      </w:pPr>
+      <w:r>
+        <w:rPr>
+          <w:rFonts w:hint="default"/>
+          <w:b w:val="0"/>
+          <w:bCs w:val="0"/>
+          <w:sz w:val="20"/>
+          <w:szCs w:val="20"/>
+          <w:lang w:val="fr-BE"/>
+        </w:rPr>
+        <w:tab/>
+        <w:t/>
+      </w:r>
+      <w:r>
+        <w:rPr>
+          <w:rFonts w:hint="default"/>
+          <w:b w:val="0"/>
+          <w:bCs w:val="0"/>
+          <w:sz w:val="20"/>
+          <w:szCs w:val="20"/>
+          <w:lang w:val="fr-BE"/>
+        </w:rPr>
+        <w:tab/>
+        <w:t>- Aucune des consoles citées</w:t>
+      </w:r>
+    </w:p>
+    <w:p>
+      <w:pPr>
+        <w:numPr>
+          <w:ilvl w:val="0"/>
+          <w:numId w:val="1"/>
+        </w:numPr>
+        <w:ind w:left="420" w:leftChars="0" w:firstLine="0" w:firstLineChars="0"/>
+        <w:rPr>
+          <w:rFonts w:hint="default"/>
+          <w:b w:val="0"/>
+          <w:bCs w:val="0"/>
+          <w:sz w:val="20"/>
+          <w:szCs w:val="20"/>
+          <w:lang w:val="fr-BE"/>
+        </w:rPr>
+      </w:pPr>
+      <w:r>
+        <w:rPr>
+          <w:rFonts w:hint="default"/>
+          <w:b w:val="0"/>
+          <w:bCs w:val="0"/>
+          <w:sz w:val="20"/>
+          <w:szCs w:val="20"/>
+          <w:lang w:val="fr-BE"/>
+        </w:rPr>
+        <w:t>Si vous avez choisi une console au point précédent, quel prix seriez-vous prêt à dépenser pour l’acquérir?</w:t>
+      </w:r>
+    </w:p>
+    <w:p>
+      <w:pPr>
+        <w:numPr>
+          <w:ilvl w:val="0"/>
+          <w:numId w:val="1"/>
+        </w:numPr>
+        <w:ind w:left="420" w:leftChars="0" w:firstLine="0" w:firstLineChars="0"/>
+        <w:rPr>
+          <w:rFonts w:hint="default"/>
+          <w:b w:val="0"/>
+          <w:bCs w:val="0"/>
+          <w:sz w:val="20"/>
+          <w:szCs w:val="20"/>
+          <w:lang w:val="fr-BE"/>
+        </w:rPr>
+      </w:pPr>
+      <w:r>
+        <w:rPr>
+          <w:rFonts w:hint="default"/>
+          <w:b w:val="0"/>
+          <w:bCs w:val="0"/>
+          <w:sz w:val="20"/>
+          <w:szCs w:val="20"/>
+          <w:lang w:val="fr-BE"/>
+        </w:rPr>
+        <w:t>Seriez-vous intéressé par l’un des jeux suivants? (cochez une case parmis les 23)</w:t>
+      </w:r>
+    </w:p>
+    <w:p>
+      <w:pPr>
+        <w:numPr>
+          <w:numId w:val="0"/>
+        </w:numPr>
+        <w:rPr>
+          <w:rFonts w:hint="default"/>
+          <w:b w:val="0"/>
+          <w:bCs w:val="0"/>
+          <w:sz w:val="20"/>
+          <w:szCs w:val="20"/>
+          <w:lang w:val="fr-BE"/>
+        </w:rPr>
+      </w:pPr>
+      <w:r>
+        <w:rPr>
+          <w:rFonts w:hint="default"/>
+          <w:b w:val="0"/>
+          <w:bCs w:val="0"/>
+          <w:sz w:val="20"/>
+          <w:szCs w:val="20"/>
+          <w:lang w:val="fr-BE"/>
+        </w:rPr>
+        <w:tab/>
+        <w:t/>
+      </w:r>
+      <w:r>
+        <w:rPr>
+          <w:rFonts w:hint="default"/>
+          <w:b w:val="0"/>
+          <w:bCs w:val="0"/>
+          <w:sz w:val="20"/>
+          <w:szCs w:val="20"/>
+          <w:lang w:val="fr-BE"/>
+        </w:rPr>
+        <w:tab/>
+        <w:t>- Street Fighter 1</w:t>
+      </w:r>
+    </w:p>
+    <w:p>
+      <w:pPr>
+        <w:numPr>
+          <w:numId w:val="0"/>
+        </w:numPr>
+        <w:rPr>
+          <w:rFonts w:hint="default"/>
+          <w:b w:val="0"/>
+          <w:bCs w:val="0"/>
+          <w:sz w:val="20"/>
+          <w:szCs w:val="20"/>
+          <w:lang w:val="fr-BE"/>
+        </w:rPr>
+      </w:pPr>
+      <w:r>
+        <w:rPr>
+          <w:rFonts w:hint="default"/>
+          <w:b w:val="0"/>
+          <w:bCs w:val="0"/>
+          <w:sz w:val="20"/>
+          <w:szCs w:val="20"/>
+          <w:lang w:val="fr-BE"/>
+        </w:rPr>
+        <w:tab/>
+        <w:t/>
+      </w:r>
+      <w:r>
+        <w:rPr>
+          <w:rFonts w:hint="default"/>
+          <w:b w:val="0"/>
+          <w:bCs w:val="0"/>
+          <w:sz w:val="20"/>
+          <w:szCs w:val="20"/>
+          <w:lang w:val="fr-BE"/>
+        </w:rPr>
+        <w:tab/>
+        <w:t>- E.T.</w:t>
+      </w:r>
+    </w:p>
+    <w:p>
+      <w:pPr>
+        <w:numPr>
+          <w:numId w:val="0"/>
+        </w:numPr>
+        <w:rPr>
+          <w:rFonts w:hint="default"/>
+          <w:b w:val="0"/>
+          <w:bCs w:val="0"/>
+          <w:sz w:val="20"/>
+          <w:szCs w:val="20"/>
+          <w:lang w:val="fr-BE"/>
+        </w:rPr>
+      </w:pPr>
+      <w:r>
+        <w:rPr>
+          <w:rFonts w:hint="default"/>
+          <w:b w:val="0"/>
+          <w:bCs w:val="0"/>
+          <w:sz w:val="20"/>
+          <w:szCs w:val="20"/>
+          <w:lang w:val="fr-BE"/>
+        </w:rPr>
+        <w:tab/>
+        <w:t/>
+      </w:r>
+      <w:r>
+        <w:rPr>
+          <w:rFonts w:hint="default"/>
+          <w:b w:val="0"/>
+          <w:bCs w:val="0"/>
+          <w:sz w:val="20"/>
+          <w:szCs w:val="20"/>
+          <w:lang w:val="fr-BE"/>
+        </w:rPr>
+        <w:tab/>
+        <w:t>- Tintin au tibet</w:t>
+      </w:r>
+    </w:p>
+    <w:p>
+      <w:pPr>
+        <w:numPr>
+          <w:numId w:val="0"/>
+        </w:numPr>
+        <w:rPr>
+          <w:rFonts w:hint="default"/>
+          <w:b w:val="0"/>
+          <w:bCs w:val="0"/>
+          <w:sz w:val="20"/>
+          <w:szCs w:val="20"/>
+          <w:lang w:val="fr-BE"/>
+        </w:rPr>
+      </w:pPr>
+      <w:r>
+        <w:rPr>
+          <w:rFonts w:hint="default"/>
+          <w:b w:val="0"/>
+          <w:bCs w:val="0"/>
+          <w:sz w:val="20"/>
+          <w:szCs w:val="20"/>
+          <w:lang w:val="fr-BE"/>
+        </w:rPr>
+        <w:tab/>
+        <w:t/>
+      </w:r>
+      <w:r>
+        <w:rPr>
+          <w:rFonts w:hint="default"/>
+          <w:b w:val="0"/>
+          <w:bCs w:val="0"/>
+          <w:sz w:val="20"/>
+          <w:szCs w:val="20"/>
+          <w:lang w:val="fr-BE"/>
+        </w:rPr>
+        <w:tab/>
+        <w:t>- Bubsy 3D</w:t>
+      </w:r>
+    </w:p>
+    <w:p>
+      <w:pPr>
+        <w:numPr>
+          <w:numId w:val="0"/>
+        </w:numPr>
+        <w:rPr>
+          <w:rFonts w:hint="default"/>
+          <w:b w:val="0"/>
+          <w:bCs w:val="0"/>
+          <w:sz w:val="20"/>
+          <w:szCs w:val="20"/>
+          <w:lang w:val="fr-BE"/>
+        </w:rPr>
+      </w:pPr>
+      <w:r>
+        <w:rPr>
+          <w:rFonts w:hint="default"/>
+          <w:b w:val="0"/>
+          <w:bCs w:val="0"/>
+          <w:sz w:val="20"/>
+          <w:szCs w:val="20"/>
+          <w:lang w:val="fr-BE"/>
+        </w:rPr>
+        <w:tab/>
+        <w:t/>
+      </w:r>
+      <w:r>
+        <w:rPr>
+          <w:rFonts w:hint="default"/>
+          <w:b w:val="0"/>
+          <w:bCs w:val="0"/>
+          <w:sz w:val="20"/>
+          <w:szCs w:val="20"/>
+          <w:lang w:val="fr-BE"/>
+        </w:rPr>
+        <w:tab/>
+        <w:t>- Tetris (gameboy)</w:t>
+      </w:r>
+    </w:p>
+    <w:p>
+      <w:pPr>
+        <w:numPr>
+          <w:numId w:val="0"/>
+        </w:numPr>
+        <w:rPr>
+          <w:rFonts w:hint="default"/>
+          <w:b w:val="0"/>
+          <w:bCs w:val="0"/>
+          <w:sz w:val="20"/>
+          <w:szCs w:val="20"/>
+          <w:lang w:val="fr-BE"/>
+        </w:rPr>
+      </w:pPr>
+      <w:r>
+        <w:rPr>
+          <w:rFonts w:hint="default"/>
+          <w:b w:val="0"/>
+          <w:bCs w:val="0"/>
+          <w:sz w:val="20"/>
+          <w:szCs w:val="20"/>
+          <w:lang w:val="fr-BE"/>
+        </w:rPr>
+        <w:tab/>
+        <w:t/>
+      </w:r>
+      <w:r>
+        <w:rPr>
+          <w:rFonts w:hint="default"/>
+          <w:b w:val="0"/>
+          <w:bCs w:val="0"/>
+          <w:sz w:val="20"/>
+          <w:szCs w:val="20"/>
+          <w:lang w:val="fr-BE"/>
+        </w:rPr>
+        <w:tab/>
+        <w:t>- Mega man soccer</w:t>
+      </w:r>
+    </w:p>
+    <w:p>
+      <w:pPr>
+        <w:numPr>
+          <w:numId w:val="0"/>
+        </w:numPr>
+        <w:rPr>
+          <w:rFonts w:hint="default"/>
+          <w:b w:val="0"/>
+          <w:bCs w:val="0"/>
+          <w:sz w:val="20"/>
+          <w:szCs w:val="20"/>
+          <w:lang w:val="fr-BE"/>
+        </w:rPr>
+      </w:pPr>
+      <w:r>
+        <w:rPr>
+          <w:rFonts w:hint="default"/>
+          <w:b w:val="0"/>
+          <w:bCs w:val="0"/>
+          <w:sz w:val="20"/>
+          <w:szCs w:val="20"/>
+          <w:lang w:val="fr-BE"/>
+        </w:rPr>
+        <w:tab/>
+        <w:t/>
+      </w:r>
+      <w:r>
+        <w:rPr>
+          <w:rFonts w:hint="default"/>
+          <w:b w:val="0"/>
+          <w:bCs w:val="0"/>
+          <w:sz w:val="20"/>
+          <w:szCs w:val="20"/>
+          <w:lang w:val="fr-BE"/>
+        </w:rPr>
+        <w:tab/>
+        <w:t>- Super mario world</w:t>
+      </w:r>
+    </w:p>
+    <w:p>
+      <w:pPr>
+        <w:numPr>
+          <w:numId w:val="0"/>
+        </w:numPr>
+        <w:rPr>
+          <w:rFonts w:hint="default"/>
+          <w:b w:val="0"/>
+          <w:bCs w:val="0"/>
+          <w:sz w:val="20"/>
+          <w:szCs w:val="20"/>
+          <w:lang w:val="fr-BE"/>
+        </w:rPr>
+      </w:pPr>
+      <w:r>
+        <w:rPr>
+          <w:rFonts w:hint="default"/>
+          <w:b w:val="0"/>
+          <w:bCs w:val="0"/>
+          <w:sz w:val="20"/>
+          <w:szCs w:val="20"/>
+          <w:lang w:val="fr-BE"/>
+        </w:rPr>
+        <w:tab/>
+        <w:t/>
+      </w:r>
+      <w:r>
+        <w:rPr>
+          <w:rFonts w:hint="default"/>
+          <w:b w:val="0"/>
+          <w:bCs w:val="0"/>
+          <w:sz w:val="20"/>
+          <w:szCs w:val="20"/>
+          <w:lang w:val="fr-BE"/>
+        </w:rPr>
+        <w:tab/>
+        <w:t>- Mario paint</w:t>
+      </w:r>
+    </w:p>
+    <w:p>
+      <w:pPr>
+        <w:numPr>
+          <w:numId w:val="0"/>
+        </w:numPr>
+        <w:rPr>
+          <w:rFonts w:hint="default"/>
+          <w:b w:val="0"/>
+          <w:bCs w:val="0"/>
+          <w:sz w:val="20"/>
+          <w:szCs w:val="20"/>
+          <w:lang w:val="fr-BE"/>
+        </w:rPr>
+      </w:pPr>
+      <w:r>
+        <w:rPr>
+          <w:rFonts w:hint="default"/>
+          <w:b w:val="0"/>
+          <w:bCs w:val="0"/>
+          <w:sz w:val="20"/>
+          <w:szCs w:val="20"/>
+          <w:lang w:val="fr-BE"/>
+        </w:rPr>
+        <w:tab/>
+        <w:t/>
+      </w:r>
+      <w:r>
+        <w:rPr>
+          <w:rFonts w:hint="default"/>
+          <w:b w:val="0"/>
+          <w:bCs w:val="0"/>
+          <w:sz w:val="20"/>
+          <w:szCs w:val="20"/>
+          <w:lang w:val="fr-BE"/>
+        </w:rPr>
+        <w:tab/>
+        <w:t>- Duck hunt</w:t>
+      </w:r>
+    </w:p>
+    <w:p>
+      <w:pPr>
+        <w:numPr>
+          <w:numId w:val="0"/>
+        </w:numPr>
+        <w:rPr>
+          <w:rFonts w:hint="default"/>
+          <w:b w:val="0"/>
+          <w:bCs w:val="0"/>
+          <w:sz w:val="20"/>
+          <w:szCs w:val="20"/>
+          <w:lang w:val="fr-BE"/>
+        </w:rPr>
+      </w:pPr>
+      <w:r>
+        <w:rPr>
+          <w:rFonts w:hint="default"/>
+          <w:b w:val="0"/>
+          <w:bCs w:val="0"/>
+          <w:sz w:val="20"/>
+          <w:szCs w:val="20"/>
+          <w:lang w:val="fr-BE"/>
+        </w:rPr>
+        <w:tab/>
+        <w:t/>
+      </w:r>
+      <w:r>
+        <w:rPr>
+          <w:rFonts w:hint="default"/>
+          <w:b w:val="0"/>
+          <w:bCs w:val="0"/>
+          <w:sz w:val="20"/>
+          <w:szCs w:val="20"/>
+          <w:lang w:val="fr-BE"/>
+        </w:rPr>
+        <w:tab/>
+        <w:t>- Super mario bros</w:t>
+      </w:r>
+    </w:p>
+    <w:p>
+      <w:pPr>
+        <w:numPr>
+          <w:numId w:val="0"/>
+        </w:numPr>
+        <w:rPr>
+          <w:rFonts w:hint="default"/>
+          <w:b w:val="0"/>
+          <w:bCs w:val="0"/>
+          <w:sz w:val="20"/>
+          <w:szCs w:val="20"/>
+          <w:lang w:val="fr-BE"/>
+        </w:rPr>
+      </w:pPr>
+      <w:r>
+        <w:rPr>
+          <w:rFonts w:hint="default"/>
+          <w:b w:val="0"/>
+          <w:bCs w:val="0"/>
+          <w:sz w:val="20"/>
+          <w:szCs w:val="20"/>
+          <w:lang w:val="fr-BE"/>
+        </w:rPr>
+        <w:tab/>
+        <w:t/>
+      </w:r>
+      <w:r>
+        <w:rPr>
+          <w:rFonts w:hint="default"/>
+          <w:b w:val="0"/>
+          <w:bCs w:val="0"/>
+          <w:sz w:val="20"/>
+          <w:szCs w:val="20"/>
+          <w:lang w:val="fr-BE"/>
+        </w:rPr>
+        <w:tab/>
+        <w:t>- Shadow run</w:t>
+      </w:r>
+    </w:p>
+    <w:p>
+      <w:pPr>
+        <w:numPr>
+          <w:numId w:val="0"/>
+        </w:numPr>
+        <w:rPr>
+          <w:rFonts w:hint="default"/>
+          <w:b w:val="0"/>
+          <w:bCs w:val="0"/>
+          <w:sz w:val="20"/>
+          <w:szCs w:val="20"/>
+          <w:lang w:val="fr-BE"/>
+        </w:rPr>
+      </w:pPr>
+      <w:r>
+        <w:rPr>
+          <w:rFonts w:hint="default"/>
+          <w:b w:val="0"/>
+          <w:bCs w:val="0"/>
+          <w:sz w:val="20"/>
+          <w:szCs w:val="20"/>
+          <w:lang w:val="fr-BE"/>
+        </w:rPr>
+        <w:tab/>
+        <w:t/>
+      </w:r>
+      <w:r>
+        <w:rPr>
+          <w:rFonts w:hint="default"/>
+          <w:b w:val="0"/>
+          <w:bCs w:val="0"/>
+          <w:sz w:val="20"/>
+          <w:szCs w:val="20"/>
+          <w:lang w:val="fr-BE"/>
+        </w:rPr>
+        <w:tab/>
+        <w:t>- Secret of evermore</w:t>
+      </w:r>
+    </w:p>
+    <w:p>
+      <w:pPr>
+        <w:numPr>
+          <w:numId w:val="0"/>
+        </w:numPr>
+        <w:rPr>
+          <w:rFonts w:hint="default"/>
+          <w:b w:val="0"/>
+          <w:bCs w:val="0"/>
+          <w:sz w:val="20"/>
+          <w:szCs w:val="20"/>
+          <w:lang w:val="fr-BE"/>
+        </w:rPr>
+      </w:pPr>
+      <w:r>
+        <w:rPr>
+          <w:rFonts w:hint="default"/>
+          <w:b w:val="0"/>
+          <w:bCs w:val="0"/>
+          <w:sz w:val="20"/>
+          <w:szCs w:val="20"/>
+          <w:lang w:val="fr-BE"/>
+        </w:rPr>
+        <w:tab/>
+        <w:t/>
+      </w:r>
+      <w:r>
+        <w:rPr>
+          <w:rFonts w:hint="default"/>
+          <w:b w:val="0"/>
+          <w:bCs w:val="0"/>
+          <w:sz w:val="20"/>
+          <w:szCs w:val="20"/>
+          <w:lang w:val="fr-BE"/>
+        </w:rPr>
+        <w:tab/>
+        <w:t>- Doshin the giant</w:t>
+      </w:r>
+    </w:p>
+    <w:p>
+      <w:pPr>
+        <w:numPr>
+          <w:numId w:val="0"/>
+        </w:numPr>
+        <w:rPr>
+          <w:rFonts w:hint="default"/>
+          <w:b w:val="0"/>
+          <w:bCs w:val="0"/>
+          <w:sz w:val="20"/>
+          <w:szCs w:val="20"/>
+          <w:lang w:val="fr-BE"/>
+        </w:rPr>
+      </w:pPr>
+      <w:r>
+        <w:rPr>
+          <w:rFonts w:hint="default"/>
+          <w:b w:val="0"/>
+          <w:bCs w:val="0"/>
+          <w:sz w:val="20"/>
+          <w:szCs w:val="20"/>
+          <w:lang w:val="fr-BE"/>
+        </w:rPr>
+        <w:tab/>
+        <w:t/>
+      </w:r>
+      <w:r>
+        <w:rPr>
+          <w:rFonts w:hint="default"/>
+          <w:b w:val="0"/>
+          <w:bCs w:val="0"/>
+          <w:sz w:val="20"/>
+          <w:szCs w:val="20"/>
+          <w:lang w:val="fr-BE"/>
+        </w:rPr>
+        <w:tab/>
+        <w:t>- Sonic 3 &amp; Knuckles</w:t>
+      </w:r>
+    </w:p>
+    <w:p>
+      <w:pPr>
+        <w:numPr>
+          <w:numId w:val="0"/>
+        </w:numPr>
+        <w:rPr>
+          <w:rFonts w:hint="default"/>
+          <w:b w:val="0"/>
+          <w:bCs w:val="0"/>
+          <w:sz w:val="20"/>
+          <w:szCs w:val="20"/>
+          <w:lang w:val="fr-BE"/>
+        </w:rPr>
+      </w:pPr>
+      <w:r>
+        <w:rPr>
+          <w:rFonts w:hint="default"/>
+          <w:b w:val="0"/>
+          <w:bCs w:val="0"/>
+          <w:sz w:val="20"/>
+          <w:szCs w:val="20"/>
+          <w:lang w:val="fr-BE"/>
+        </w:rPr>
+        <w:tab/>
+        <w:t/>
+      </w:r>
+      <w:r>
+        <w:rPr>
+          <w:rFonts w:hint="default"/>
+          <w:b w:val="0"/>
+          <w:bCs w:val="0"/>
+          <w:sz w:val="20"/>
+          <w:szCs w:val="20"/>
+          <w:lang w:val="fr-BE"/>
+        </w:rPr>
+        <w:tab/>
+        <w:t>- Shenmue</w:t>
+      </w:r>
+    </w:p>
+    <w:p>
+      <w:pPr>
+        <w:numPr>
+          <w:numId w:val="0"/>
+        </w:numPr>
+        <w:rPr>
+          <w:rFonts w:hint="default"/>
+          <w:b w:val="0"/>
+          <w:bCs w:val="0"/>
+          <w:sz w:val="20"/>
+          <w:szCs w:val="20"/>
+          <w:lang w:val="fr-BE"/>
+        </w:rPr>
+      </w:pPr>
+      <w:r>
+        <w:rPr>
+          <w:rFonts w:hint="default"/>
+          <w:b w:val="0"/>
+          <w:bCs w:val="0"/>
+          <w:sz w:val="20"/>
+          <w:szCs w:val="20"/>
+          <w:lang w:val="fr-BE"/>
+        </w:rPr>
+        <w:tab/>
+        <w:t/>
+      </w:r>
+      <w:r>
+        <w:rPr>
+          <w:rFonts w:hint="default"/>
+          <w:b w:val="0"/>
+          <w:bCs w:val="0"/>
+          <w:sz w:val="20"/>
+          <w:szCs w:val="20"/>
+          <w:lang w:val="fr-BE"/>
+        </w:rPr>
+        <w:tab/>
+        <w:t>- Breath of fire</w:t>
+      </w:r>
+    </w:p>
+    <w:p>
+      <w:pPr>
+        <w:numPr>
+          <w:numId w:val="0"/>
+        </w:numPr>
+        <w:rPr>
+          <w:rFonts w:hint="default"/>
+          <w:b w:val="0"/>
+          <w:bCs w:val="0"/>
+          <w:sz w:val="20"/>
+          <w:szCs w:val="20"/>
+          <w:lang w:val="fr-BE"/>
+        </w:rPr>
+      </w:pPr>
+      <w:r>
+        <w:rPr>
+          <w:rFonts w:hint="default"/>
+          <w:b w:val="0"/>
+          <w:bCs w:val="0"/>
+          <w:sz w:val="20"/>
+          <w:szCs w:val="20"/>
+          <w:lang w:val="fr-BE"/>
+        </w:rPr>
+        <w:tab/>
+        <w:t/>
+      </w:r>
+      <w:r>
+        <w:rPr>
+          <w:rFonts w:hint="default"/>
+          <w:b w:val="0"/>
+          <w:bCs w:val="0"/>
+          <w:sz w:val="20"/>
+          <w:szCs w:val="20"/>
+          <w:lang w:val="fr-BE"/>
+        </w:rPr>
+        <w:tab/>
+        <w:t>- Final fantasy 6</w:t>
+      </w:r>
+    </w:p>
+    <w:p>
+      <w:pPr>
+        <w:numPr>
+          <w:numId w:val="0"/>
+        </w:numPr>
+        <w:rPr>
+          <w:rFonts w:hint="default"/>
+          <w:b w:val="0"/>
+          <w:bCs w:val="0"/>
+          <w:sz w:val="20"/>
+          <w:szCs w:val="20"/>
+          <w:lang w:val="fr-BE"/>
+        </w:rPr>
+      </w:pPr>
+      <w:r>
+        <w:rPr>
+          <w:rFonts w:hint="default"/>
+          <w:b w:val="0"/>
+          <w:bCs w:val="0"/>
+          <w:sz w:val="20"/>
+          <w:szCs w:val="20"/>
+          <w:lang w:val="fr-BE"/>
+        </w:rPr>
+        <w:tab/>
+        <w:t/>
+      </w:r>
+      <w:r>
+        <w:rPr>
+          <w:rFonts w:hint="default"/>
+          <w:b w:val="0"/>
+          <w:bCs w:val="0"/>
+          <w:sz w:val="20"/>
+          <w:szCs w:val="20"/>
+          <w:lang w:val="fr-BE"/>
+        </w:rPr>
+        <w:tab/>
+        <w:t>- Pokemon Jaune</w:t>
+      </w:r>
+    </w:p>
+    <w:p>
+      <w:pPr>
+        <w:numPr>
+          <w:numId w:val="0"/>
+        </w:numPr>
+        <w:rPr>
+          <w:rFonts w:hint="default"/>
+          <w:b w:val="0"/>
+          <w:bCs w:val="0"/>
+          <w:sz w:val="20"/>
+          <w:szCs w:val="20"/>
+          <w:lang w:val="fr-BE"/>
+        </w:rPr>
+      </w:pPr>
+      <w:r>
+        <w:rPr>
+          <w:rFonts w:hint="default"/>
+          <w:b w:val="0"/>
+          <w:bCs w:val="0"/>
+          <w:sz w:val="20"/>
+          <w:szCs w:val="20"/>
+          <w:lang w:val="fr-BE"/>
+        </w:rPr>
+        <w:tab/>
+        <w:t/>
+      </w:r>
+      <w:r>
+        <w:rPr>
+          <w:rFonts w:hint="default"/>
+          <w:b w:val="0"/>
+          <w:bCs w:val="0"/>
+          <w:sz w:val="20"/>
+          <w:szCs w:val="20"/>
+          <w:lang w:val="fr-BE"/>
+        </w:rPr>
+        <w:tab/>
+        <w:t>- Shaq Fu</w:t>
+      </w:r>
+    </w:p>
+    <w:p>
+      <w:pPr>
+        <w:numPr>
+          <w:numId w:val="0"/>
+        </w:numPr>
+        <w:rPr>
+          <w:rFonts w:hint="default"/>
+          <w:b w:val="0"/>
+          <w:bCs w:val="0"/>
+          <w:sz w:val="20"/>
+          <w:szCs w:val="20"/>
+          <w:lang w:val="fr-BE"/>
+        </w:rPr>
+      </w:pPr>
+      <w:r>
+        <w:rPr>
+          <w:rFonts w:hint="default"/>
+          <w:b w:val="0"/>
+          <w:bCs w:val="0"/>
+          <w:sz w:val="20"/>
+          <w:szCs w:val="20"/>
+          <w:lang w:val="fr-BE"/>
+        </w:rPr>
+        <w:tab/>
+        <w:t/>
+      </w:r>
+      <w:r>
+        <w:rPr>
+          <w:rFonts w:hint="default"/>
+          <w:b w:val="0"/>
+          <w:bCs w:val="0"/>
+          <w:sz w:val="20"/>
+          <w:szCs w:val="20"/>
+          <w:lang w:val="fr-BE"/>
+        </w:rPr>
+        <w:tab/>
+        <w:t>- Golden eye 007</w:t>
+      </w:r>
+    </w:p>
+    <w:p>
+      <w:pPr>
+        <w:numPr>
+          <w:numId w:val="0"/>
+        </w:numPr>
+        <w:rPr>
+          <w:rFonts w:hint="default"/>
+          <w:b w:val="0"/>
+          <w:bCs w:val="0"/>
+          <w:sz w:val="20"/>
+          <w:szCs w:val="20"/>
+          <w:lang w:val="fr-BE"/>
+        </w:rPr>
+      </w:pPr>
+      <w:r>
+        <w:rPr>
+          <w:rFonts w:hint="default"/>
+          <w:b w:val="0"/>
+          <w:bCs w:val="0"/>
+          <w:sz w:val="20"/>
+          <w:szCs w:val="20"/>
+          <w:lang w:val="fr-BE"/>
+        </w:rPr>
+        <w:tab/>
+        <w:t/>
+      </w:r>
+      <w:r>
+        <w:rPr>
+          <w:rFonts w:hint="default"/>
+          <w:b w:val="0"/>
+          <w:bCs w:val="0"/>
+          <w:sz w:val="20"/>
+          <w:szCs w:val="20"/>
+          <w:lang w:val="fr-BE"/>
+        </w:rPr>
+        <w:tab/>
+        <w:t>- Super 3D Noah’s Ark</w:t>
+      </w:r>
+    </w:p>
+    <w:p>
+      <w:pPr>
+        <w:numPr>
+          <w:numId w:val="0"/>
+        </w:numPr>
+        <w:rPr>
+          <w:rFonts w:hint="default"/>
+          <w:b w:val="0"/>
+          <w:bCs w:val="0"/>
+          <w:sz w:val="20"/>
+          <w:szCs w:val="20"/>
+          <w:lang w:val="fr-BE"/>
+        </w:rPr>
+      </w:pPr>
+      <w:r>
+        <w:rPr>
+          <w:rFonts w:hint="default"/>
+          <w:b w:val="0"/>
+          <w:bCs w:val="0"/>
+          <w:sz w:val="20"/>
+          <w:szCs w:val="20"/>
+          <w:lang w:val="fr-BE"/>
+        </w:rPr>
+        <w:tab/>
+        <w:t/>
+      </w:r>
+      <w:r>
+        <w:rPr>
+          <w:rFonts w:hint="default"/>
+          <w:b w:val="0"/>
+          <w:bCs w:val="0"/>
+          <w:sz w:val="20"/>
+          <w:szCs w:val="20"/>
+          <w:lang w:val="fr-BE"/>
+        </w:rPr>
+        <w:tab/>
+        <w:t>- Pac man (Atari)</w:t>
+      </w:r>
+    </w:p>
+    <w:p>
+      <w:pPr>
+        <w:numPr>
+          <w:numId w:val="0"/>
+        </w:numPr>
+        <w:rPr>
+          <w:rFonts w:hint="default"/>
+          <w:b w:val="0"/>
+          <w:bCs w:val="0"/>
+          <w:sz w:val="20"/>
+          <w:szCs w:val="20"/>
+          <w:lang w:val="fr-BE"/>
+        </w:rPr>
+      </w:pPr>
+      <w:r>
+        <w:rPr>
+          <w:rFonts w:hint="default"/>
+          <w:b w:val="0"/>
+          <w:bCs w:val="0"/>
+          <w:sz w:val="20"/>
+          <w:szCs w:val="20"/>
+          <w:lang w:val="fr-BE"/>
+        </w:rPr>
+        <w:tab/>
+        <w:t/>
+      </w:r>
+      <w:r>
+        <w:rPr>
+          <w:rFonts w:hint="default"/>
+          <w:b w:val="0"/>
+          <w:bCs w:val="0"/>
+          <w:sz w:val="20"/>
+          <w:szCs w:val="20"/>
+          <w:lang w:val="fr-BE"/>
+        </w:rPr>
+        <w:tab/>
+        <w:t>- LSD Dream Emulator</w:t>
+      </w:r>
+    </w:p>
+    <w:p>
+      <w:pPr>
+        <w:rPr>
+          <w:rFonts w:hint="default"/>
+          <w:b w:val="0"/>
+          <w:bCs w:val="0"/>
+          <w:sz w:val="20"/>
+          <w:szCs w:val="20"/>
+          <w:lang w:val="fr-BE"/>
+        </w:rPr>
+      </w:pPr>
+      <w:r>
+        <w:rPr>
+          <w:rFonts w:hint="default"/>
+          <w:b w:val="0"/>
+          <w:bCs w:val="0"/>
+          <w:sz w:val="20"/>
+          <w:szCs w:val="20"/>
+          <w:lang w:val="fr-BE"/>
+        </w:rPr>
+        <w:tab/>
+        <w:t/>
+      </w:r>
+      <w:r>
+        <w:rPr>
+          <w:rFonts w:hint="default"/>
+          <w:b w:val="0"/>
+          <w:bCs w:val="0"/>
+          <w:sz w:val="20"/>
+          <w:szCs w:val="20"/>
+          <w:lang w:val="fr-BE"/>
+        </w:rPr>
+        <w:tab/>
+        <w:t>- Space invader</w:t>
+      </w:r>
+    </w:p>
+    <w:p>
+      <w:pPr>
+        <w:rPr>
+          <w:rFonts w:hint="default"/>
+          <w:b w:val="0"/>
+          <w:bCs w:val="0"/>
+          <w:sz w:val="20"/>
+          <w:szCs w:val="20"/>
+          <w:lang w:val="fr-BE"/>
+        </w:rPr>
+      </w:pPr>
+      <w:r>
+        <w:rPr>
+          <w:rFonts w:hint="default"/>
+          <w:b w:val="0"/>
+          <w:bCs w:val="0"/>
+          <w:sz w:val="20"/>
+          <w:szCs w:val="20"/>
+          <w:lang w:val="fr-BE"/>
+        </w:rPr>
+        <w:tab/>
+      </w:r>
+      <w:r>
+        <w:rPr>
+          <w:rFonts w:hint="default"/>
+          <w:b w:val="0"/>
+          <w:bCs w:val="0"/>
+          <w:sz w:val="20"/>
+          <w:szCs w:val="20"/>
+          <w:lang w:val="fr-BE"/>
+        </w:rPr>
+        <w:tab/>
+      </w:r>
+      <w:r>
+        <w:rPr>
+          <w:rFonts w:hint="default"/>
+          <w:b w:val="0"/>
+          <w:bCs w:val="0"/>
+          <w:sz w:val="20"/>
+          <w:szCs w:val="20"/>
+          <w:lang w:val="fr-BE"/>
+        </w:rPr>
+        <w:t>- Aucune des jeux cités</w:t>
+      </w:r>
+    </w:p>
+    <w:p>
+      <w:pPr>
+        <w:numPr>
+          <w:ilvl w:val="0"/>
+          <w:numId w:val="1"/>
+        </w:numPr>
+        <w:ind w:left="420" w:leftChars="0" w:firstLine="0" w:firstLineChars="0"/>
+        <w:rPr>
+          <w:rFonts w:hint="default"/>
+          <w:b w:val="0"/>
+          <w:bCs w:val="0"/>
+          <w:sz w:val="20"/>
+          <w:szCs w:val="20"/>
+          <w:lang w:val="fr-BE"/>
+        </w:rPr>
+      </w:pPr>
+      <w:r>
+        <w:rPr>
+          <w:rFonts w:hint="default"/>
+          <w:b w:val="0"/>
+          <w:bCs w:val="0"/>
+          <w:sz w:val="20"/>
+          <w:szCs w:val="20"/>
+          <w:lang w:val="fr-BE"/>
+        </w:rPr>
+        <w:t xml:space="preserve">Si vous avez choisi un jeu au point supérieur, quel prix seriez-vous prêt à dépenser pour l’acquérir? </w:t>
+      </w:r>
+    </w:p>
+    <w:p>
+      <w:pPr>
+        <w:numPr>
+          <w:numId w:val="0"/>
+        </w:numPr>
+        <w:ind w:left="420" w:leftChars="0"/>
+        <w:rPr>
+          <w:rFonts w:hint="default"/>
+          <w:b w:val="0"/>
+          <w:bCs w:val="0"/>
+          <w:sz w:val="20"/>
+          <w:szCs w:val="20"/>
+          <w:lang w:val="fr-BE"/>
+        </w:rPr>
+      </w:pPr>
+    </w:p>
+    <w:p>
+      <w:pPr>
+        <w:rPr>
+          <w:rFonts w:hint="default"/>
+          <w:lang w:val="fr-BE"/>
+        </w:rPr>
+      </w:pPr>
+      <w:r>
+        <w:rPr>
+          <w:rFonts w:hint="default"/>
+          <w:b/>
+          <w:bCs/>
+          <w:sz w:val="22"/>
+          <w:szCs w:val="22"/>
+          <w:lang w:val="fr-BE"/>
+        </w:rPr>
+        <w:t>Structure des coûts</w:t>
+      </w:r>
+      <w:r>
+        <w:rPr>
+          <w:rFonts w:hint="default"/>
+          <w:lang w:val="fr-BE"/>
+        </w:rPr>
+        <w:t xml:space="preserve"> :</w:t>
+      </w:r>
+    </w:p>
+    <w:p>
+      <w:pPr>
+        <w:rPr>
+          <w:rFonts w:hint="default"/>
+          <w:lang w:val="fr-BE"/>
+        </w:rPr>
+      </w:pPr>
+      <w:r>
+        <w:rPr>
+          <w:rFonts w:hint="default"/>
+          <w:lang w:val="fr-BE"/>
+        </w:rPr>
+        <w:t>Coûts de base :</w:t>
       </w:r>
       <w:bookmarkStart w:id="0" w:name="_GoBack"/>
       <w:bookmarkEnd w:id="0"/>
+    </w:p>
+    <w:p>
+      <w:pPr>
+        <w:rPr>
+          <w:rFonts w:hint="default"/>
+          <w:lang w:val="fr-BE"/>
+        </w:rPr>
+      </w:pPr>
+      <w:r>
+        <w:rPr>
+          <w:rFonts w:hint="default"/>
+          <w:lang w:val="fr-BE"/>
+        </w:rPr>
+        <w:tab/>
+      </w:r>
+      <w:r>
+        <w:rPr>
+          <w:rFonts w:hint="default"/>
+          <w:lang w:val="fr-BE"/>
+        </w:rPr>
+        <w:t xml:space="preserve">Coûts récurents : </w:t>
+      </w:r>
+    </w:p>
+    <w:p>
+      <w:pPr>
+        <w:rPr>
+          <w:rFonts w:hint="default"/>
+          <w:lang w:val="fr-BE"/>
+        </w:rPr>
+      </w:pPr>
+      <w:r>
+        <w:rPr>
+          <w:rFonts w:hint="default"/>
+          <w:lang w:val="fr-BE"/>
+        </w:rPr>
+        <w:tab/>
+        <w:t/>
+      </w:r>
+      <w:r>
+        <w:rPr>
+          <w:rFonts w:hint="default"/>
+          <w:lang w:val="fr-BE"/>
+        </w:rPr>
+        <w:tab/>
+        <w:t>Frais d’électricité</w:t>
+      </w:r>
+    </w:p>
+    <w:p>
+      <w:pPr>
+        <w:rPr>
+          <w:rFonts w:hint="default"/>
+          <w:lang w:val="fr-BE"/>
+        </w:rPr>
+      </w:pPr>
+      <w:r>
+        <w:rPr>
+          <w:rFonts w:hint="default"/>
+          <w:lang w:val="fr-BE"/>
+        </w:rPr>
+        <w:tab/>
+        <w:t/>
+      </w:r>
+      <w:r>
+        <w:rPr>
+          <w:rFonts w:hint="default"/>
+          <w:lang w:val="fr-BE"/>
+        </w:rPr>
+        <w:tab/>
+        <w:t>Location d’un bureau</w:t>
+      </w:r>
+    </w:p>
+    <w:p>
+      <w:pPr>
+        <w:rPr>
+          <w:rFonts w:hint="default"/>
+          <w:lang w:val="fr-BE"/>
+        </w:rPr>
+      </w:pPr>
+      <w:r>
+        <w:rPr>
+          <w:rFonts w:hint="default"/>
+          <w:lang w:val="fr-BE"/>
+        </w:rPr>
+        <w:tab/>
+        <w:t/>
+      </w:r>
+      <w:r>
+        <w:rPr>
+          <w:rFonts w:hint="default"/>
+          <w:lang w:val="fr-BE"/>
+        </w:rPr>
+        <w:tab/>
+        <w:t>Abonnement internet</w:t>
+      </w:r>
+    </w:p>
+    <w:p>
+      <w:pPr>
+        <w:ind w:left="420" w:leftChars="0" w:firstLine="420" w:firstLineChars="0"/>
+        <w:rPr>
+          <w:rFonts w:hint="default"/>
+          <w:lang w:val="fr-BE"/>
+        </w:rPr>
+      </w:pPr>
+      <w:r>
+        <w:rPr>
+          <w:rFonts w:hint="default"/>
+          <w:lang w:val="fr-BE"/>
+        </w:rPr>
+        <w:t>Maintenance site internet</w:t>
+      </w:r>
+    </w:p>
+    <w:p>
+      <w:pPr>
+        <w:ind w:left="420" w:leftChars="0" w:firstLine="420" w:firstLineChars="0"/>
+        <w:rPr>
+          <w:rFonts w:hint="default"/>
+          <w:lang w:val="fr-BE"/>
+        </w:rPr>
+      </w:pPr>
+      <w:r>
+        <w:rPr>
+          <w:rFonts w:hint="default"/>
+          <w:lang w:val="fr-BE"/>
+        </w:rPr>
+        <w:t>Salaire expert retro gaming</w:t>
+      </w:r>
+    </w:p>
+    <w:p>
+      <w:pPr>
+        <w:ind w:left="420" w:leftChars="0" w:firstLine="420" w:firstLineChars="0"/>
+        <w:rPr>
+          <w:rFonts w:hint="default"/>
+          <w:lang w:val="fr-BE"/>
+        </w:rPr>
+      </w:pPr>
+      <w:r>
+        <w:rPr>
+          <w:rFonts w:hint="default"/>
+          <w:lang w:val="fr-BE"/>
+        </w:rPr>
+        <w:t>Frais de server</w:t>
+      </w:r>
+    </w:p>
+    <w:p>
+      <w:pPr>
+        <w:ind w:left="420" w:leftChars="0" w:firstLine="420" w:firstLineChars="0"/>
+        <w:rPr>
+          <w:rFonts w:hint="default"/>
+          <w:lang w:val="fr-BE"/>
+        </w:rPr>
+      </w:pPr>
+      <w:r>
+        <w:rPr>
+          <w:rFonts w:hint="default"/>
+          <w:lang w:val="fr-BE"/>
+        </w:rPr>
+        <w:t>Location de nom de domaine</w:t>
+      </w:r>
+    </w:p>
+    <w:p>
+      <w:pPr>
+        <w:ind w:left="420" w:leftChars="0" w:firstLine="420" w:firstLineChars="0"/>
+        <w:rPr>
+          <w:rFonts w:hint="default"/>
+          <w:lang w:val="fr-BE"/>
+        </w:rPr>
+      </w:pPr>
+      <w:r>
+        <w:rPr>
+          <w:rFonts w:hint="default"/>
+          <w:lang w:val="fr-BE"/>
+        </w:rPr>
+        <w:t>Eau</w:t>
+      </w:r>
+    </w:p>
+    <w:p>
+      <w:pPr>
+        <w:ind w:left="420" w:leftChars="0" w:firstLine="420" w:firstLineChars="0"/>
+        <w:rPr>
+          <w:rFonts w:hint="default"/>
+          <w:lang w:val="fr-BE"/>
+        </w:rPr>
+      </w:pPr>
+      <w:r>
+        <w:rPr>
+          <w:rFonts w:hint="default"/>
+          <w:lang w:val="fr-BE"/>
+        </w:rPr>
+        <w:t>Frais de ports</w:t>
+      </w:r>
+    </w:p>
+    <w:p>
+      <w:pPr>
+        <w:ind w:left="420" w:leftChars="0" w:firstLine="420" w:firstLineChars="0"/>
+        <w:rPr>
+          <w:rFonts w:hint="default"/>
+          <w:lang w:val="fr-BE"/>
+        </w:rPr>
+      </w:pPr>
+      <w:r>
+        <w:rPr>
+          <w:rFonts w:hint="default"/>
+          <w:lang w:val="fr-BE"/>
+        </w:rPr>
+        <w:t>Emballages cartons</w:t>
+      </w:r>
+    </w:p>
+    <w:p>
+      <w:pPr>
+        <w:ind w:left="420" w:leftChars="0" w:firstLine="420" w:firstLineChars="0"/>
+        <w:rPr>
+          <w:rFonts w:hint="default"/>
+          <w:lang w:val="fr-BE"/>
+        </w:rPr>
+      </w:pPr>
+      <w:r>
+        <w:rPr>
+          <w:rFonts w:hint="default"/>
+          <w:lang w:val="fr-BE"/>
+        </w:rPr>
+        <w:t>Cheetos en frigolite</w:t>
+      </w:r>
+    </w:p>
+    <w:p>
+      <w:pPr>
+        <w:ind w:left="420" w:leftChars="0" w:firstLine="420" w:firstLineChars="0"/>
+        <w:rPr>
+          <w:rFonts w:hint="default"/>
+          <w:lang w:val="fr-BE"/>
+        </w:rPr>
+      </w:pPr>
+      <w:r>
+        <w:rPr>
+          <w:rFonts w:hint="default"/>
+          <w:lang w:val="fr-BE"/>
+        </w:rPr>
+        <w:t>Papier</w:t>
+      </w:r>
+    </w:p>
+    <w:p>
+      <w:pPr>
+        <w:ind w:left="420" w:leftChars="0" w:firstLine="420" w:firstLineChars="0"/>
+        <w:rPr>
+          <w:rFonts w:hint="default"/>
+          <w:lang w:val="fr-BE"/>
+        </w:rPr>
+      </w:pPr>
+      <w:r>
+        <w:rPr>
+          <w:rFonts w:hint="default"/>
+          <w:lang w:val="fr-BE"/>
+        </w:rPr>
+        <w:t>Bic</w:t>
+      </w:r>
+    </w:p>
+    <w:p>
+      <w:pPr>
+        <w:ind w:left="420" w:leftChars="0" w:firstLine="420" w:firstLineChars="0"/>
+        <w:rPr>
+          <w:rFonts w:hint="default"/>
+          <w:lang w:val="fr-BE"/>
+        </w:rPr>
+      </w:pPr>
+    </w:p>
+    <w:p>
+      <w:pPr>
+        <w:ind w:left="420" w:leftChars="0" w:firstLine="420" w:firstLineChars="0"/>
+        <w:rPr>
+          <w:rFonts w:hint="default"/>
+          <w:lang w:val="fr-BE"/>
+        </w:rPr>
+      </w:pPr>
+    </w:p>
+    <w:p>
+      <w:pPr>
+        <w:rPr>
+          <w:rFonts w:hint="default"/>
+          <w:lang w:val="fr-BE"/>
+        </w:rPr>
+      </w:pPr>
+      <w:r>
+        <w:rPr>
+          <w:rFonts w:hint="default"/>
+          <w:lang w:val="fr-BE"/>
+        </w:rPr>
+        <w:tab/>
+      </w:r>
+      <w:r>
+        <w:rPr>
+          <w:rFonts w:hint="default"/>
+          <w:lang w:val="fr-BE"/>
+        </w:rPr>
+        <w:t xml:space="preserve">Coûts ponctuels : </w:t>
+      </w:r>
+    </w:p>
+    <w:p>
+      <w:pPr>
+        <w:rPr>
+          <w:rFonts w:hint="default"/>
+          <w:lang w:val="fr-BE"/>
+        </w:rPr>
+      </w:pPr>
+      <w:r>
+        <w:rPr>
+          <w:rFonts w:hint="default"/>
+          <w:lang w:val="fr-BE"/>
+        </w:rPr>
+        <w:tab/>
+        <w:t/>
+      </w:r>
+      <w:r>
+        <w:rPr>
+          <w:rFonts w:hint="default"/>
+          <w:lang w:val="fr-BE"/>
+        </w:rPr>
+        <w:tab/>
+        <w:t xml:space="preserve">Matériel informatique : </w:t>
+      </w:r>
+    </w:p>
+    <w:p>
+      <w:pPr>
+        <w:rPr>
+          <w:rFonts w:hint="default"/>
+          <w:lang w:val="fr-BE"/>
+        </w:rPr>
+      </w:pPr>
+      <w:r>
+        <w:rPr>
+          <w:rFonts w:hint="default"/>
+          <w:lang w:val="fr-BE"/>
+        </w:rPr>
+        <w:tab/>
+        <w:t/>
+      </w:r>
+      <w:r>
+        <w:rPr>
+          <w:rFonts w:hint="default"/>
+          <w:lang w:val="fr-BE"/>
+        </w:rPr>
+        <w:tab/>
+        <w:t/>
+      </w:r>
+      <w:r>
+        <w:rPr>
+          <w:rFonts w:hint="default"/>
+          <w:lang w:val="fr-BE"/>
+        </w:rPr>
+        <w:tab/>
+        <w:t>- pc portable x2</w:t>
+      </w:r>
+    </w:p>
+    <w:p>
+      <w:pPr>
+        <w:rPr>
+          <w:rFonts w:hint="default"/>
+          <w:lang w:val="fr-BE"/>
+        </w:rPr>
+      </w:pPr>
+      <w:r>
+        <w:rPr>
+          <w:rFonts w:hint="default"/>
+          <w:lang w:val="fr-BE"/>
+        </w:rPr>
+        <w:tab/>
+        <w:t/>
+      </w:r>
+      <w:r>
+        <w:rPr>
+          <w:rFonts w:hint="default"/>
+          <w:lang w:val="fr-BE"/>
+        </w:rPr>
+        <w:tab/>
+        <w:t/>
+      </w:r>
+      <w:r>
+        <w:rPr>
+          <w:rFonts w:hint="default"/>
+          <w:lang w:val="fr-BE"/>
+        </w:rPr>
+        <w:tab/>
+        <w:t>- écran x2</w:t>
+      </w:r>
+    </w:p>
+    <w:p>
+      <w:pPr>
+        <w:rPr>
+          <w:rFonts w:hint="default"/>
+          <w:lang w:val="fr-BE"/>
+        </w:rPr>
+      </w:pPr>
+      <w:r>
+        <w:rPr>
+          <w:rFonts w:hint="default"/>
+          <w:lang w:val="fr-BE"/>
+        </w:rPr>
+        <w:tab/>
+        <w:t/>
+      </w:r>
+      <w:r>
+        <w:rPr>
+          <w:rFonts w:hint="default"/>
+          <w:lang w:val="fr-BE"/>
+        </w:rPr>
+        <w:tab/>
+        <w:t/>
+      </w:r>
+      <w:r>
+        <w:rPr>
+          <w:rFonts w:hint="default"/>
+          <w:lang w:val="fr-BE"/>
+        </w:rPr>
+        <w:tab/>
+        <w:t>- clavier x2</w:t>
+      </w:r>
+    </w:p>
+    <w:p>
+      <w:pPr>
+        <w:rPr>
+          <w:rFonts w:hint="default"/>
+          <w:lang w:val="fr-BE"/>
+        </w:rPr>
+      </w:pPr>
+      <w:r>
+        <w:rPr>
+          <w:rFonts w:hint="default"/>
+          <w:lang w:val="fr-BE"/>
+        </w:rPr>
+        <w:tab/>
+        <w:t/>
+      </w:r>
+      <w:r>
+        <w:rPr>
+          <w:rFonts w:hint="default"/>
+          <w:lang w:val="fr-BE"/>
+        </w:rPr>
+        <w:tab/>
+        <w:t/>
+      </w:r>
+      <w:r>
+        <w:rPr>
+          <w:rFonts w:hint="default"/>
+          <w:lang w:val="fr-BE"/>
+        </w:rPr>
+        <w:tab/>
+        <w:t>- souris x2</w:t>
+      </w:r>
+    </w:p>
+    <w:p>
+      <w:pPr>
+        <w:rPr>
+          <w:rFonts w:hint="default"/>
+          <w:lang w:val="fr-BE"/>
+        </w:rPr>
+      </w:pPr>
+      <w:r>
+        <w:rPr>
+          <w:rFonts w:hint="default"/>
+          <w:lang w:val="fr-BE"/>
+        </w:rPr>
+        <w:tab/>
+        <w:t/>
+      </w:r>
+      <w:r>
+        <w:rPr>
+          <w:rFonts w:hint="default"/>
+          <w:lang w:val="fr-BE"/>
+        </w:rPr>
+        <w:tab/>
+        <w:t/>
+      </w:r>
+      <w:r>
+        <w:rPr>
+          <w:rFonts w:hint="default"/>
+          <w:lang w:val="fr-BE"/>
+        </w:rPr>
+        <w:tab/>
+        <w:t>- casque audio x2</w:t>
+      </w:r>
+    </w:p>
+    <w:p>
+      <w:pPr>
+        <w:rPr>
+          <w:rFonts w:hint="default"/>
+          <w:lang w:val="fr-BE"/>
+        </w:rPr>
+      </w:pPr>
+      <w:r>
+        <w:rPr>
+          <w:rFonts w:hint="default"/>
+          <w:lang w:val="fr-BE"/>
+        </w:rPr>
+        <w:tab/>
+        <w:t/>
+      </w:r>
+      <w:r>
+        <w:rPr>
+          <w:rFonts w:hint="default"/>
+          <w:lang w:val="fr-BE"/>
+        </w:rPr>
+        <w:tab/>
+        <w:t/>
+      </w:r>
+      <w:r>
+        <w:rPr>
+          <w:rFonts w:hint="default"/>
+          <w:lang w:val="fr-BE"/>
+        </w:rPr>
+        <w:tab/>
+        <w:t>- tapis de souris x2</w:t>
+      </w:r>
+    </w:p>
+    <w:p>
+      <w:pPr>
+        <w:rPr>
+          <w:rFonts w:hint="default"/>
+          <w:lang w:val="fr-BE"/>
+        </w:rPr>
+      </w:pPr>
+      <w:r>
+        <w:rPr>
+          <w:rFonts w:hint="default"/>
+          <w:lang w:val="fr-BE"/>
+        </w:rPr>
+        <w:tab/>
+        <w:t/>
+      </w:r>
+      <w:r>
+        <w:rPr>
+          <w:rFonts w:hint="default"/>
+          <w:lang w:val="fr-BE"/>
+        </w:rPr>
+        <w:tab/>
+        <w:t>Bureau x2</w:t>
+      </w:r>
+    </w:p>
+    <w:p>
+      <w:pPr>
+        <w:rPr>
+          <w:rFonts w:hint="default"/>
+          <w:lang w:val="fr-BE"/>
+        </w:rPr>
+      </w:pPr>
+      <w:r>
+        <w:rPr>
+          <w:rFonts w:hint="default"/>
+          <w:lang w:val="fr-BE"/>
+        </w:rPr>
+        <w:tab/>
+        <w:t/>
+      </w:r>
+      <w:r>
+        <w:rPr>
+          <w:rFonts w:hint="default"/>
+          <w:lang w:val="fr-BE"/>
+        </w:rPr>
+        <w:tab/>
+        <w:t>Chaise ergonomique x2</w:t>
+      </w:r>
+    </w:p>
+    <w:p>
+      <w:pPr>
+        <w:rPr>
+          <w:rFonts w:hint="default"/>
+          <w:lang w:val="fr-BE"/>
+        </w:rPr>
+      </w:pPr>
+      <w:r>
+        <w:rPr>
+          <w:rFonts w:hint="default"/>
+          <w:lang w:val="fr-BE"/>
+        </w:rPr>
+        <w:tab/>
+        <w:t/>
+      </w:r>
+      <w:r>
+        <w:rPr>
+          <w:rFonts w:hint="default"/>
+          <w:lang w:val="fr-BE"/>
+        </w:rPr>
+        <w:tab/>
+        <w:t>Multi-prise x2</w:t>
+      </w:r>
+    </w:p>
+    <w:p>
+      <w:pPr>
+        <w:ind w:left="420" w:leftChars="0" w:firstLine="420" w:firstLineChars="0"/>
+        <w:rPr>
+          <w:rFonts w:hint="default"/>
+          <w:lang w:val="fr-BE"/>
+        </w:rPr>
+      </w:pPr>
+      <w:r>
+        <w:rPr>
+          <w:rFonts w:hint="default"/>
+          <w:lang w:val="fr-BE"/>
+        </w:rPr>
+        <w:t>Câble ethernets</w:t>
+      </w:r>
+    </w:p>
+    <w:p>
+      <w:pPr>
+        <w:ind w:left="420" w:leftChars="0" w:firstLine="420" w:firstLineChars="0"/>
+        <w:rPr>
+          <w:rFonts w:hint="default"/>
+          <w:lang w:val="fr-BE"/>
+        </w:rPr>
+      </w:pPr>
+      <w:r>
+        <w:rPr>
+          <w:rFonts w:hint="default"/>
+          <w:lang w:val="fr-BE"/>
+        </w:rPr>
+        <w:t>Loupe de table</w:t>
+      </w:r>
+    </w:p>
+    <w:p>
+      <w:pPr>
+        <w:ind w:left="420" w:leftChars="0" w:firstLine="420" w:firstLineChars="0"/>
+        <w:rPr>
+          <w:rFonts w:hint="default"/>
+          <w:lang w:val="fr-BE"/>
+        </w:rPr>
+      </w:pPr>
+      <w:r>
+        <w:rPr>
+          <w:rFonts w:hint="default"/>
+          <w:lang w:val="fr-BE"/>
+        </w:rPr>
+        <w:t>Lampe de table</w:t>
+      </w:r>
+    </w:p>
+    <w:p>
+      <w:pPr>
+        <w:ind w:left="420" w:leftChars="0" w:firstLine="420" w:firstLineChars="0"/>
+        <w:rPr>
+          <w:rFonts w:hint="default"/>
+          <w:lang w:val="fr-BE"/>
+        </w:rPr>
+      </w:pPr>
+      <w:r>
+        <w:rPr>
+          <w:rFonts w:hint="default"/>
+          <w:lang w:val="fr-BE"/>
+        </w:rPr>
+        <w:t>Balance</w:t>
+      </w:r>
+    </w:p>
+    <w:p>
+      <w:pPr>
+        <w:ind w:left="420" w:leftChars="0" w:firstLine="420" w:firstLineChars="0"/>
+        <w:rPr>
+          <w:rFonts w:hint="default"/>
+          <w:lang w:val="fr-BE"/>
+        </w:rPr>
+      </w:pPr>
+      <w:r>
+        <w:rPr>
+          <w:rFonts w:hint="default"/>
+          <w:lang w:val="fr-BE"/>
+        </w:rPr>
+        <w:t>Tournevisse</w:t>
+      </w:r>
+    </w:p>
+    <w:p>
+      <w:pPr>
+        <w:ind w:left="420" w:leftChars="0" w:firstLine="420" w:firstLineChars="0"/>
+        <w:rPr>
+          <w:rFonts w:hint="default"/>
+          <w:lang w:val="fr-BE"/>
+        </w:rPr>
+      </w:pPr>
+      <w:r>
+        <w:rPr>
+          <w:rFonts w:hint="default"/>
+          <w:lang w:val="fr-BE"/>
+        </w:rPr>
+        <w:t>Équipement anti électricité statique</w:t>
+      </w:r>
+    </w:p>
+    <w:p>
+      <w:pPr>
+        <w:ind w:left="420" w:leftChars="0" w:firstLine="420" w:firstLineChars="0"/>
+        <w:rPr>
+          <w:rFonts w:hint="default"/>
+          <w:lang w:val="fr-BE"/>
+        </w:rPr>
+      </w:pPr>
+      <w:r>
+        <w:rPr>
+          <w:rFonts w:hint="default"/>
+          <w:lang w:val="fr-BE"/>
+        </w:rPr>
+        <w:t>Imprimante</w:t>
+      </w:r>
+    </w:p>
+    <w:p>
+      <w:pPr>
+        <w:ind w:left="420" w:leftChars="0" w:firstLine="420" w:firstLineChars="0"/>
+        <w:rPr>
+          <w:rFonts w:hint="default"/>
+          <w:color w:val="2E75B6" w:themeColor="accent1" w:themeShade="BF"/>
+          <w:lang w:val="fr-BE"/>
+        </w:rPr>
+      </w:pPr>
+      <w:r>
+        <w:rPr>
+          <w:rFonts w:hint="default"/>
+          <w:lang w:val="fr-BE"/>
+        </w:rPr>
+        <w:t>Porte-manteau</w:t>
+      </w:r>
+    </w:p>
+    <w:p>
+      <w:pPr>
+        <w:rPr>
+          <w:rFonts w:hint="default"/>
+          <w:lang w:val="fr-BE"/>
+        </w:rPr>
+      </w:pPr>
+      <w:r>
+        <w:rPr>
+          <w:rFonts w:hint="default"/>
+          <w:lang w:val="fr-BE"/>
+        </w:rPr>
+        <w:tab/>
+        <w:t/>
+      </w:r>
+      <w:r>
+        <w:rPr>
+          <w:rFonts w:hint="default"/>
+          <w:lang w:val="fr-BE"/>
+        </w:rPr>
+        <w:tab/>
+      </w:r>
+    </w:p>
+    <w:p>
+      <w:pPr>
+        <w:rPr>
+          <w:rFonts w:hint="default"/>
+          <w:lang w:val="fr-BE"/>
+        </w:rPr>
+      </w:pPr>
+      <w:r>
+        <w:rPr>
+          <w:rFonts w:hint="default"/>
+          <w:lang w:val="fr-BE"/>
+        </w:rPr>
+        <w:t xml:space="preserve">Coûts futurs : </w:t>
+      </w:r>
+    </w:p>
+    <w:p>
+      <w:pPr>
+        <w:rPr>
+          <w:rFonts w:hint="default"/>
+          <w:lang w:val="fr-BE"/>
+        </w:rPr>
+      </w:pPr>
+      <w:r>
+        <w:rPr>
+          <w:rFonts w:hint="default"/>
+          <w:lang w:val="fr-BE"/>
+        </w:rPr>
+        <w:tab/>
+        <w:t>Coûts récurents :</w:t>
+      </w:r>
+    </w:p>
+    <w:p>
+      <w:pPr>
+        <w:rPr>
+          <w:rFonts w:hint="default"/>
+          <w:lang w:val="fr-BE"/>
+        </w:rPr>
+      </w:pPr>
+      <w:r>
+        <w:rPr>
+          <w:rFonts w:hint="default"/>
+          <w:lang w:val="fr-BE"/>
+        </w:rPr>
+        <w:tab/>
+        <w:t/>
+      </w:r>
+      <w:r>
+        <w:rPr>
+          <w:rFonts w:hint="default"/>
+          <w:lang w:val="fr-BE"/>
+        </w:rPr>
+        <w:tab/>
+        <w:t>Cartes de visite</w:t>
+      </w:r>
+    </w:p>
+    <w:p>
+      <w:pPr>
+        <w:rPr>
+          <w:rFonts w:hint="default"/>
+          <w:lang w:val="fr-BE"/>
+        </w:rPr>
+      </w:pPr>
+      <w:r>
+        <w:rPr>
+          <w:rFonts w:hint="default"/>
+          <w:lang w:val="fr-BE"/>
+        </w:rPr>
+        <w:tab/>
+        <w:t/>
+      </w:r>
+      <w:r>
+        <w:rPr>
+          <w:rFonts w:hint="default"/>
+          <w:lang w:val="fr-BE"/>
+        </w:rPr>
+        <w:tab/>
+        <w:t>Formations</w:t>
+      </w:r>
+    </w:p>
+    <w:p>
+      <w:pPr>
+        <w:rPr>
+          <w:rFonts w:hint="default"/>
+          <w:lang w:val="fr-BE"/>
+        </w:rPr>
+      </w:pPr>
+      <w:r>
+        <w:rPr>
+          <w:rFonts w:hint="default"/>
+          <w:lang w:val="fr-BE"/>
+        </w:rPr>
+        <w:tab/>
+        <w:t/>
+      </w:r>
+      <w:r>
+        <w:rPr>
+          <w:rFonts w:hint="default"/>
+          <w:lang w:val="fr-BE"/>
+        </w:rPr>
+        <w:tab/>
+        <w:t xml:space="preserve"> </w:t>
+      </w:r>
+    </w:p>
+    <w:p>
+      <w:pPr>
+        <w:ind w:firstLine="420" w:firstLineChars="0"/>
+        <w:rPr>
+          <w:rFonts w:hint="default"/>
+          <w:lang w:val="fr-BE"/>
+        </w:rPr>
+      </w:pPr>
+      <w:r>
+        <w:rPr>
+          <w:rFonts w:hint="default"/>
+          <w:lang w:val="fr-BE"/>
+        </w:rPr>
+        <w:t xml:space="preserve">Coûts ponctuels : </w:t>
+      </w:r>
+    </w:p>
+    <w:p>
+      <w:pPr>
+        <w:rPr>
+          <w:rFonts w:hint="default"/>
+          <w:color w:val="auto"/>
+          <w:lang w:val="fr-BE"/>
+        </w:rPr>
+      </w:pPr>
+      <w:r>
+        <w:rPr>
+          <w:rFonts w:hint="default"/>
+          <w:color w:val="2E75B6" w:themeColor="accent1" w:themeShade="BF"/>
+          <w:lang w:val="fr-BE"/>
+        </w:rPr>
+        <w:tab/>
+      </w:r>
+      <w:r>
+        <w:rPr>
+          <w:rFonts w:hint="default"/>
+          <w:color w:val="2E75B6" w:themeColor="accent1" w:themeShade="BF"/>
+          <w:lang w:val="fr-BE"/>
+        </w:rPr>
+        <w:tab/>
+      </w:r>
+      <w:r>
+        <w:rPr>
+          <w:rFonts w:hint="default"/>
+          <w:color w:val="auto"/>
+          <w:lang w:val="fr-BE"/>
+        </w:rPr>
+        <w:t>Table de cuisine x1</w:t>
+      </w:r>
+    </w:p>
+    <w:p>
+      <w:pPr>
+        <w:rPr>
+          <w:rFonts w:hint="default"/>
+          <w:color w:val="auto"/>
+          <w:lang w:val="fr-BE"/>
+        </w:rPr>
+      </w:pPr>
+      <w:r>
+        <w:rPr>
+          <w:rFonts w:hint="default"/>
+          <w:color w:val="auto"/>
+          <w:lang w:val="fr-BE"/>
+        </w:rPr>
+        <w:tab/>
+      </w:r>
+      <w:r>
+        <w:rPr>
+          <w:rFonts w:hint="default"/>
+          <w:color w:val="auto"/>
+          <w:lang w:val="fr-BE"/>
+        </w:rPr>
+        <w:tab/>
+      </w:r>
+      <w:r>
+        <w:rPr>
+          <w:rFonts w:hint="default"/>
+          <w:color w:val="auto"/>
+          <w:lang w:val="fr-BE"/>
+        </w:rPr>
+        <w:t>Chaise pour la cuisine x2</w:t>
+      </w:r>
+    </w:p>
+    <w:p>
+      <w:pPr>
+        <w:rPr>
+          <w:rFonts w:hint="default"/>
+          <w:color w:val="auto"/>
+          <w:lang w:val="fr-BE"/>
+        </w:rPr>
+      </w:pPr>
+      <w:r>
+        <w:rPr>
+          <w:rFonts w:hint="default"/>
+          <w:color w:val="auto"/>
+          <w:lang w:val="fr-BE"/>
+        </w:rPr>
+        <w:tab/>
+      </w:r>
+      <w:r>
+        <w:rPr>
+          <w:rFonts w:hint="default"/>
+          <w:color w:val="auto"/>
+          <w:lang w:val="fr-BE"/>
+        </w:rPr>
+        <w:tab/>
+      </w:r>
+      <w:r>
+        <w:rPr>
+          <w:rFonts w:hint="default"/>
+          <w:color w:val="auto"/>
+          <w:lang w:val="fr-BE"/>
+        </w:rPr>
+        <w:t>Micro-onde x1</w:t>
+      </w:r>
+    </w:p>
+    <w:p>
+      <w:pPr>
+        <w:rPr>
+          <w:rFonts w:hint="default"/>
+          <w:color w:val="auto"/>
+          <w:lang w:val="fr-BE"/>
+        </w:rPr>
+      </w:pPr>
+      <w:r>
+        <w:rPr>
+          <w:rFonts w:hint="default"/>
+          <w:color w:val="auto"/>
+          <w:lang w:val="fr-BE"/>
+        </w:rPr>
+        <w:tab/>
+      </w:r>
+      <w:r>
+        <w:rPr>
+          <w:rFonts w:hint="default"/>
+          <w:color w:val="auto"/>
+          <w:lang w:val="fr-BE"/>
+        </w:rPr>
+        <w:tab/>
+      </w:r>
+      <w:r>
+        <w:rPr>
+          <w:rFonts w:hint="default"/>
+          <w:color w:val="auto"/>
+          <w:lang w:val="fr-BE"/>
+        </w:rPr>
+        <w:t>Frigo x1</w:t>
+      </w:r>
+    </w:p>
+    <w:p>
+      <w:pPr>
+        <w:ind w:left="420" w:leftChars="0" w:firstLine="420" w:firstLineChars="0"/>
+        <w:rPr>
+          <w:rFonts w:hint="default"/>
+          <w:color w:val="auto"/>
+          <w:lang w:val="fr-BE"/>
+        </w:rPr>
+      </w:pPr>
+      <w:r>
+        <w:rPr>
+          <w:rFonts w:hint="default"/>
+          <w:color w:val="auto"/>
+          <w:lang w:val="fr-BE"/>
+        </w:rPr>
+        <w:t>Machine à café x1</w:t>
+      </w:r>
+    </w:p>
+    <w:p>
+      <w:pPr>
+        <w:ind w:left="420" w:leftChars="0" w:firstLine="420" w:firstLineChars="0"/>
+        <w:rPr>
+          <w:rFonts w:hint="default"/>
+          <w:lang w:val="fr-BE"/>
+        </w:rPr>
+      </w:pPr>
+      <w:r>
+        <w:rPr>
+          <w:rFonts w:hint="default"/>
+          <w:lang w:val="fr-BE"/>
+        </w:rPr>
+        <w:t>Lecteurs pour jeux retro</w:t>
+      </w:r>
+    </w:p>
+    <w:p>
+      <w:pPr>
+        <w:ind w:left="420" w:leftChars="0" w:firstLine="420" w:firstLineChars="0"/>
+        <w:rPr>
+          <w:rFonts w:hint="default"/>
+          <w:lang w:val="fr-BE"/>
+        </w:rPr>
+      </w:pPr>
+      <w:r>
+        <w:rPr>
+          <w:rFonts w:hint="default"/>
+          <w:lang w:val="fr-BE"/>
+        </w:rPr>
+        <w:t>organisation d’événements, publicité (opérations spéciales, sponsoring,...)</w:t>
+      </w:r>
+    </w:p>
+    <w:p>
+      <w:pPr>
+        <w:rPr>
+          <w:rFonts w:hint="default"/>
+          <w:lang w:val="fr-BE"/>
+        </w:rPr>
+      </w:pPr>
+    </w:p>
+    <w:p>
+      <w:pPr>
+        <w:ind w:left="420" w:leftChars="0" w:firstLine="420" w:firstLineChars="0"/>
+        <w:rPr>
+          <w:rFonts w:hint="default"/>
+          <w:color w:val="auto"/>
+          <w:lang w:val="fr-BE"/>
+        </w:rPr>
+      </w:pPr>
+    </w:p>
+    <w:p>
+      <w:pPr>
+        <w:rPr>
+          <w:rFonts w:hint="default"/>
+          <w:color w:val="auto"/>
+          <w:lang w:val="fr-BE"/>
+        </w:rPr>
+      </w:pPr>
+      <w:r>
+        <w:rPr>
+          <w:rFonts w:hint="default"/>
+          <w:color w:val="auto"/>
+          <w:lang w:val="fr-BE"/>
+        </w:rPr>
+        <w:tab/>
+        <w:t/>
+      </w:r>
+      <w:r>
+        <w:rPr>
+          <w:rFonts w:hint="default"/>
+          <w:color w:val="auto"/>
+          <w:lang w:val="fr-BE"/>
+        </w:rPr>
+        <w:tab/>
+      </w:r>
+    </w:p>
+    <w:p>
+      <w:pPr>
+        <w:rPr>
+          <w:rFonts w:hint="default"/>
+          <w:color w:val="auto"/>
+          <w:lang w:val="fr-BE"/>
+        </w:rPr>
+      </w:pPr>
+    </w:p>
+    <w:p>
+      <w:pPr>
+        <w:rPr>
+          <w:rFonts w:hint="default"/>
+          <w:color w:val="auto"/>
+          <w:lang w:val="fr-BE"/>
+        </w:rPr>
+      </w:pPr>
+    </w:p>
+    <w:p>
+      <w:pPr>
+        <w:rPr>
+          <w:rFonts w:hint="default"/>
+          <w:lang w:val="fr-BE"/>
+        </w:rPr>
+      </w:pPr>
+    </w:p>
+    <w:p>
+      <w:pPr>
+        <w:rPr>
+          <w:rFonts w:hint="default"/>
+          <w:lang w:val="fr-BE"/>
+        </w:rPr>
+      </w:pPr>
+    </w:p>
+    <w:p>
+      <w:pPr>
+        <w:rPr>
+          <w:rFonts w:hint="default"/>
+          <w:lang w:val="fr-BE"/>
+        </w:rPr>
+      </w:pPr>
+    </w:p>
+    <w:p>
+      <w:pPr>
+        <w:rPr>
+          <w:rFonts w:hint="default"/>
+          <w:b w:val="0"/>
+          <w:bCs w:val="0"/>
+          <w:sz w:val="20"/>
+          <w:szCs w:val="20"/>
+          <w:lang w:val="fr-BE"/>
+        </w:rPr>
+      </w:pPr>
     </w:p>
     <w:sectPr>
       <w:pgSz w:w="11906" w:h="16838"/>
@@ -3615,6 +6764,29 @@
     </w:sectPr>
   </w:body>
 </w:document>
+</file>
+
+<file path=word/numbering.xml><?xml version="1.0" encoding="utf-8"?>
+<w:numbering xmlns:wpc="http://schemas.microsoft.com/office/word/2010/wordprocessingCanvas" xmlns:mc="http://schemas.openxmlformats.org/markup-compatibility/2006" xmlns:o="urn:schemas-microsoft-com:office:office" xmlns:r="http://schemas.openxmlformats.org/officeDocument/2006/relationships" xmlns:m="http://schemas.openxmlformats.org/officeDocument/2006/math" xmlns:v="urn:schemas-microsoft-com:vml" xmlns:wp14="http://schemas.microsoft.com/office/word/2010/wordprocessingDrawing" xmlns:wp="http://schemas.openxmlformats.org/drawingml/2006/wordprocessingDrawing" xmlns:w10="urn:schemas-microsoft-com:office:word" xmlns:w="http://schemas.openxmlformats.org/wordprocessingml/2006/main" xmlns:w14="http://schemas.microsoft.com/office/word/2010/wordml" xmlns:wpg="http://schemas.microsoft.com/office/word/2010/wordprocessingGroup" xmlns:wpi="http://schemas.microsoft.com/office/word/2010/wordprocessingInk" xmlns:wne="http://schemas.microsoft.com/office/word/2006/wordml" xmlns:wps="http://schemas.microsoft.com/office/word/2010/wordprocessingShape" xmlns:wpsCustomData="http://www.wps.cn/officeDocument/2013/wpsCustomData" mc:Ignorable="w14 wp14">
+  <w:abstractNum w:abstractNumId="0">
+    <w:nsid w:val="533F85A0"/>
+    <w:multiLevelType w:val="singleLevel"/>
+    <w:tmpl w:val="533F85A0"/>
+    <w:lvl w:ilvl="0" w:tentative="0">
+      <w:start w:val="10"/>
+      <w:numFmt w:val="decimal"/>
+      <w:suff w:val="space"/>
+      <w:lvlText w:val="%1)"/>
+      <w:lvlJc w:val="left"/>
+      <w:pPr>
+        <w:ind w:left="420" w:leftChars="0" w:firstLine="0" w:firstLineChars="0"/>
+      </w:pPr>
+    </w:lvl>
+  </w:abstractNum>
+  <w:num w:numId="1">
+    <w:abstractNumId w:val="0"/>
+  </w:num>
+</w:numbering>
 </file>
 
 <file path=word/styles.xml><?xml version="1.0" encoding="utf-8"?>

</xml_diff>

<commit_message>
Structure des couts (couts en EUR)
</commit_message>
<xml_diff>
--- a/AnalyseMH.docx
+++ b/AnalyseMH.docx
@@ -5620,6 +5620,945 @@
         </w:rPr>
         <w:t>Coûts de base :</w:t>
       </w:r>
+    </w:p>
+    <w:p>
+      <w:pPr>
+        <w:rPr>
+          <w:rFonts w:hint="default"/>
+          <w:lang w:val="fr-BE"/>
+        </w:rPr>
+      </w:pPr>
+      <w:r>
+        <w:rPr>
+          <w:rFonts w:hint="default"/>
+          <w:lang w:val="fr-BE"/>
+        </w:rPr>
+        <w:tab/>
+      </w:r>
+      <w:r>
+        <w:rPr>
+          <w:rFonts w:hint="default"/>
+          <w:lang w:val="fr-BE"/>
+        </w:rPr>
+        <w:t xml:space="preserve">Coûts récurents : </w:t>
+      </w:r>
+    </w:p>
+    <w:p>
+      <w:pPr>
+        <w:rPr>
+          <w:rFonts w:hint="default"/>
+          <w:lang w:val="fr-BE"/>
+        </w:rPr>
+      </w:pPr>
+      <w:r>
+        <w:rPr>
+          <w:rFonts w:hint="default"/>
+          <w:lang w:val="fr-BE"/>
+        </w:rPr>
+        <w:tab/>
+        <w:t/>
+      </w:r>
+      <w:r>
+        <w:rPr>
+          <w:rFonts w:hint="default"/>
+          <w:lang w:val="fr-BE"/>
+        </w:rPr>
+        <w:tab/>
+        <w:t>Frais d’électricité 30€/mois</w:t>
+      </w:r>
+    </w:p>
+    <w:p>
+      <w:pPr>
+        <w:rPr>
+          <w:rFonts w:hint="default"/>
+          <w:lang w:val="fr-BE"/>
+        </w:rPr>
+      </w:pPr>
+      <w:r>
+        <w:rPr>
+          <w:rFonts w:hint="default"/>
+          <w:lang w:val="fr-BE"/>
+        </w:rPr>
+        <w:tab/>
+        <w:t/>
+      </w:r>
+      <w:r>
+        <w:rPr>
+          <w:rFonts w:hint="default"/>
+          <w:lang w:val="fr-BE"/>
+        </w:rPr>
+        <w:tab/>
+        <w:t>Frais de chauffage 100€/mois</w:t>
+      </w:r>
+    </w:p>
+    <w:p>
+      <w:pPr>
+        <w:rPr>
+          <w:rFonts w:hint="default"/>
+          <w:lang w:val="fr-BE"/>
+        </w:rPr>
+      </w:pPr>
+      <w:r>
+        <w:rPr>
+          <w:rFonts w:hint="default"/>
+          <w:lang w:val="fr-BE"/>
+        </w:rPr>
+        <w:tab/>
+        <w:t/>
+      </w:r>
+      <w:r>
+        <w:rPr>
+          <w:rFonts w:hint="default"/>
+          <w:lang w:val="fr-BE"/>
+        </w:rPr>
+        <w:tab/>
+        <w:t>Abonnement internet 60€/mois</w:t>
+      </w:r>
+    </w:p>
+    <w:p>
+      <w:pPr>
+        <w:ind w:left="420" w:leftChars="0" w:firstLine="420" w:firstLineChars="0"/>
+        <w:rPr>
+          <w:rFonts w:hint="default"/>
+          <w:lang w:val="fr-BE"/>
+        </w:rPr>
+      </w:pPr>
+      <w:r>
+        <w:rPr>
+          <w:rFonts w:hint="default"/>
+          <w:lang w:val="fr-BE"/>
+        </w:rPr>
+        <w:t>Maintenance site internet 20€/mois</w:t>
+      </w:r>
+    </w:p>
+    <w:p>
+      <w:pPr>
+        <w:ind w:left="420" w:leftChars="0" w:firstLine="420" w:firstLineChars="0"/>
+        <w:rPr>
+          <w:rFonts w:hint="default"/>
+          <w:lang w:val="fr-BE"/>
+        </w:rPr>
+      </w:pPr>
+      <w:r>
+        <w:rPr>
+          <w:rFonts w:hint="default"/>
+          <w:lang w:val="fr-BE"/>
+        </w:rPr>
+        <w:t>Salaire expert retro gaming 1200€/mois</w:t>
+      </w:r>
+    </w:p>
+    <w:p>
+      <w:pPr>
+        <w:ind w:left="420" w:leftChars="0" w:firstLine="420" w:firstLineChars="0"/>
+        <w:rPr>
+          <w:rFonts w:hint="default"/>
+          <w:lang w:val="fr-BE"/>
+        </w:rPr>
+      </w:pPr>
+      <w:r>
+        <w:rPr>
+          <w:rFonts w:hint="default"/>
+          <w:lang w:val="fr-BE"/>
+        </w:rPr>
+        <w:t>Frais de server 20€/mois</w:t>
+      </w:r>
+    </w:p>
+    <w:p>
+      <w:pPr>
+        <w:ind w:left="420" w:leftChars="0" w:firstLine="420" w:firstLineChars="0"/>
+        <w:rPr>
+          <w:rFonts w:hint="default"/>
+          <w:lang w:val="fr-BE"/>
+        </w:rPr>
+      </w:pPr>
+      <w:r>
+        <w:rPr>
+          <w:rFonts w:hint="default"/>
+          <w:lang w:val="fr-BE"/>
+        </w:rPr>
+        <w:t>Location de nom de domaine 1€/mois</w:t>
+      </w:r>
+    </w:p>
+    <w:p>
+      <w:pPr>
+        <w:ind w:left="420" w:leftChars="0" w:firstLine="420" w:firstLineChars="0"/>
+        <w:rPr>
+          <w:rFonts w:hint="default"/>
+          <w:lang w:val="fr-BE"/>
+        </w:rPr>
+      </w:pPr>
+      <w:r>
+        <w:rPr>
+          <w:rFonts w:hint="default"/>
+          <w:lang w:val="fr-BE"/>
+        </w:rPr>
+        <w:t>Eau 14€/mois</w:t>
+      </w:r>
+    </w:p>
+    <w:p>
+      <w:pPr>
+        <w:ind w:left="420" w:leftChars="0" w:firstLine="420" w:firstLineChars="0"/>
+        <w:rPr>
+          <w:rFonts w:hint="default"/>
+          <w:lang w:val="fr-BE"/>
+        </w:rPr>
+      </w:pPr>
+      <w:r>
+        <w:rPr>
+          <w:rFonts w:hint="default"/>
+          <w:lang w:val="fr-BE"/>
+        </w:rPr>
+        <w:t>Emballages cartons &lt;0.30€/opération</w:t>
+      </w:r>
+    </w:p>
+    <w:p>
+      <w:pPr>
+        <w:ind w:left="420" w:leftChars="0" w:firstLine="420" w:firstLineChars="0"/>
+        <w:rPr>
+          <w:rFonts w:hint="default"/>
+          <w:lang w:val="fr-BE"/>
+        </w:rPr>
+      </w:pPr>
+      <w:r>
+        <w:rPr>
+          <w:rFonts w:hint="default"/>
+          <w:lang w:val="fr-BE"/>
+        </w:rPr>
+        <w:t>Papier bulle &lt;2€/mois</w:t>
+      </w:r>
+    </w:p>
+    <w:p>
+      <w:pPr>
+        <w:ind w:left="420" w:leftChars="0" w:firstLine="420" w:firstLineChars="0"/>
+        <w:rPr>
+          <w:rFonts w:hint="default"/>
+          <w:lang w:val="fr-BE"/>
+        </w:rPr>
+      </w:pPr>
+      <w:r>
+        <w:rPr>
+          <w:rFonts w:hint="default"/>
+          <w:lang w:val="fr-BE"/>
+        </w:rPr>
+        <w:t>Papier &lt;1€/mois</w:t>
+      </w:r>
+    </w:p>
+    <w:p>
+      <w:pPr>
+        <w:ind w:left="420" w:leftChars="0" w:firstLine="420" w:firstLineChars="0"/>
+        <w:rPr>
+          <w:rFonts w:hint="default"/>
+          <w:lang w:val="fr-BE"/>
+        </w:rPr>
+      </w:pPr>
+    </w:p>
+    <w:p>
+      <w:pPr>
+        <w:rPr>
+          <w:rFonts w:hint="default"/>
+          <w:lang w:val="fr-BE"/>
+        </w:rPr>
+      </w:pPr>
+      <w:r>
+        <w:rPr>
+          <w:rFonts w:hint="default"/>
+          <w:lang w:val="fr-BE"/>
+        </w:rPr>
+        <w:tab/>
+      </w:r>
+      <w:r>
+        <w:rPr>
+          <w:rFonts w:hint="default"/>
+          <w:lang w:val="fr-BE"/>
+        </w:rPr>
+        <w:t xml:space="preserve">Coûts ponctuels : </w:t>
+      </w:r>
+    </w:p>
+    <w:p>
+      <w:pPr>
+        <w:rPr>
+          <w:rFonts w:hint="default"/>
+          <w:lang w:val="fr-BE"/>
+        </w:rPr>
+      </w:pPr>
+      <w:r>
+        <w:rPr>
+          <w:rFonts w:hint="default"/>
+          <w:lang w:val="fr-BE"/>
+        </w:rPr>
+        <w:tab/>
+        <w:t/>
+      </w:r>
+      <w:r>
+        <w:rPr>
+          <w:rFonts w:hint="default"/>
+          <w:lang w:val="fr-BE"/>
+        </w:rPr>
+        <w:tab/>
+        <w:t xml:space="preserve">Matériel informatique : </w:t>
+      </w:r>
+    </w:p>
+    <w:p>
+      <w:pPr>
+        <w:rPr>
+          <w:rFonts w:hint="default"/>
+          <w:lang w:val="fr-BE"/>
+        </w:rPr>
+      </w:pPr>
+      <w:r>
+        <w:rPr>
+          <w:rFonts w:hint="default"/>
+          <w:lang w:val="fr-BE"/>
+        </w:rPr>
+        <w:tab/>
+        <w:t/>
+      </w:r>
+      <w:r>
+        <w:rPr>
+          <w:rFonts w:hint="default"/>
+          <w:lang w:val="fr-BE"/>
+        </w:rPr>
+        <w:tab/>
+        <w:t/>
+      </w:r>
+      <w:r>
+        <w:rPr>
+          <w:rFonts w:hint="default"/>
+          <w:lang w:val="fr-BE"/>
+        </w:rPr>
+        <w:tab/>
+        <w:t>- pc portable x2 2000€</w:t>
+      </w:r>
+    </w:p>
+    <w:p>
+      <w:pPr>
+        <w:rPr>
+          <w:rFonts w:hint="default"/>
+          <w:lang w:val="fr-BE"/>
+        </w:rPr>
+      </w:pPr>
+      <w:r>
+        <w:rPr>
+          <w:rFonts w:hint="default"/>
+          <w:lang w:val="fr-BE"/>
+        </w:rPr>
+        <w:tab/>
+        <w:t/>
+      </w:r>
+      <w:r>
+        <w:rPr>
+          <w:rFonts w:hint="default"/>
+          <w:lang w:val="fr-BE"/>
+        </w:rPr>
+        <w:tab/>
+        <w:t/>
+      </w:r>
+      <w:r>
+        <w:rPr>
+          <w:rFonts w:hint="default"/>
+          <w:lang w:val="fr-BE"/>
+        </w:rPr>
+        <w:tab/>
+        <w:t>- écran x2</w:t>
+      </w:r>
+      <w:r>
+        <w:rPr>
+          <w:rFonts w:hint="default"/>
+          <w:lang w:val="fr-BE"/>
+        </w:rPr>
+        <w:tab/>
+        <w:t>400€</w:t>
+      </w:r>
+    </w:p>
+    <w:p>
+      <w:pPr>
+        <w:rPr>
+          <w:rFonts w:hint="default"/>
+          <w:lang w:val="fr-BE"/>
+        </w:rPr>
+      </w:pPr>
+      <w:r>
+        <w:rPr>
+          <w:rFonts w:hint="default"/>
+          <w:lang w:val="fr-BE"/>
+        </w:rPr>
+        <w:tab/>
+        <w:t/>
+      </w:r>
+      <w:r>
+        <w:rPr>
+          <w:rFonts w:hint="default"/>
+          <w:lang w:val="fr-BE"/>
+        </w:rPr>
+        <w:tab/>
+        <w:t/>
+      </w:r>
+      <w:r>
+        <w:rPr>
+          <w:rFonts w:hint="default"/>
+          <w:lang w:val="fr-BE"/>
+        </w:rPr>
+        <w:tab/>
+        <w:t>- clavier x2 40€</w:t>
+      </w:r>
+    </w:p>
+    <w:p>
+      <w:pPr>
+        <w:rPr>
+          <w:rFonts w:hint="default"/>
+          <w:lang w:val="fr-BE"/>
+        </w:rPr>
+      </w:pPr>
+      <w:r>
+        <w:rPr>
+          <w:rFonts w:hint="default"/>
+          <w:lang w:val="fr-BE"/>
+        </w:rPr>
+        <w:tab/>
+        <w:t/>
+      </w:r>
+      <w:r>
+        <w:rPr>
+          <w:rFonts w:hint="default"/>
+          <w:lang w:val="fr-BE"/>
+        </w:rPr>
+        <w:tab/>
+        <w:t/>
+      </w:r>
+      <w:r>
+        <w:rPr>
+          <w:rFonts w:hint="default"/>
+          <w:lang w:val="fr-BE"/>
+        </w:rPr>
+        <w:tab/>
+        <w:t>- souris x2 25€</w:t>
+      </w:r>
+    </w:p>
+    <w:p>
+      <w:pPr>
+        <w:rPr>
+          <w:rFonts w:hint="default"/>
+          <w:lang w:val="fr-BE"/>
+        </w:rPr>
+      </w:pPr>
+      <w:r>
+        <w:rPr>
+          <w:rFonts w:hint="default"/>
+          <w:lang w:val="fr-BE"/>
+        </w:rPr>
+        <w:tab/>
+        <w:t/>
+      </w:r>
+      <w:r>
+        <w:rPr>
+          <w:rFonts w:hint="default"/>
+          <w:lang w:val="fr-BE"/>
+        </w:rPr>
+        <w:tab/>
+        <w:t/>
+      </w:r>
+      <w:r>
+        <w:rPr>
+          <w:rFonts w:hint="default"/>
+          <w:lang w:val="fr-BE"/>
+        </w:rPr>
+        <w:tab/>
+        <w:t>- casque audio x2 120€</w:t>
+      </w:r>
+    </w:p>
+    <w:p>
+      <w:pPr>
+        <w:rPr>
+          <w:rFonts w:hint="default"/>
+          <w:lang w:val="fr-BE"/>
+        </w:rPr>
+      </w:pPr>
+      <w:r>
+        <w:rPr>
+          <w:rFonts w:hint="default"/>
+          <w:lang w:val="fr-BE"/>
+        </w:rPr>
+        <w:tab/>
+        <w:t/>
+      </w:r>
+      <w:r>
+        <w:rPr>
+          <w:rFonts w:hint="default"/>
+          <w:lang w:val="fr-BE"/>
+        </w:rPr>
+        <w:tab/>
+        <w:t/>
+      </w:r>
+      <w:r>
+        <w:rPr>
+          <w:rFonts w:hint="default"/>
+          <w:lang w:val="fr-BE"/>
+        </w:rPr>
+        <w:tab/>
+        <w:t>- tapis de souris x2 10€</w:t>
+      </w:r>
+    </w:p>
+    <w:p>
+      <w:pPr>
+        <w:rPr>
+          <w:rFonts w:hint="default"/>
+          <w:lang w:val="fr-BE"/>
+        </w:rPr>
+      </w:pPr>
+      <w:r>
+        <w:rPr>
+          <w:rFonts w:hint="default"/>
+          <w:lang w:val="fr-BE"/>
+        </w:rPr>
+        <w:tab/>
+        <w:t/>
+      </w:r>
+      <w:r>
+        <w:rPr>
+          <w:rFonts w:hint="default"/>
+          <w:lang w:val="fr-BE"/>
+        </w:rPr>
+        <w:tab/>
+        <w:t>Bureau x2 400€</w:t>
+      </w:r>
+    </w:p>
+    <w:p>
+      <w:pPr>
+        <w:rPr>
+          <w:rFonts w:hint="default"/>
+          <w:lang w:val="fr-BE"/>
+        </w:rPr>
+      </w:pPr>
+      <w:r>
+        <w:rPr>
+          <w:rFonts w:hint="default"/>
+          <w:lang w:val="fr-BE"/>
+        </w:rPr>
+        <w:tab/>
+        <w:t/>
+      </w:r>
+      <w:r>
+        <w:rPr>
+          <w:rFonts w:hint="default"/>
+          <w:lang w:val="fr-BE"/>
+        </w:rPr>
+        <w:tab/>
+        <w:t>Chaise ergonomique x2 200€</w:t>
+      </w:r>
+    </w:p>
+    <w:p>
+      <w:pPr>
+        <w:rPr>
+          <w:rFonts w:hint="default"/>
+          <w:lang w:val="fr-BE"/>
+        </w:rPr>
+      </w:pPr>
+      <w:r>
+        <w:rPr>
+          <w:rFonts w:hint="default"/>
+          <w:lang w:val="fr-BE"/>
+        </w:rPr>
+        <w:tab/>
+        <w:t/>
+      </w:r>
+      <w:r>
+        <w:rPr>
+          <w:rFonts w:hint="default"/>
+          <w:lang w:val="fr-BE"/>
+        </w:rPr>
+        <w:tab/>
+        <w:t>Multi-prise x2 30€</w:t>
+      </w:r>
+    </w:p>
+    <w:p>
+      <w:pPr>
+        <w:ind w:left="420" w:leftChars="0" w:firstLine="420" w:firstLineChars="0"/>
+        <w:rPr>
+          <w:rFonts w:hint="default"/>
+          <w:lang w:val="fr-BE"/>
+        </w:rPr>
+      </w:pPr>
+      <w:r>
+        <w:rPr>
+          <w:rFonts w:hint="default"/>
+          <w:lang w:val="fr-BE"/>
+        </w:rPr>
+        <w:t>Câble ethernets 100m 25€</w:t>
+      </w:r>
+    </w:p>
+    <w:p>
+      <w:pPr>
+        <w:ind w:left="420" w:leftChars="0" w:firstLine="420" w:firstLineChars="0"/>
+        <w:rPr>
+          <w:rFonts w:hint="default"/>
+          <w:lang w:val="fr-BE"/>
+        </w:rPr>
+      </w:pPr>
+      <w:r>
+        <w:rPr>
+          <w:rFonts w:hint="default"/>
+          <w:lang w:val="fr-BE"/>
+        </w:rPr>
+        <w:t>Loupe de table avec led 40€</w:t>
+      </w:r>
+    </w:p>
+    <w:p>
+      <w:pPr>
+        <w:ind w:left="420" w:leftChars="0" w:firstLine="420" w:firstLineChars="0"/>
+        <w:rPr>
+          <w:rFonts w:hint="default"/>
+          <w:lang w:val="fr-BE"/>
+        </w:rPr>
+      </w:pPr>
+      <w:r>
+        <w:rPr>
+          <w:rFonts w:hint="default"/>
+          <w:lang w:val="fr-BE"/>
+        </w:rPr>
+        <w:t>Lampe de table 25€</w:t>
+      </w:r>
+    </w:p>
+    <w:p>
+      <w:pPr>
+        <w:ind w:left="420" w:leftChars="0" w:firstLine="420" w:firstLineChars="0"/>
+        <w:rPr>
+          <w:rFonts w:hint="default"/>
+          <w:lang w:val="fr-BE"/>
+        </w:rPr>
+      </w:pPr>
+      <w:r>
+        <w:rPr>
+          <w:rFonts w:hint="default"/>
+          <w:lang w:val="fr-BE"/>
+        </w:rPr>
+        <w:t>Balance 30€</w:t>
+      </w:r>
+    </w:p>
+    <w:p>
+      <w:pPr>
+        <w:ind w:left="420" w:leftChars="0" w:firstLine="420" w:firstLineChars="0"/>
+        <w:rPr>
+          <w:rFonts w:hint="default"/>
+          <w:lang w:val="fr-BE"/>
+        </w:rPr>
+      </w:pPr>
+      <w:r>
+        <w:rPr>
+          <w:rFonts w:hint="default"/>
+          <w:lang w:val="fr-BE"/>
+        </w:rPr>
+        <w:t>Tournevis 20€</w:t>
+      </w:r>
+    </w:p>
+    <w:p>
+      <w:pPr>
+        <w:ind w:left="420" w:leftChars="0" w:firstLine="420" w:firstLineChars="0"/>
+        <w:rPr>
+          <w:rFonts w:hint="default"/>
+          <w:lang w:val="fr-BE"/>
+        </w:rPr>
+      </w:pPr>
+      <w:r>
+        <w:rPr>
+          <w:rFonts w:hint="default"/>
+          <w:lang w:val="fr-BE"/>
+        </w:rPr>
+        <w:t>Bracelet anti static 10€</w:t>
+      </w:r>
+    </w:p>
+    <w:p>
+      <w:pPr>
+        <w:ind w:left="420" w:leftChars="0" w:firstLine="420" w:firstLineChars="0"/>
+        <w:rPr>
+          <w:rFonts w:hint="default"/>
+          <w:lang w:val="fr-BE"/>
+        </w:rPr>
+      </w:pPr>
+      <w:r>
+        <w:rPr>
+          <w:rFonts w:hint="default"/>
+          <w:lang w:val="fr-BE"/>
+        </w:rPr>
+        <w:t>Imprimante 50€</w:t>
+      </w:r>
+    </w:p>
+    <w:p>
+      <w:pPr>
+        <w:ind w:left="420" w:leftChars="0" w:firstLine="420" w:firstLineChars="0"/>
+        <w:rPr>
+          <w:rFonts w:hint="default"/>
+          <w:color w:val="2E75B6" w:themeColor="accent1" w:themeShade="BF"/>
+          <w:lang w:val="fr-BE"/>
+        </w:rPr>
+      </w:pPr>
+      <w:r>
+        <w:rPr>
+          <w:rFonts w:hint="default"/>
+          <w:lang w:val="fr-BE"/>
+        </w:rPr>
+        <w:t>Porte-manteau 30€</w:t>
+      </w:r>
+    </w:p>
+    <w:p>
+      <w:pPr>
+        <w:rPr>
+          <w:rFonts w:hint="default"/>
+          <w:lang w:val="fr-BE"/>
+        </w:rPr>
+      </w:pPr>
+      <w:r>
+        <w:rPr>
+          <w:rFonts w:hint="default"/>
+          <w:lang w:val="fr-BE"/>
+        </w:rPr>
+        <w:tab/>
+        <w:t/>
+      </w:r>
+      <w:r>
+        <w:rPr>
+          <w:rFonts w:hint="default"/>
+          <w:lang w:val="fr-BE"/>
+        </w:rPr>
+        <w:tab/>
+      </w:r>
+    </w:p>
+    <w:p>
+      <w:pPr>
+        <w:rPr>
+          <w:rFonts w:hint="default"/>
+          <w:lang w:val="fr-BE"/>
+        </w:rPr>
+      </w:pPr>
+      <w:r>
+        <w:rPr>
+          <w:rFonts w:hint="default"/>
+          <w:lang w:val="fr-BE"/>
+        </w:rPr>
+        <w:t xml:space="preserve">Coûts futurs : </w:t>
+      </w:r>
+    </w:p>
+    <w:p>
+      <w:pPr>
+        <w:rPr>
+          <w:rFonts w:hint="default"/>
+          <w:lang w:val="fr-BE"/>
+        </w:rPr>
+      </w:pPr>
+      <w:r>
+        <w:rPr>
+          <w:rFonts w:hint="default"/>
+          <w:lang w:val="fr-BE"/>
+        </w:rPr>
+        <w:tab/>
+        <w:t>Coûts récurents :</w:t>
+      </w:r>
+    </w:p>
+    <w:p>
+      <w:pPr>
+        <w:rPr>
+          <w:rFonts w:hint="default"/>
+          <w:lang w:val="fr-BE"/>
+        </w:rPr>
+      </w:pPr>
+      <w:r>
+        <w:rPr>
+          <w:rFonts w:hint="default"/>
+          <w:lang w:val="fr-BE"/>
+        </w:rPr>
+        <w:tab/>
+      </w:r>
+      <w:r>
+        <w:rPr>
+          <w:rFonts w:hint="default"/>
+          <w:lang w:val="fr-BE"/>
+        </w:rPr>
+        <w:tab/>
+      </w:r>
+      <w:r>
+        <w:rPr>
+          <w:rFonts w:hint="default"/>
+          <w:lang w:val="fr-BE"/>
+        </w:rPr>
+        <w:t>Location d’un bureau</w:t>
+      </w:r>
+    </w:p>
+    <w:p>
+      <w:pPr>
+        <w:rPr>
+          <w:rFonts w:hint="default"/>
+          <w:lang w:val="fr-BE"/>
+        </w:rPr>
+      </w:pPr>
+      <w:r>
+        <w:rPr>
+          <w:rFonts w:hint="default"/>
+          <w:lang w:val="fr-BE"/>
+        </w:rPr>
+        <w:tab/>
+        <w:t/>
+      </w:r>
+      <w:r>
+        <w:rPr>
+          <w:rFonts w:hint="default"/>
+          <w:lang w:val="fr-BE"/>
+        </w:rPr>
+        <w:tab/>
+        <w:t>Cartes de visite</w:t>
+      </w:r>
+    </w:p>
+    <w:p>
+      <w:pPr>
+        <w:rPr>
+          <w:rFonts w:hint="default"/>
+          <w:lang w:val="fr-BE"/>
+        </w:rPr>
+      </w:pPr>
+      <w:r>
+        <w:rPr>
+          <w:rFonts w:hint="default"/>
+          <w:lang w:val="fr-BE"/>
+        </w:rPr>
+        <w:tab/>
+        <w:t/>
+      </w:r>
+      <w:r>
+        <w:rPr>
+          <w:rFonts w:hint="default"/>
+          <w:lang w:val="fr-BE"/>
+        </w:rPr>
+        <w:tab/>
+        <w:t>Formations</w:t>
+      </w:r>
+    </w:p>
+    <w:p>
+      <w:pPr>
+        <w:ind w:left="420" w:leftChars="0" w:firstLine="420" w:firstLineChars="0"/>
+        <w:rPr>
+          <w:rFonts w:hint="default"/>
+          <w:lang w:val="fr-BE"/>
+        </w:rPr>
+      </w:pPr>
+      <w:r>
+        <w:rPr>
+          <w:rFonts w:hint="default"/>
+          <w:lang w:val="fr-BE"/>
+        </w:rPr>
+        <w:t>organisation d’événements</w:t>
+      </w:r>
+    </w:p>
+    <w:p>
+      <w:pPr>
+        <w:ind w:left="420" w:leftChars="0" w:firstLine="420" w:firstLineChars="0"/>
+        <w:rPr>
+          <w:rFonts w:hint="default"/>
+          <w:lang w:val="fr-BE"/>
+        </w:rPr>
+      </w:pPr>
+      <w:r>
+        <w:rPr>
+          <w:rFonts w:hint="default"/>
+          <w:lang w:val="fr-BE"/>
+        </w:rPr>
+        <w:t>publicité</w:t>
+      </w:r>
+    </w:p>
+    <w:p>
+      <w:pPr>
+        <w:ind w:left="420" w:leftChars="0" w:firstLine="420" w:firstLineChars="0"/>
+        <w:rPr>
+          <w:rFonts w:hint="default"/>
+          <w:lang w:val="fr-BE"/>
+        </w:rPr>
+      </w:pPr>
+      <w:r>
+        <w:rPr>
+          <w:rFonts w:hint="default"/>
+          <w:lang w:val="fr-BE"/>
+        </w:rPr>
+        <w:t>Participation à des événements</w:t>
+      </w:r>
+    </w:p>
+    <w:p>
+      <w:pPr>
+        <w:ind w:left="420" w:leftChars="0" w:firstLine="420" w:firstLineChars="0"/>
+        <w:rPr>
+          <w:rFonts w:hint="default"/>
+          <w:lang w:val="fr-BE"/>
+        </w:rPr>
+      </w:pPr>
+      <w:r>
+        <w:rPr>
+          <w:rFonts w:hint="default"/>
+          <w:lang w:val="fr-BE"/>
+        </w:rPr>
+        <w:t>Contrats étudiants divers</w:t>
+      </w:r>
+    </w:p>
+    <w:p>
+      <w:pPr>
+        <w:ind w:firstLine="420" w:firstLineChars="0"/>
+        <w:rPr>
+          <w:rFonts w:hint="default"/>
+          <w:lang w:val="fr-BE"/>
+        </w:rPr>
+      </w:pPr>
+      <w:r>
+        <w:rPr>
+          <w:rFonts w:hint="default"/>
+          <w:lang w:val="fr-BE"/>
+        </w:rPr>
+        <w:t>Coûts ponctuels :</w:t>
+      </w:r>
+    </w:p>
+    <w:p>
+      <w:pPr>
+        <w:ind w:firstLine="420" w:firstLineChars="0"/>
+        <w:rPr>
+          <w:rFonts w:hint="default"/>
+          <w:lang w:val="fr-BE"/>
+        </w:rPr>
+      </w:pPr>
+      <w:r>
+        <w:rPr>
+          <w:rFonts w:hint="default"/>
+          <w:lang w:val="fr-BE"/>
+        </w:rPr>
+        <w:tab/>
+        <w:t xml:space="preserve">Mission WebDesigner </w:t>
+      </w:r>
+    </w:p>
+    <w:p>
+      <w:pPr>
+        <w:rPr>
+          <w:rFonts w:hint="default"/>
+          <w:color w:val="auto"/>
+          <w:lang w:val="fr-BE"/>
+        </w:rPr>
+      </w:pPr>
+      <w:r>
+        <w:rPr>
+          <w:rFonts w:hint="default"/>
+          <w:color w:val="2E75B6" w:themeColor="accent1" w:themeShade="BF"/>
+          <w:lang w:val="fr-BE"/>
+        </w:rPr>
+        <w:tab/>
+      </w:r>
+      <w:r>
+        <w:rPr>
+          <w:rFonts w:hint="default"/>
+          <w:color w:val="2E75B6" w:themeColor="accent1" w:themeShade="BF"/>
+          <w:lang w:val="fr-BE"/>
+        </w:rPr>
+        <w:tab/>
+      </w:r>
+      <w:r>
+        <w:rPr>
+          <w:rFonts w:hint="default"/>
+          <w:color w:val="auto"/>
+          <w:lang w:val="fr-BE"/>
+        </w:rPr>
+        <w:t xml:space="preserve">Table de cuisine </w:t>
+      </w:r>
       <w:bookmarkStart w:id="0" w:name="_GoBack"/>
       <w:bookmarkEnd w:id="0"/>
     </w:p>
@@ -5627,94 +6566,99 @@
       <w:pPr>
         <w:rPr>
           <w:rFonts w:hint="default"/>
-          <w:lang w:val="fr-BE"/>
-        </w:rPr>
-      </w:pPr>
-      <w:r>
-        <w:rPr>
-          <w:rFonts w:hint="default"/>
-          <w:lang w:val="fr-BE"/>
-        </w:rPr>
-        <w:tab/>
-      </w:r>
-      <w:r>
-        <w:rPr>
-          <w:rFonts w:hint="default"/>
-          <w:lang w:val="fr-BE"/>
-        </w:rPr>
-        <w:t xml:space="preserve">Coûts récurents : </w:t>
-      </w:r>
-    </w:p>
-    <w:p>
-      <w:pPr>
-        <w:rPr>
-          <w:rFonts w:hint="default"/>
-          <w:lang w:val="fr-BE"/>
-        </w:rPr>
-      </w:pPr>
-      <w:r>
-        <w:rPr>
-          <w:rFonts w:hint="default"/>
-          <w:lang w:val="fr-BE"/>
-        </w:rPr>
-        <w:tab/>
-        <w:t/>
-      </w:r>
-      <w:r>
-        <w:rPr>
-          <w:rFonts w:hint="default"/>
-          <w:lang w:val="fr-BE"/>
-        </w:rPr>
-        <w:tab/>
-        <w:t>Frais d’électricité</w:t>
-      </w:r>
-    </w:p>
-    <w:p>
-      <w:pPr>
-        <w:rPr>
-          <w:rFonts w:hint="default"/>
-          <w:lang w:val="fr-BE"/>
-        </w:rPr>
-      </w:pPr>
-      <w:r>
-        <w:rPr>
-          <w:rFonts w:hint="default"/>
-          <w:lang w:val="fr-BE"/>
-        </w:rPr>
-        <w:tab/>
-        <w:t/>
-      </w:r>
-      <w:r>
-        <w:rPr>
-          <w:rFonts w:hint="default"/>
-          <w:lang w:val="fr-BE"/>
-        </w:rPr>
-        <w:tab/>
-        <w:t>Location d’un bureau</w:t>
-      </w:r>
-    </w:p>
-    <w:p>
-      <w:pPr>
-        <w:rPr>
-          <w:rFonts w:hint="default"/>
-          <w:lang w:val="fr-BE"/>
-        </w:rPr>
-      </w:pPr>
-      <w:r>
-        <w:rPr>
-          <w:rFonts w:hint="default"/>
-          <w:lang w:val="fr-BE"/>
-        </w:rPr>
-        <w:tab/>
-        <w:t/>
-      </w:r>
-      <w:r>
-        <w:rPr>
-          <w:rFonts w:hint="default"/>
-          <w:lang w:val="fr-BE"/>
-        </w:rPr>
-        <w:tab/>
-        <w:t>Abonnement internet</w:t>
+          <w:color w:val="auto"/>
+          <w:lang w:val="fr-BE"/>
+        </w:rPr>
+      </w:pPr>
+      <w:r>
+        <w:rPr>
+          <w:rFonts w:hint="default"/>
+          <w:color w:val="auto"/>
+          <w:lang w:val="fr-BE"/>
+        </w:rPr>
+        <w:tab/>
+      </w:r>
+      <w:r>
+        <w:rPr>
+          <w:rFonts w:hint="default"/>
+          <w:color w:val="auto"/>
+          <w:lang w:val="fr-BE"/>
+        </w:rPr>
+        <w:tab/>
+      </w:r>
+      <w:r>
+        <w:rPr>
+          <w:rFonts w:hint="default"/>
+          <w:color w:val="auto"/>
+          <w:lang w:val="fr-BE"/>
+        </w:rPr>
+        <w:t xml:space="preserve">Chaise pour la cuisine </w:t>
+      </w:r>
+    </w:p>
+    <w:p>
+      <w:pPr>
+        <w:rPr>
+          <w:rFonts w:hint="default"/>
+          <w:color w:val="auto"/>
+          <w:lang w:val="fr-BE"/>
+        </w:rPr>
+      </w:pPr>
+      <w:r>
+        <w:rPr>
+          <w:rFonts w:hint="default"/>
+          <w:color w:val="auto"/>
+          <w:lang w:val="fr-BE"/>
+        </w:rPr>
+        <w:tab/>
+      </w:r>
+      <w:r>
+        <w:rPr>
+          <w:rFonts w:hint="default"/>
+          <w:color w:val="auto"/>
+          <w:lang w:val="fr-BE"/>
+        </w:rPr>
+        <w:tab/>
+      </w:r>
+      <w:r>
+        <w:rPr>
+          <w:rFonts w:hint="default"/>
+          <w:color w:val="auto"/>
+          <w:lang w:val="fr-BE"/>
+        </w:rPr>
+        <w:t xml:space="preserve">Micro-onde </w:t>
+      </w:r>
+    </w:p>
+    <w:p>
+      <w:pPr>
+        <w:rPr>
+          <w:rFonts w:hint="default"/>
+          <w:color w:val="auto"/>
+          <w:lang w:val="fr-BE"/>
+        </w:rPr>
+      </w:pPr>
+      <w:r>
+        <w:rPr>
+          <w:rFonts w:hint="default"/>
+          <w:color w:val="auto"/>
+          <w:lang w:val="fr-BE"/>
+        </w:rPr>
+        <w:tab/>
+      </w:r>
+      <w:r>
+        <w:rPr>
+          <w:rFonts w:hint="default"/>
+          <w:color w:val="auto"/>
+          <w:lang w:val="fr-BE"/>
+        </w:rPr>
+        <w:tab/>
+      </w:r>
+      <w:r>
+        <w:rPr>
+          <w:rFonts w:hint="default"/>
+          <w:color w:val="auto"/>
+          <w:lang w:val="fr-BE"/>
+        </w:rPr>
+        <w:t xml:space="preserve">Frigo </w:t>
       </w:r>
     </w:p>
     <w:p>
@@ -5722,15 +6666,17 @@
         <w:ind w:left="420" w:leftChars="0" w:firstLine="420" w:firstLineChars="0"/>
         <w:rPr>
           <w:rFonts w:hint="default"/>
-          <w:lang w:val="fr-BE"/>
-        </w:rPr>
-      </w:pPr>
-      <w:r>
-        <w:rPr>
-          <w:rFonts w:hint="default"/>
-          <w:lang w:val="fr-BE"/>
-        </w:rPr>
-        <w:t>Maintenance site internet</w:t>
+          <w:color w:val="auto"/>
+          <w:lang w:val="fr-BE"/>
+        </w:rPr>
+      </w:pPr>
+      <w:r>
+        <w:rPr>
+          <w:rFonts w:hint="default"/>
+          <w:color w:val="auto"/>
+          <w:lang w:val="fr-BE"/>
+        </w:rPr>
+        <w:t xml:space="preserve">Machine à café </w:t>
       </w:r>
     </w:p>
     <w:p>
@@ -5746,916 +6692,7 @@
           <w:rFonts w:hint="default"/>
           <w:lang w:val="fr-BE"/>
         </w:rPr>
-        <w:t>Salaire expert retro gaming</w:t>
-      </w:r>
-    </w:p>
-    <w:p>
-      <w:pPr>
-        <w:ind w:left="420" w:leftChars="0" w:firstLine="420" w:firstLineChars="0"/>
-        <w:rPr>
-          <w:rFonts w:hint="default"/>
-          <w:lang w:val="fr-BE"/>
-        </w:rPr>
-      </w:pPr>
-      <w:r>
-        <w:rPr>
-          <w:rFonts w:hint="default"/>
-          <w:lang w:val="fr-BE"/>
-        </w:rPr>
-        <w:t>Frais de server</w:t>
-      </w:r>
-    </w:p>
-    <w:p>
-      <w:pPr>
-        <w:ind w:left="420" w:leftChars="0" w:firstLine="420" w:firstLineChars="0"/>
-        <w:rPr>
-          <w:rFonts w:hint="default"/>
-          <w:lang w:val="fr-BE"/>
-        </w:rPr>
-      </w:pPr>
-      <w:r>
-        <w:rPr>
-          <w:rFonts w:hint="default"/>
-          <w:lang w:val="fr-BE"/>
-        </w:rPr>
-        <w:t>Location de nom de domaine</w:t>
-      </w:r>
-    </w:p>
-    <w:p>
-      <w:pPr>
-        <w:ind w:left="420" w:leftChars="0" w:firstLine="420" w:firstLineChars="0"/>
-        <w:rPr>
-          <w:rFonts w:hint="default"/>
-          <w:lang w:val="fr-BE"/>
-        </w:rPr>
-      </w:pPr>
-      <w:r>
-        <w:rPr>
-          <w:rFonts w:hint="default"/>
-          <w:lang w:val="fr-BE"/>
-        </w:rPr>
-        <w:t>Eau</w:t>
-      </w:r>
-    </w:p>
-    <w:p>
-      <w:pPr>
-        <w:ind w:left="420" w:leftChars="0" w:firstLine="420" w:firstLineChars="0"/>
-        <w:rPr>
-          <w:rFonts w:hint="default"/>
-          <w:lang w:val="fr-BE"/>
-        </w:rPr>
-      </w:pPr>
-      <w:r>
-        <w:rPr>
-          <w:rFonts w:hint="default"/>
-          <w:lang w:val="fr-BE"/>
-        </w:rPr>
-        <w:t>Frais de ports</w:t>
-      </w:r>
-    </w:p>
-    <w:p>
-      <w:pPr>
-        <w:ind w:left="420" w:leftChars="0" w:firstLine="420" w:firstLineChars="0"/>
-        <w:rPr>
-          <w:rFonts w:hint="default"/>
-          <w:lang w:val="fr-BE"/>
-        </w:rPr>
-      </w:pPr>
-      <w:r>
-        <w:rPr>
-          <w:rFonts w:hint="default"/>
-          <w:lang w:val="fr-BE"/>
-        </w:rPr>
-        <w:t>Emballages cartons</w:t>
-      </w:r>
-    </w:p>
-    <w:p>
-      <w:pPr>
-        <w:ind w:left="420" w:leftChars="0" w:firstLine="420" w:firstLineChars="0"/>
-        <w:rPr>
-          <w:rFonts w:hint="default"/>
-          <w:lang w:val="fr-BE"/>
-        </w:rPr>
-      </w:pPr>
-      <w:r>
-        <w:rPr>
-          <w:rFonts w:hint="default"/>
-          <w:lang w:val="fr-BE"/>
-        </w:rPr>
-        <w:t>Cheetos en frigolite</w:t>
-      </w:r>
-    </w:p>
-    <w:p>
-      <w:pPr>
-        <w:ind w:left="420" w:leftChars="0" w:firstLine="420" w:firstLineChars="0"/>
-        <w:rPr>
-          <w:rFonts w:hint="default"/>
-          <w:lang w:val="fr-BE"/>
-        </w:rPr>
-      </w:pPr>
-      <w:r>
-        <w:rPr>
-          <w:rFonts w:hint="default"/>
-          <w:lang w:val="fr-BE"/>
-        </w:rPr>
-        <w:t>Papier</w:t>
-      </w:r>
-    </w:p>
-    <w:p>
-      <w:pPr>
-        <w:ind w:left="420" w:leftChars="0" w:firstLine="420" w:firstLineChars="0"/>
-        <w:rPr>
-          <w:rFonts w:hint="default"/>
-          <w:lang w:val="fr-BE"/>
-        </w:rPr>
-      </w:pPr>
-      <w:r>
-        <w:rPr>
-          <w:rFonts w:hint="default"/>
-          <w:lang w:val="fr-BE"/>
-        </w:rPr>
-        <w:t>Bic</w:t>
-      </w:r>
-    </w:p>
-    <w:p>
-      <w:pPr>
-        <w:ind w:left="420" w:leftChars="0" w:firstLine="420" w:firstLineChars="0"/>
-        <w:rPr>
-          <w:rFonts w:hint="default"/>
-          <w:lang w:val="fr-BE"/>
-        </w:rPr>
-      </w:pPr>
-    </w:p>
-    <w:p>
-      <w:pPr>
-        <w:ind w:left="420" w:leftChars="0" w:firstLine="420" w:firstLineChars="0"/>
-        <w:rPr>
-          <w:rFonts w:hint="default"/>
-          <w:lang w:val="fr-BE"/>
-        </w:rPr>
-      </w:pPr>
-    </w:p>
-    <w:p>
-      <w:pPr>
-        <w:rPr>
-          <w:rFonts w:hint="default"/>
-          <w:lang w:val="fr-BE"/>
-        </w:rPr>
-      </w:pPr>
-      <w:r>
-        <w:rPr>
-          <w:rFonts w:hint="default"/>
-          <w:lang w:val="fr-BE"/>
-        </w:rPr>
-        <w:tab/>
-      </w:r>
-      <w:r>
-        <w:rPr>
-          <w:rFonts w:hint="default"/>
-          <w:lang w:val="fr-BE"/>
-        </w:rPr>
-        <w:t xml:space="preserve">Coûts ponctuels : </w:t>
-      </w:r>
-    </w:p>
-    <w:p>
-      <w:pPr>
-        <w:rPr>
-          <w:rFonts w:hint="default"/>
-          <w:lang w:val="fr-BE"/>
-        </w:rPr>
-      </w:pPr>
-      <w:r>
-        <w:rPr>
-          <w:rFonts w:hint="default"/>
-          <w:lang w:val="fr-BE"/>
-        </w:rPr>
-        <w:tab/>
-        <w:t/>
-      </w:r>
-      <w:r>
-        <w:rPr>
-          <w:rFonts w:hint="default"/>
-          <w:lang w:val="fr-BE"/>
-        </w:rPr>
-        <w:tab/>
-        <w:t xml:space="preserve">Matériel informatique : </w:t>
-      </w:r>
-    </w:p>
-    <w:p>
-      <w:pPr>
-        <w:rPr>
-          <w:rFonts w:hint="default"/>
-          <w:lang w:val="fr-BE"/>
-        </w:rPr>
-      </w:pPr>
-      <w:r>
-        <w:rPr>
-          <w:rFonts w:hint="default"/>
-          <w:lang w:val="fr-BE"/>
-        </w:rPr>
-        <w:tab/>
-        <w:t/>
-      </w:r>
-      <w:r>
-        <w:rPr>
-          <w:rFonts w:hint="default"/>
-          <w:lang w:val="fr-BE"/>
-        </w:rPr>
-        <w:tab/>
-        <w:t/>
-      </w:r>
-      <w:r>
-        <w:rPr>
-          <w:rFonts w:hint="default"/>
-          <w:lang w:val="fr-BE"/>
-        </w:rPr>
-        <w:tab/>
-        <w:t>- pc portable x2</w:t>
-      </w:r>
-    </w:p>
-    <w:p>
-      <w:pPr>
-        <w:rPr>
-          <w:rFonts w:hint="default"/>
-          <w:lang w:val="fr-BE"/>
-        </w:rPr>
-      </w:pPr>
-      <w:r>
-        <w:rPr>
-          <w:rFonts w:hint="default"/>
-          <w:lang w:val="fr-BE"/>
-        </w:rPr>
-        <w:tab/>
-        <w:t/>
-      </w:r>
-      <w:r>
-        <w:rPr>
-          <w:rFonts w:hint="default"/>
-          <w:lang w:val="fr-BE"/>
-        </w:rPr>
-        <w:tab/>
-        <w:t/>
-      </w:r>
-      <w:r>
-        <w:rPr>
-          <w:rFonts w:hint="default"/>
-          <w:lang w:val="fr-BE"/>
-        </w:rPr>
-        <w:tab/>
-        <w:t>- écran x2</w:t>
-      </w:r>
-    </w:p>
-    <w:p>
-      <w:pPr>
-        <w:rPr>
-          <w:rFonts w:hint="default"/>
-          <w:lang w:val="fr-BE"/>
-        </w:rPr>
-      </w:pPr>
-      <w:r>
-        <w:rPr>
-          <w:rFonts w:hint="default"/>
-          <w:lang w:val="fr-BE"/>
-        </w:rPr>
-        <w:tab/>
-        <w:t/>
-      </w:r>
-      <w:r>
-        <w:rPr>
-          <w:rFonts w:hint="default"/>
-          <w:lang w:val="fr-BE"/>
-        </w:rPr>
-        <w:tab/>
-        <w:t/>
-      </w:r>
-      <w:r>
-        <w:rPr>
-          <w:rFonts w:hint="default"/>
-          <w:lang w:val="fr-BE"/>
-        </w:rPr>
-        <w:tab/>
-        <w:t>- clavier x2</w:t>
-      </w:r>
-    </w:p>
-    <w:p>
-      <w:pPr>
-        <w:rPr>
-          <w:rFonts w:hint="default"/>
-          <w:lang w:val="fr-BE"/>
-        </w:rPr>
-      </w:pPr>
-      <w:r>
-        <w:rPr>
-          <w:rFonts w:hint="default"/>
-          <w:lang w:val="fr-BE"/>
-        </w:rPr>
-        <w:tab/>
-        <w:t/>
-      </w:r>
-      <w:r>
-        <w:rPr>
-          <w:rFonts w:hint="default"/>
-          <w:lang w:val="fr-BE"/>
-        </w:rPr>
-        <w:tab/>
-        <w:t/>
-      </w:r>
-      <w:r>
-        <w:rPr>
-          <w:rFonts w:hint="default"/>
-          <w:lang w:val="fr-BE"/>
-        </w:rPr>
-        <w:tab/>
-        <w:t>- souris x2</w:t>
-      </w:r>
-    </w:p>
-    <w:p>
-      <w:pPr>
-        <w:rPr>
-          <w:rFonts w:hint="default"/>
-          <w:lang w:val="fr-BE"/>
-        </w:rPr>
-      </w:pPr>
-      <w:r>
-        <w:rPr>
-          <w:rFonts w:hint="default"/>
-          <w:lang w:val="fr-BE"/>
-        </w:rPr>
-        <w:tab/>
-        <w:t/>
-      </w:r>
-      <w:r>
-        <w:rPr>
-          <w:rFonts w:hint="default"/>
-          <w:lang w:val="fr-BE"/>
-        </w:rPr>
-        <w:tab/>
-        <w:t/>
-      </w:r>
-      <w:r>
-        <w:rPr>
-          <w:rFonts w:hint="default"/>
-          <w:lang w:val="fr-BE"/>
-        </w:rPr>
-        <w:tab/>
-        <w:t>- casque audio x2</w:t>
-      </w:r>
-    </w:p>
-    <w:p>
-      <w:pPr>
-        <w:rPr>
-          <w:rFonts w:hint="default"/>
-          <w:lang w:val="fr-BE"/>
-        </w:rPr>
-      </w:pPr>
-      <w:r>
-        <w:rPr>
-          <w:rFonts w:hint="default"/>
-          <w:lang w:val="fr-BE"/>
-        </w:rPr>
-        <w:tab/>
-        <w:t/>
-      </w:r>
-      <w:r>
-        <w:rPr>
-          <w:rFonts w:hint="default"/>
-          <w:lang w:val="fr-BE"/>
-        </w:rPr>
-        <w:tab/>
-        <w:t/>
-      </w:r>
-      <w:r>
-        <w:rPr>
-          <w:rFonts w:hint="default"/>
-          <w:lang w:val="fr-BE"/>
-        </w:rPr>
-        <w:tab/>
-        <w:t>- tapis de souris x2</w:t>
-      </w:r>
-    </w:p>
-    <w:p>
-      <w:pPr>
-        <w:rPr>
-          <w:rFonts w:hint="default"/>
-          <w:lang w:val="fr-BE"/>
-        </w:rPr>
-      </w:pPr>
-      <w:r>
-        <w:rPr>
-          <w:rFonts w:hint="default"/>
-          <w:lang w:val="fr-BE"/>
-        </w:rPr>
-        <w:tab/>
-        <w:t/>
-      </w:r>
-      <w:r>
-        <w:rPr>
-          <w:rFonts w:hint="default"/>
-          <w:lang w:val="fr-BE"/>
-        </w:rPr>
-        <w:tab/>
-        <w:t>Bureau x2</w:t>
-      </w:r>
-    </w:p>
-    <w:p>
-      <w:pPr>
-        <w:rPr>
-          <w:rFonts w:hint="default"/>
-          <w:lang w:val="fr-BE"/>
-        </w:rPr>
-      </w:pPr>
-      <w:r>
-        <w:rPr>
-          <w:rFonts w:hint="default"/>
-          <w:lang w:val="fr-BE"/>
-        </w:rPr>
-        <w:tab/>
-        <w:t/>
-      </w:r>
-      <w:r>
-        <w:rPr>
-          <w:rFonts w:hint="default"/>
-          <w:lang w:val="fr-BE"/>
-        </w:rPr>
-        <w:tab/>
-        <w:t>Chaise ergonomique x2</w:t>
-      </w:r>
-    </w:p>
-    <w:p>
-      <w:pPr>
-        <w:rPr>
-          <w:rFonts w:hint="default"/>
-          <w:lang w:val="fr-BE"/>
-        </w:rPr>
-      </w:pPr>
-      <w:r>
-        <w:rPr>
-          <w:rFonts w:hint="default"/>
-          <w:lang w:val="fr-BE"/>
-        </w:rPr>
-        <w:tab/>
-        <w:t/>
-      </w:r>
-      <w:r>
-        <w:rPr>
-          <w:rFonts w:hint="default"/>
-          <w:lang w:val="fr-BE"/>
-        </w:rPr>
-        <w:tab/>
-        <w:t>Multi-prise x2</w:t>
-      </w:r>
-    </w:p>
-    <w:p>
-      <w:pPr>
-        <w:ind w:left="420" w:leftChars="0" w:firstLine="420" w:firstLineChars="0"/>
-        <w:rPr>
-          <w:rFonts w:hint="default"/>
-          <w:lang w:val="fr-BE"/>
-        </w:rPr>
-      </w:pPr>
-      <w:r>
-        <w:rPr>
-          <w:rFonts w:hint="default"/>
-          <w:lang w:val="fr-BE"/>
-        </w:rPr>
-        <w:t>Câble ethernets</w:t>
-      </w:r>
-    </w:p>
-    <w:p>
-      <w:pPr>
-        <w:ind w:left="420" w:leftChars="0" w:firstLine="420" w:firstLineChars="0"/>
-        <w:rPr>
-          <w:rFonts w:hint="default"/>
-          <w:lang w:val="fr-BE"/>
-        </w:rPr>
-      </w:pPr>
-      <w:r>
-        <w:rPr>
-          <w:rFonts w:hint="default"/>
-          <w:lang w:val="fr-BE"/>
-        </w:rPr>
-        <w:t>Loupe de table</w:t>
-      </w:r>
-    </w:p>
-    <w:p>
-      <w:pPr>
-        <w:ind w:left="420" w:leftChars="0" w:firstLine="420" w:firstLineChars="0"/>
-        <w:rPr>
-          <w:rFonts w:hint="default"/>
-          <w:lang w:val="fr-BE"/>
-        </w:rPr>
-      </w:pPr>
-      <w:r>
-        <w:rPr>
-          <w:rFonts w:hint="default"/>
-          <w:lang w:val="fr-BE"/>
-        </w:rPr>
-        <w:t>Lampe de table</w:t>
-      </w:r>
-    </w:p>
-    <w:p>
-      <w:pPr>
-        <w:ind w:left="420" w:leftChars="0" w:firstLine="420" w:firstLineChars="0"/>
-        <w:rPr>
-          <w:rFonts w:hint="default"/>
-          <w:lang w:val="fr-BE"/>
-        </w:rPr>
-      </w:pPr>
-      <w:r>
-        <w:rPr>
-          <w:rFonts w:hint="default"/>
-          <w:lang w:val="fr-BE"/>
-        </w:rPr>
-        <w:t>Balance</w:t>
-      </w:r>
-    </w:p>
-    <w:p>
-      <w:pPr>
-        <w:ind w:left="420" w:leftChars="0" w:firstLine="420" w:firstLineChars="0"/>
-        <w:rPr>
-          <w:rFonts w:hint="default"/>
-          <w:lang w:val="fr-BE"/>
-        </w:rPr>
-      </w:pPr>
-      <w:r>
-        <w:rPr>
-          <w:rFonts w:hint="default"/>
-          <w:lang w:val="fr-BE"/>
-        </w:rPr>
-        <w:t>Tournevisse</w:t>
-      </w:r>
-    </w:p>
-    <w:p>
-      <w:pPr>
-        <w:ind w:left="420" w:leftChars="0" w:firstLine="420" w:firstLineChars="0"/>
-        <w:rPr>
-          <w:rFonts w:hint="default"/>
-          <w:lang w:val="fr-BE"/>
-        </w:rPr>
-      </w:pPr>
-      <w:r>
-        <w:rPr>
-          <w:rFonts w:hint="default"/>
-          <w:lang w:val="fr-BE"/>
-        </w:rPr>
-        <w:t>Équipement anti électricité statique</w:t>
-      </w:r>
-    </w:p>
-    <w:p>
-      <w:pPr>
-        <w:ind w:left="420" w:leftChars="0" w:firstLine="420" w:firstLineChars="0"/>
-        <w:rPr>
-          <w:rFonts w:hint="default"/>
-          <w:lang w:val="fr-BE"/>
-        </w:rPr>
-      </w:pPr>
-      <w:r>
-        <w:rPr>
-          <w:rFonts w:hint="default"/>
-          <w:lang w:val="fr-BE"/>
-        </w:rPr>
-        <w:t>Imprimante</w:t>
-      </w:r>
-    </w:p>
-    <w:p>
-      <w:pPr>
-        <w:ind w:left="420" w:leftChars="0" w:firstLine="420" w:firstLineChars="0"/>
-        <w:rPr>
-          <w:rFonts w:hint="default"/>
-          <w:color w:val="2E75B6" w:themeColor="accent1" w:themeShade="BF"/>
-          <w:lang w:val="fr-BE"/>
-        </w:rPr>
-      </w:pPr>
-      <w:r>
-        <w:rPr>
-          <w:rFonts w:hint="default"/>
-          <w:lang w:val="fr-BE"/>
-        </w:rPr>
-        <w:t>Porte-manteau</w:t>
-      </w:r>
-    </w:p>
-    <w:p>
-      <w:pPr>
-        <w:rPr>
-          <w:rFonts w:hint="default"/>
-          <w:lang w:val="fr-BE"/>
-        </w:rPr>
-      </w:pPr>
-      <w:r>
-        <w:rPr>
-          <w:rFonts w:hint="default"/>
-          <w:lang w:val="fr-BE"/>
-        </w:rPr>
-        <w:tab/>
-        <w:t/>
-      </w:r>
-      <w:r>
-        <w:rPr>
-          <w:rFonts w:hint="default"/>
-          <w:lang w:val="fr-BE"/>
-        </w:rPr>
-        <w:tab/>
-      </w:r>
-    </w:p>
-    <w:p>
-      <w:pPr>
-        <w:rPr>
-          <w:rFonts w:hint="default"/>
-          <w:lang w:val="fr-BE"/>
-        </w:rPr>
-      </w:pPr>
-      <w:r>
-        <w:rPr>
-          <w:rFonts w:hint="default"/>
-          <w:lang w:val="fr-BE"/>
-        </w:rPr>
-        <w:t xml:space="preserve">Coûts futurs : </w:t>
-      </w:r>
-    </w:p>
-    <w:p>
-      <w:pPr>
-        <w:rPr>
-          <w:rFonts w:hint="default"/>
-          <w:lang w:val="fr-BE"/>
-        </w:rPr>
-      </w:pPr>
-      <w:r>
-        <w:rPr>
-          <w:rFonts w:hint="default"/>
-          <w:lang w:val="fr-BE"/>
-        </w:rPr>
-        <w:tab/>
-        <w:t>Coûts récurents :</w:t>
-      </w:r>
-    </w:p>
-    <w:p>
-      <w:pPr>
-        <w:rPr>
-          <w:rFonts w:hint="default"/>
-          <w:lang w:val="fr-BE"/>
-        </w:rPr>
-      </w:pPr>
-      <w:r>
-        <w:rPr>
-          <w:rFonts w:hint="default"/>
-          <w:lang w:val="fr-BE"/>
-        </w:rPr>
-        <w:tab/>
-        <w:t/>
-      </w:r>
-      <w:r>
-        <w:rPr>
-          <w:rFonts w:hint="default"/>
-          <w:lang w:val="fr-BE"/>
-        </w:rPr>
-        <w:tab/>
-        <w:t>Cartes de visite</w:t>
-      </w:r>
-    </w:p>
-    <w:p>
-      <w:pPr>
-        <w:rPr>
-          <w:rFonts w:hint="default"/>
-          <w:lang w:val="fr-BE"/>
-        </w:rPr>
-      </w:pPr>
-      <w:r>
-        <w:rPr>
-          <w:rFonts w:hint="default"/>
-          <w:lang w:val="fr-BE"/>
-        </w:rPr>
-        <w:tab/>
-        <w:t/>
-      </w:r>
-      <w:r>
-        <w:rPr>
-          <w:rFonts w:hint="default"/>
-          <w:lang w:val="fr-BE"/>
-        </w:rPr>
-        <w:tab/>
-        <w:t>Formations</w:t>
-      </w:r>
-    </w:p>
-    <w:p>
-      <w:pPr>
-        <w:rPr>
-          <w:rFonts w:hint="default"/>
-          <w:lang w:val="fr-BE"/>
-        </w:rPr>
-      </w:pPr>
-      <w:r>
-        <w:rPr>
-          <w:rFonts w:hint="default"/>
-          <w:lang w:val="fr-BE"/>
-        </w:rPr>
-        <w:tab/>
-        <w:t/>
-      </w:r>
-      <w:r>
-        <w:rPr>
-          <w:rFonts w:hint="default"/>
-          <w:lang w:val="fr-BE"/>
-        </w:rPr>
-        <w:tab/>
-        <w:t xml:space="preserve"> </w:t>
-      </w:r>
-    </w:p>
-    <w:p>
-      <w:pPr>
-        <w:ind w:firstLine="420" w:firstLineChars="0"/>
-        <w:rPr>
-          <w:rFonts w:hint="default"/>
-          <w:lang w:val="fr-BE"/>
-        </w:rPr>
-      </w:pPr>
-      <w:r>
-        <w:rPr>
-          <w:rFonts w:hint="default"/>
-          <w:lang w:val="fr-BE"/>
-        </w:rPr>
-        <w:t xml:space="preserve">Coûts ponctuels : </w:t>
-      </w:r>
-    </w:p>
-    <w:p>
-      <w:pPr>
-        <w:rPr>
-          <w:rFonts w:hint="default"/>
-          <w:color w:val="auto"/>
-          <w:lang w:val="fr-BE"/>
-        </w:rPr>
-      </w:pPr>
-      <w:r>
-        <w:rPr>
-          <w:rFonts w:hint="default"/>
-          <w:color w:val="2E75B6" w:themeColor="accent1" w:themeShade="BF"/>
-          <w:lang w:val="fr-BE"/>
-        </w:rPr>
-        <w:tab/>
-      </w:r>
-      <w:r>
-        <w:rPr>
-          <w:rFonts w:hint="default"/>
-          <w:color w:val="2E75B6" w:themeColor="accent1" w:themeShade="BF"/>
-          <w:lang w:val="fr-BE"/>
-        </w:rPr>
-        <w:tab/>
-      </w:r>
-      <w:r>
-        <w:rPr>
-          <w:rFonts w:hint="default"/>
-          <w:color w:val="auto"/>
-          <w:lang w:val="fr-BE"/>
-        </w:rPr>
-        <w:t>Table de cuisine x1</w:t>
-      </w:r>
-    </w:p>
-    <w:p>
-      <w:pPr>
-        <w:rPr>
-          <w:rFonts w:hint="default"/>
-          <w:color w:val="auto"/>
-          <w:lang w:val="fr-BE"/>
-        </w:rPr>
-      </w:pPr>
-      <w:r>
-        <w:rPr>
-          <w:rFonts w:hint="default"/>
-          <w:color w:val="auto"/>
-          <w:lang w:val="fr-BE"/>
-        </w:rPr>
-        <w:tab/>
-      </w:r>
-      <w:r>
-        <w:rPr>
-          <w:rFonts w:hint="default"/>
-          <w:color w:val="auto"/>
-          <w:lang w:val="fr-BE"/>
-        </w:rPr>
-        <w:tab/>
-      </w:r>
-      <w:r>
-        <w:rPr>
-          <w:rFonts w:hint="default"/>
-          <w:color w:val="auto"/>
-          <w:lang w:val="fr-BE"/>
-        </w:rPr>
-        <w:t>Chaise pour la cuisine x2</w:t>
-      </w:r>
-    </w:p>
-    <w:p>
-      <w:pPr>
-        <w:rPr>
-          <w:rFonts w:hint="default"/>
-          <w:color w:val="auto"/>
-          <w:lang w:val="fr-BE"/>
-        </w:rPr>
-      </w:pPr>
-      <w:r>
-        <w:rPr>
-          <w:rFonts w:hint="default"/>
-          <w:color w:val="auto"/>
-          <w:lang w:val="fr-BE"/>
-        </w:rPr>
-        <w:tab/>
-      </w:r>
-      <w:r>
-        <w:rPr>
-          <w:rFonts w:hint="default"/>
-          <w:color w:val="auto"/>
-          <w:lang w:val="fr-BE"/>
-        </w:rPr>
-        <w:tab/>
-      </w:r>
-      <w:r>
-        <w:rPr>
-          <w:rFonts w:hint="default"/>
-          <w:color w:val="auto"/>
-          <w:lang w:val="fr-BE"/>
-        </w:rPr>
-        <w:t>Micro-onde x1</w:t>
-      </w:r>
-    </w:p>
-    <w:p>
-      <w:pPr>
-        <w:rPr>
-          <w:rFonts w:hint="default"/>
-          <w:color w:val="auto"/>
-          <w:lang w:val="fr-BE"/>
-        </w:rPr>
-      </w:pPr>
-      <w:r>
-        <w:rPr>
-          <w:rFonts w:hint="default"/>
-          <w:color w:val="auto"/>
-          <w:lang w:val="fr-BE"/>
-        </w:rPr>
-        <w:tab/>
-      </w:r>
-      <w:r>
-        <w:rPr>
-          <w:rFonts w:hint="default"/>
-          <w:color w:val="auto"/>
-          <w:lang w:val="fr-BE"/>
-        </w:rPr>
-        <w:tab/>
-      </w:r>
-      <w:r>
-        <w:rPr>
-          <w:rFonts w:hint="default"/>
-          <w:color w:val="auto"/>
-          <w:lang w:val="fr-BE"/>
-        </w:rPr>
-        <w:t>Frigo x1</w:t>
-      </w:r>
-    </w:p>
-    <w:p>
-      <w:pPr>
-        <w:ind w:left="420" w:leftChars="0" w:firstLine="420" w:firstLineChars="0"/>
-        <w:rPr>
-          <w:rFonts w:hint="default"/>
-          <w:color w:val="auto"/>
-          <w:lang w:val="fr-BE"/>
-        </w:rPr>
-      </w:pPr>
-      <w:r>
-        <w:rPr>
-          <w:rFonts w:hint="default"/>
-          <w:color w:val="auto"/>
-          <w:lang w:val="fr-BE"/>
-        </w:rPr>
-        <w:t>Machine à café x1</w:t>
-      </w:r>
-    </w:p>
-    <w:p>
-      <w:pPr>
-        <w:ind w:left="420" w:leftChars="0" w:firstLine="420" w:firstLineChars="0"/>
-        <w:rPr>
-          <w:rFonts w:hint="default"/>
-          <w:lang w:val="fr-BE"/>
-        </w:rPr>
-      </w:pPr>
-      <w:r>
-        <w:rPr>
-          <w:rFonts w:hint="default"/>
-          <w:lang w:val="fr-BE"/>
-        </w:rPr>
         <w:t>Lecteurs pour jeux retro</w:t>
-      </w:r>
-    </w:p>
-    <w:p>
-      <w:pPr>
-        <w:ind w:left="420" w:leftChars="0" w:firstLine="420" w:firstLineChars="0"/>
-        <w:rPr>
-          <w:rFonts w:hint="default"/>
-          <w:lang w:val="fr-BE"/>
-        </w:rPr>
-      </w:pPr>
-      <w:r>
-        <w:rPr>
-          <w:rFonts w:hint="default"/>
-          <w:lang w:val="fr-BE"/>
-        </w:rPr>
-        <w:t>organisation d’événements, publicité (opérations spéciales, sponsoring,...)</w:t>
       </w:r>
     </w:p>
     <w:p>

</xml_diff>

<commit_message>
analyse post feedback Charles Deville
</commit_message>
<xml_diff>
--- a/AnalyseMH.docx
+++ b/AnalyseMH.docx
@@ -192,6 +192,7 @@
       <w:pPr>
         <w:rPr>
           <w:rFonts w:hint="default"/>
+          <w:highlight w:val="yellow"/>
           <w:lang w:val="fr-BE"/>
         </w:rPr>
       </w:pPr>
@@ -202,6 +203,7 @@
           <w:bCs/>
           <w:sz w:val="22"/>
           <w:szCs w:val="22"/>
+          <w:highlight w:val="yellow"/>
           <w:lang w:val="fr-BE"/>
         </w:rPr>
         <w:t>Segmentation clients</w:t>
@@ -209,9 +211,28 @@
       <w:r>
         <w:rPr>
           <w:rFonts w:hint="default"/>
+          <w:highlight w:val="yellow"/>
           <w:lang w:val="fr-BE"/>
         </w:rPr>
         <w:t xml:space="preserve"> :</w:t>
+      </w:r>
+    </w:p>
+    <w:p>
+      <w:pPr>
+        <w:rPr>
+          <w:rFonts w:hint="default"/>
+          <w:highlight w:val="yellow"/>
+          <w:lang w:val="fr-BE"/>
+        </w:rPr>
+      </w:pPr>
+      <w:r>
+        <w:rPr>
+          <w:rFonts w:hint="default"/>
+          <w:highlight w:val="yellow"/>
+          <w:lang w:val="fr-BE"/>
+        </w:rPr>
+        <w:tab/>
+        <w:t>Segmentation par âge, par génération, géographique</w:t>
       </w:r>
     </w:p>
     <w:p>
@@ -288,6 +309,24 @@
     </w:p>
     <w:p>
       <w:pPr>
+        <w:ind w:firstLine="420" w:firstLineChars="0"/>
+        <w:rPr>
+          <w:rFonts w:hint="default"/>
+          <w:highlight w:val="yellow"/>
+          <w:lang w:val="fr-BE"/>
+        </w:rPr>
+      </w:pPr>
+      <w:r>
+        <w:rPr>
+          <w:rFonts w:hint="default"/>
+          <w:highlight w:val="yellow"/>
+          <w:lang w:val="fr-BE"/>
+        </w:rPr>
+        <w:t>+ gérer livraison</w:t>
+      </w:r>
+    </w:p>
+    <w:p>
+      <w:pPr>
         <w:rPr>
           <w:rFonts w:hint="default"/>
           <w:lang w:val="fr-BE"/>
@@ -339,7 +378,15 @@
           <w:rFonts w:hint="default"/>
           <w:lang w:val="fr-BE"/>
         </w:rPr>
-        <w:t>Canaux “geek” en passant par des influenceurs geek et gaming (Op Spe).</w:t>
+        <w:t xml:space="preserve">Canaux “geek” en passant par des influenceurs geek et gaming (Op Spe). -&gt; </w:t>
+      </w:r>
+      <w:r>
+        <w:rPr>
+          <w:rFonts w:hint="default"/>
+          <w:highlight w:val="yellow"/>
+          <w:lang w:val="fr-BE"/>
+        </w:rPr>
+        <w:t>(e marketing)</w:t>
       </w:r>
     </w:p>
     <w:p>
@@ -405,7 +452,15 @@
           <w:rFonts w:hint="default"/>
           <w:lang w:val="fr-BE"/>
         </w:rPr>
-        <w:t>Forum de retro gaming</w:t>
+        <w:t xml:space="preserve">Forum de retro gaming -&gt; </w:t>
+      </w:r>
+      <w:r>
+        <w:rPr>
+          <w:rFonts w:hint="default"/>
+          <w:highlight w:val="yellow"/>
+          <w:lang w:val="fr-BE"/>
+        </w:rPr>
+        <w:t>(e marketing)</w:t>
       </w:r>
     </w:p>
     <w:p>
@@ -780,7 +835,30 @@
           <w:rFonts w:hint="default"/>
           <w:lang w:val="fr-BE"/>
         </w:rPr>
-        <w:t xml:space="preserve"> :</w:t>
+        <w:t xml:space="preserve"> : </w:t>
+      </w:r>
+    </w:p>
+    <w:p>
+      <w:pPr>
+        <w:rPr>
+          <w:rFonts w:hint="default"/>
+          <w:lang w:val="fr-BE"/>
+        </w:rPr>
+      </w:pPr>
+      <w:r>
+        <w:rPr>
+          <w:rFonts w:hint="default"/>
+          <w:lang w:val="fr-BE"/>
+        </w:rPr>
+        <w:tab/>
+      </w:r>
+      <w:r>
+        <w:rPr>
+          <w:rFonts w:hint="default"/>
+          <w:highlight w:val="yellow"/>
+          <w:lang w:val="fr-BE"/>
+        </w:rPr>
+        <w:t>Faire tableau excel</w:t>
       </w:r>
     </w:p>
     <w:p>
@@ -4043,6 +4121,16 @@
           <w:lang w:val="fr-BE"/>
         </w:rPr>
         <w:tab/>
+      </w:r>
+      <w:r>
+        <w:rPr>
+          <w:rFonts w:hint="default"/>
+          <w:b w:val="0"/>
+          <w:bCs w:val="0"/>
+          <w:sz w:val="20"/>
+          <w:szCs w:val="20"/>
+          <w:lang w:val="fr-BE"/>
+        </w:rPr>
         <w:t>8) Combien seriez-vous prêt à dépenser pour vous assurer de l’authenticité d’un bien de retro gaming?</w:t>
       </w:r>
     </w:p>
@@ -4067,6 +4155,16 @@
           <w:lang w:val="fr-BE"/>
         </w:rPr>
         <w:tab/>
+      </w:r>
+      <w:r>
+        <w:rPr>
+          <w:rFonts w:hint="default"/>
+          <w:b w:val="0"/>
+          <w:bCs w:val="0"/>
+          <w:sz w:val="20"/>
+          <w:szCs w:val="20"/>
+          <w:lang w:val="fr-BE"/>
+        </w:rPr>
         <w:t>9) Seriez-vous intéressé par l’une des consoles suivantes? (cochez une case parmis les 11)</w:t>
       </w:r>
     </w:p>
@@ -4091,18 +4189,27 @@
           <w:lang w:val="fr-BE"/>
         </w:rPr>
         <w:tab/>
-        <w:t/>
-      </w:r>
-      <w:r>
-        <w:rPr>
-          <w:rFonts w:hint="default"/>
-          <w:b w:val="0"/>
-          <w:bCs w:val="0"/>
-          <w:sz w:val="20"/>
-          <w:szCs w:val="20"/>
-          <w:lang w:val="fr-BE"/>
-        </w:rPr>
-        <w:tab/>
+      </w:r>
+      <w:r>
+        <w:rPr>
+          <w:rFonts w:hint="default"/>
+          <w:b w:val="0"/>
+          <w:bCs w:val="0"/>
+          <w:sz w:val="20"/>
+          <w:szCs w:val="20"/>
+          <w:lang w:val="fr-BE"/>
+        </w:rPr>
+        <w:tab/>
+      </w:r>
+      <w:r>
+        <w:rPr>
+          <w:rFonts w:hint="default"/>
+          <w:b w:val="0"/>
+          <w:bCs w:val="0"/>
+          <w:sz w:val="20"/>
+          <w:szCs w:val="20"/>
+          <w:lang w:val="fr-BE"/>
+        </w:rPr>
         <w:t>- Nes</w:t>
       </w:r>
     </w:p>
@@ -4127,18 +4234,27 @@
           <w:lang w:val="fr-BE"/>
         </w:rPr>
         <w:tab/>
-        <w:t/>
-      </w:r>
-      <w:r>
-        <w:rPr>
-          <w:rFonts w:hint="default"/>
-          <w:b w:val="0"/>
-          <w:bCs w:val="0"/>
-          <w:sz w:val="20"/>
-          <w:szCs w:val="20"/>
-          <w:lang w:val="fr-BE"/>
-        </w:rPr>
-        <w:tab/>
+      </w:r>
+      <w:r>
+        <w:rPr>
+          <w:rFonts w:hint="default"/>
+          <w:b w:val="0"/>
+          <w:bCs w:val="0"/>
+          <w:sz w:val="20"/>
+          <w:szCs w:val="20"/>
+          <w:lang w:val="fr-BE"/>
+        </w:rPr>
+        <w:tab/>
+      </w:r>
+      <w:r>
+        <w:rPr>
+          <w:rFonts w:hint="default"/>
+          <w:b w:val="0"/>
+          <w:bCs w:val="0"/>
+          <w:sz w:val="20"/>
+          <w:szCs w:val="20"/>
+          <w:lang w:val="fr-BE"/>
+        </w:rPr>
         <w:t>- Snes</w:t>
       </w:r>
     </w:p>
@@ -4163,18 +4279,27 @@
           <w:lang w:val="fr-BE"/>
         </w:rPr>
         <w:tab/>
-        <w:t/>
-      </w:r>
-      <w:r>
-        <w:rPr>
-          <w:rFonts w:hint="default"/>
-          <w:b w:val="0"/>
-          <w:bCs w:val="0"/>
-          <w:sz w:val="20"/>
-          <w:szCs w:val="20"/>
-          <w:lang w:val="fr-BE"/>
-        </w:rPr>
-        <w:tab/>
+      </w:r>
+      <w:r>
+        <w:rPr>
+          <w:rFonts w:hint="default"/>
+          <w:b w:val="0"/>
+          <w:bCs w:val="0"/>
+          <w:sz w:val="20"/>
+          <w:szCs w:val="20"/>
+          <w:lang w:val="fr-BE"/>
+        </w:rPr>
+        <w:tab/>
+      </w:r>
+      <w:r>
+        <w:rPr>
+          <w:rFonts w:hint="default"/>
+          <w:b w:val="0"/>
+          <w:bCs w:val="0"/>
+          <w:sz w:val="20"/>
+          <w:szCs w:val="20"/>
+          <w:lang w:val="fr-BE"/>
+        </w:rPr>
         <w:t>- Sega megadrive</w:t>
       </w:r>
     </w:p>
@@ -4199,18 +4324,27 @@
           <w:lang w:val="fr-BE"/>
         </w:rPr>
         <w:tab/>
-        <w:t/>
-      </w:r>
-      <w:r>
-        <w:rPr>
-          <w:rFonts w:hint="default"/>
-          <w:b w:val="0"/>
-          <w:bCs w:val="0"/>
-          <w:sz w:val="20"/>
-          <w:szCs w:val="20"/>
-          <w:lang w:val="fr-BE"/>
-        </w:rPr>
-        <w:tab/>
+      </w:r>
+      <w:r>
+        <w:rPr>
+          <w:rFonts w:hint="default"/>
+          <w:b w:val="0"/>
+          <w:bCs w:val="0"/>
+          <w:sz w:val="20"/>
+          <w:szCs w:val="20"/>
+          <w:lang w:val="fr-BE"/>
+        </w:rPr>
+        <w:tab/>
+      </w:r>
+      <w:r>
+        <w:rPr>
+          <w:rFonts w:hint="default"/>
+          <w:b w:val="0"/>
+          <w:bCs w:val="0"/>
+          <w:sz w:val="20"/>
+          <w:szCs w:val="20"/>
+          <w:lang w:val="fr-BE"/>
+        </w:rPr>
         <w:t>- N64</w:t>
       </w:r>
     </w:p>
@@ -4235,18 +4369,27 @@
           <w:lang w:val="fr-BE"/>
         </w:rPr>
         <w:tab/>
-        <w:t/>
-      </w:r>
-      <w:r>
-        <w:rPr>
-          <w:rFonts w:hint="default"/>
-          <w:b w:val="0"/>
-          <w:bCs w:val="0"/>
-          <w:sz w:val="20"/>
-          <w:szCs w:val="20"/>
-          <w:lang w:val="fr-BE"/>
-        </w:rPr>
-        <w:tab/>
+      </w:r>
+      <w:r>
+        <w:rPr>
+          <w:rFonts w:hint="default"/>
+          <w:b w:val="0"/>
+          <w:bCs w:val="0"/>
+          <w:sz w:val="20"/>
+          <w:szCs w:val="20"/>
+          <w:lang w:val="fr-BE"/>
+        </w:rPr>
+        <w:tab/>
+      </w:r>
+      <w:r>
+        <w:rPr>
+          <w:rFonts w:hint="default"/>
+          <w:b w:val="0"/>
+          <w:bCs w:val="0"/>
+          <w:sz w:val="20"/>
+          <w:szCs w:val="20"/>
+          <w:lang w:val="fr-BE"/>
+        </w:rPr>
         <w:t>- PS1</w:t>
       </w:r>
     </w:p>
@@ -4271,18 +4414,27 @@
           <w:lang w:val="fr-BE"/>
         </w:rPr>
         <w:tab/>
-        <w:t/>
-      </w:r>
-      <w:r>
-        <w:rPr>
-          <w:rFonts w:hint="default"/>
-          <w:b w:val="0"/>
-          <w:bCs w:val="0"/>
-          <w:sz w:val="20"/>
-          <w:szCs w:val="20"/>
-          <w:lang w:val="fr-BE"/>
-        </w:rPr>
-        <w:tab/>
+      </w:r>
+      <w:r>
+        <w:rPr>
+          <w:rFonts w:hint="default"/>
+          <w:b w:val="0"/>
+          <w:bCs w:val="0"/>
+          <w:sz w:val="20"/>
+          <w:szCs w:val="20"/>
+          <w:lang w:val="fr-BE"/>
+        </w:rPr>
+        <w:tab/>
+      </w:r>
+      <w:r>
+        <w:rPr>
+          <w:rFonts w:hint="default"/>
+          <w:b w:val="0"/>
+          <w:bCs w:val="0"/>
+          <w:sz w:val="20"/>
+          <w:szCs w:val="20"/>
+          <w:lang w:val="fr-BE"/>
+        </w:rPr>
         <w:t>- Dreamcast</w:t>
       </w:r>
     </w:p>
@@ -4307,18 +4459,27 @@
           <w:lang w:val="fr-BE"/>
         </w:rPr>
         <w:tab/>
-        <w:t/>
-      </w:r>
-      <w:r>
-        <w:rPr>
-          <w:rFonts w:hint="default"/>
-          <w:b w:val="0"/>
-          <w:bCs w:val="0"/>
-          <w:sz w:val="20"/>
-          <w:szCs w:val="20"/>
-          <w:lang w:val="fr-BE"/>
-        </w:rPr>
-        <w:tab/>
+      </w:r>
+      <w:r>
+        <w:rPr>
+          <w:rFonts w:hint="default"/>
+          <w:b w:val="0"/>
+          <w:bCs w:val="0"/>
+          <w:sz w:val="20"/>
+          <w:szCs w:val="20"/>
+          <w:lang w:val="fr-BE"/>
+        </w:rPr>
+        <w:tab/>
+      </w:r>
+      <w:r>
+        <w:rPr>
+          <w:rFonts w:hint="default"/>
+          <w:b w:val="0"/>
+          <w:bCs w:val="0"/>
+          <w:sz w:val="20"/>
+          <w:szCs w:val="20"/>
+          <w:lang w:val="fr-BE"/>
+        </w:rPr>
         <w:t>- Atari Jaguar</w:t>
       </w:r>
     </w:p>
@@ -4343,18 +4504,27 @@
           <w:lang w:val="fr-BE"/>
         </w:rPr>
         <w:tab/>
-        <w:t/>
-      </w:r>
-      <w:r>
-        <w:rPr>
-          <w:rFonts w:hint="default"/>
-          <w:b w:val="0"/>
-          <w:bCs w:val="0"/>
-          <w:sz w:val="20"/>
-          <w:szCs w:val="20"/>
-          <w:lang w:val="fr-BE"/>
-        </w:rPr>
-        <w:tab/>
+      </w:r>
+      <w:r>
+        <w:rPr>
+          <w:rFonts w:hint="default"/>
+          <w:b w:val="0"/>
+          <w:bCs w:val="0"/>
+          <w:sz w:val="20"/>
+          <w:szCs w:val="20"/>
+          <w:lang w:val="fr-BE"/>
+        </w:rPr>
+        <w:tab/>
+      </w:r>
+      <w:r>
+        <w:rPr>
+          <w:rFonts w:hint="default"/>
+          <w:b w:val="0"/>
+          <w:bCs w:val="0"/>
+          <w:sz w:val="20"/>
+          <w:szCs w:val="20"/>
+          <w:lang w:val="fr-BE"/>
+        </w:rPr>
         <w:t>- Atari 2600</w:t>
       </w:r>
     </w:p>
@@ -4379,18 +4549,27 @@
           <w:lang w:val="fr-BE"/>
         </w:rPr>
         <w:tab/>
-        <w:t/>
-      </w:r>
-      <w:r>
-        <w:rPr>
-          <w:rFonts w:hint="default"/>
-          <w:b w:val="0"/>
-          <w:bCs w:val="0"/>
-          <w:sz w:val="20"/>
-          <w:szCs w:val="20"/>
-          <w:lang w:val="fr-BE"/>
-        </w:rPr>
-        <w:tab/>
+      </w:r>
+      <w:r>
+        <w:rPr>
+          <w:rFonts w:hint="default"/>
+          <w:b w:val="0"/>
+          <w:bCs w:val="0"/>
+          <w:sz w:val="20"/>
+          <w:szCs w:val="20"/>
+          <w:lang w:val="fr-BE"/>
+        </w:rPr>
+        <w:tab/>
+      </w:r>
+      <w:r>
+        <w:rPr>
+          <w:rFonts w:hint="default"/>
+          <w:b w:val="0"/>
+          <w:bCs w:val="0"/>
+          <w:sz w:val="20"/>
+          <w:szCs w:val="20"/>
+          <w:lang w:val="fr-BE"/>
+        </w:rPr>
         <w:t>- N-Gage</w:t>
       </w:r>
     </w:p>
@@ -4415,18 +4594,27 @@
           <w:lang w:val="fr-BE"/>
         </w:rPr>
         <w:tab/>
-        <w:t/>
-      </w:r>
-      <w:r>
-        <w:rPr>
-          <w:rFonts w:hint="default"/>
-          <w:b w:val="0"/>
-          <w:bCs w:val="0"/>
-          <w:sz w:val="20"/>
-          <w:szCs w:val="20"/>
-          <w:lang w:val="fr-BE"/>
-        </w:rPr>
-        <w:tab/>
+      </w:r>
+      <w:r>
+        <w:rPr>
+          <w:rFonts w:hint="default"/>
+          <w:b w:val="0"/>
+          <w:bCs w:val="0"/>
+          <w:sz w:val="20"/>
+          <w:szCs w:val="20"/>
+          <w:lang w:val="fr-BE"/>
+        </w:rPr>
+        <w:tab/>
+      </w:r>
+      <w:r>
+        <w:rPr>
+          <w:rFonts w:hint="default"/>
+          <w:b w:val="0"/>
+          <w:bCs w:val="0"/>
+          <w:sz w:val="20"/>
+          <w:szCs w:val="20"/>
+          <w:lang w:val="fr-BE"/>
+        </w:rPr>
         <w:t>- Coleco vision</w:t>
       </w:r>
     </w:p>
@@ -4451,18 +4639,27 @@
           <w:lang w:val="fr-BE"/>
         </w:rPr>
         <w:tab/>
-        <w:t/>
-      </w:r>
-      <w:r>
-        <w:rPr>
-          <w:rFonts w:hint="default"/>
-          <w:b w:val="0"/>
-          <w:bCs w:val="0"/>
-          <w:sz w:val="20"/>
-          <w:szCs w:val="20"/>
-          <w:lang w:val="fr-BE"/>
-        </w:rPr>
-        <w:tab/>
+      </w:r>
+      <w:r>
+        <w:rPr>
+          <w:rFonts w:hint="default"/>
+          <w:b w:val="0"/>
+          <w:bCs w:val="0"/>
+          <w:sz w:val="20"/>
+          <w:szCs w:val="20"/>
+          <w:lang w:val="fr-BE"/>
+        </w:rPr>
+        <w:tab/>
+      </w:r>
+      <w:r>
+        <w:rPr>
+          <w:rFonts w:hint="default"/>
+          <w:b w:val="0"/>
+          <w:bCs w:val="0"/>
+          <w:sz w:val="20"/>
+          <w:szCs w:val="20"/>
+          <w:lang w:val="fr-BE"/>
+        </w:rPr>
         <w:t>- Philips CD-i</w:t>
       </w:r>
     </w:p>
@@ -4487,18 +4684,27 @@
           <w:lang w:val="fr-BE"/>
         </w:rPr>
         <w:tab/>
-        <w:t/>
-      </w:r>
-      <w:r>
-        <w:rPr>
-          <w:rFonts w:hint="default"/>
-          <w:b w:val="0"/>
-          <w:bCs w:val="0"/>
-          <w:sz w:val="20"/>
-          <w:szCs w:val="20"/>
-          <w:lang w:val="fr-BE"/>
-        </w:rPr>
-        <w:tab/>
+      </w:r>
+      <w:r>
+        <w:rPr>
+          <w:rFonts w:hint="default"/>
+          <w:b w:val="0"/>
+          <w:bCs w:val="0"/>
+          <w:sz w:val="20"/>
+          <w:szCs w:val="20"/>
+          <w:lang w:val="fr-BE"/>
+        </w:rPr>
+        <w:tab/>
+      </w:r>
+      <w:r>
+        <w:rPr>
+          <w:rFonts w:hint="default"/>
+          <w:b w:val="0"/>
+          <w:bCs w:val="0"/>
+          <w:sz w:val="20"/>
+          <w:szCs w:val="20"/>
+          <w:lang w:val="fr-BE"/>
+        </w:rPr>
         <w:t>- Aucune des consoles citées</w:t>
       </w:r>
     </w:p>
@@ -4561,6 +4767,7 @@
     <w:p>
       <w:pPr>
         <w:numPr>
+          <w:ilvl w:val="0"/>
           <w:numId w:val="0"/>
         </w:numPr>
         <w:rPr>
@@ -4582,24 +4789,34 @@
           <w:lang w:val="fr-BE"/>
         </w:rPr>
         <w:tab/>
-        <w:t/>
-      </w:r>
-      <w:r>
-        <w:rPr>
-          <w:rFonts w:hint="default"/>
-          <w:b w:val="0"/>
-          <w:bCs w:val="0"/>
-          <w:sz w:val="20"/>
-          <w:szCs w:val="20"/>
-          <w:lang w:val="fr-BE"/>
-        </w:rPr>
-        <w:tab/>
+      </w:r>
+      <w:r>
+        <w:rPr>
+          <w:rFonts w:hint="default"/>
+          <w:b w:val="0"/>
+          <w:bCs w:val="0"/>
+          <w:sz w:val="20"/>
+          <w:szCs w:val="20"/>
+          <w:lang w:val="fr-BE"/>
+        </w:rPr>
+        <w:tab/>
+      </w:r>
+      <w:r>
+        <w:rPr>
+          <w:rFonts w:hint="default"/>
+          <w:b w:val="0"/>
+          <w:bCs w:val="0"/>
+          <w:sz w:val="20"/>
+          <w:szCs w:val="20"/>
+          <w:lang w:val="fr-BE"/>
+        </w:rPr>
         <w:t>- Street Fighter 1</w:t>
       </w:r>
     </w:p>
     <w:p>
       <w:pPr>
         <w:numPr>
+          <w:ilvl w:val="0"/>
           <w:numId w:val="0"/>
         </w:numPr>
         <w:rPr>
@@ -4621,24 +4838,34 @@
           <w:lang w:val="fr-BE"/>
         </w:rPr>
         <w:tab/>
-        <w:t/>
-      </w:r>
-      <w:r>
-        <w:rPr>
-          <w:rFonts w:hint="default"/>
-          <w:b w:val="0"/>
-          <w:bCs w:val="0"/>
-          <w:sz w:val="20"/>
-          <w:szCs w:val="20"/>
-          <w:lang w:val="fr-BE"/>
-        </w:rPr>
-        <w:tab/>
+      </w:r>
+      <w:r>
+        <w:rPr>
+          <w:rFonts w:hint="default"/>
+          <w:b w:val="0"/>
+          <w:bCs w:val="0"/>
+          <w:sz w:val="20"/>
+          <w:szCs w:val="20"/>
+          <w:lang w:val="fr-BE"/>
+        </w:rPr>
+        <w:tab/>
+      </w:r>
+      <w:r>
+        <w:rPr>
+          <w:rFonts w:hint="default"/>
+          <w:b w:val="0"/>
+          <w:bCs w:val="0"/>
+          <w:sz w:val="20"/>
+          <w:szCs w:val="20"/>
+          <w:lang w:val="fr-BE"/>
+        </w:rPr>
         <w:t>- E.T.</w:t>
       </w:r>
     </w:p>
     <w:p>
       <w:pPr>
         <w:numPr>
+          <w:ilvl w:val="0"/>
           <w:numId w:val="0"/>
         </w:numPr>
         <w:rPr>
@@ -4660,24 +4887,34 @@
           <w:lang w:val="fr-BE"/>
         </w:rPr>
         <w:tab/>
-        <w:t/>
-      </w:r>
-      <w:r>
-        <w:rPr>
-          <w:rFonts w:hint="default"/>
-          <w:b w:val="0"/>
-          <w:bCs w:val="0"/>
-          <w:sz w:val="20"/>
-          <w:szCs w:val="20"/>
-          <w:lang w:val="fr-BE"/>
-        </w:rPr>
-        <w:tab/>
+      </w:r>
+      <w:r>
+        <w:rPr>
+          <w:rFonts w:hint="default"/>
+          <w:b w:val="0"/>
+          <w:bCs w:val="0"/>
+          <w:sz w:val="20"/>
+          <w:szCs w:val="20"/>
+          <w:lang w:val="fr-BE"/>
+        </w:rPr>
+        <w:tab/>
+      </w:r>
+      <w:r>
+        <w:rPr>
+          <w:rFonts w:hint="default"/>
+          <w:b w:val="0"/>
+          <w:bCs w:val="0"/>
+          <w:sz w:val="20"/>
+          <w:szCs w:val="20"/>
+          <w:lang w:val="fr-BE"/>
+        </w:rPr>
         <w:t>- Tintin au tibet</w:t>
       </w:r>
     </w:p>
     <w:p>
       <w:pPr>
         <w:numPr>
+          <w:ilvl w:val="0"/>
           <w:numId w:val="0"/>
         </w:numPr>
         <w:rPr>
@@ -4699,24 +4936,34 @@
           <w:lang w:val="fr-BE"/>
         </w:rPr>
         <w:tab/>
-        <w:t/>
-      </w:r>
-      <w:r>
-        <w:rPr>
-          <w:rFonts w:hint="default"/>
-          <w:b w:val="0"/>
-          <w:bCs w:val="0"/>
-          <w:sz w:val="20"/>
-          <w:szCs w:val="20"/>
-          <w:lang w:val="fr-BE"/>
-        </w:rPr>
-        <w:tab/>
+      </w:r>
+      <w:r>
+        <w:rPr>
+          <w:rFonts w:hint="default"/>
+          <w:b w:val="0"/>
+          <w:bCs w:val="0"/>
+          <w:sz w:val="20"/>
+          <w:szCs w:val="20"/>
+          <w:lang w:val="fr-BE"/>
+        </w:rPr>
+        <w:tab/>
+      </w:r>
+      <w:r>
+        <w:rPr>
+          <w:rFonts w:hint="default"/>
+          <w:b w:val="0"/>
+          <w:bCs w:val="0"/>
+          <w:sz w:val="20"/>
+          <w:szCs w:val="20"/>
+          <w:lang w:val="fr-BE"/>
+        </w:rPr>
         <w:t>- Bubsy 3D</w:t>
       </w:r>
     </w:p>
     <w:p>
       <w:pPr>
         <w:numPr>
+          <w:ilvl w:val="0"/>
           <w:numId w:val="0"/>
         </w:numPr>
         <w:rPr>
@@ -4738,24 +4985,34 @@
           <w:lang w:val="fr-BE"/>
         </w:rPr>
         <w:tab/>
-        <w:t/>
-      </w:r>
-      <w:r>
-        <w:rPr>
-          <w:rFonts w:hint="default"/>
-          <w:b w:val="0"/>
-          <w:bCs w:val="0"/>
-          <w:sz w:val="20"/>
-          <w:szCs w:val="20"/>
-          <w:lang w:val="fr-BE"/>
-        </w:rPr>
-        <w:tab/>
+      </w:r>
+      <w:r>
+        <w:rPr>
+          <w:rFonts w:hint="default"/>
+          <w:b w:val="0"/>
+          <w:bCs w:val="0"/>
+          <w:sz w:val="20"/>
+          <w:szCs w:val="20"/>
+          <w:lang w:val="fr-BE"/>
+        </w:rPr>
+        <w:tab/>
+      </w:r>
+      <w:r>
+        <w:rPr>
+          <w:rFonts w:hint="default"/>
+          <w:b w:val="0"/>
+          <w:bCs w:val="0"/>
+          <w:sz w:val="20"/>
+          <w:szCs w:val="20"/>
+          <w:lang w:val="fr-BE"/>
+        </w:rPr>
         <w:t>- Tetris (gameboy)</w:t>
       </w:r>
     </w:p>
     <w:p>
       <w:pPr>
         <w:numPr>
+          <w:ilvl w:val="0"/>
           <w:numId w:val="0"/>
         </w:numPr>
         <w:rPr>
@@ -4777,24 +5034,34 @@
           <w:lang w:val="fr-BE"/>
         </w:rPr>
         <w:tab/>
-        <w:t/>
-      </w:r>
-      <w:r>
-        <w:rPr>
-          <w:rFonts w:hint="default"/>
-          <w:b w:val="0"/>
-          <w:bCs w:val="0"/>
-          <w:sz w:val="20"/>
-          <w:szCs w:val="20"/>
-          <w:lang w:val="fr-BE"/>
-        </w:rPr>
-        <w:tab/>
+      </w:r>
+      <w:r>
+        <w:rPr>
+          <w:rFonts w:hint="default"/>
+          <w:b w:val="0"/>
+          <w:bCs w:val="0"/>
+          <w:sz w:val="20"/>
+          <w:szCs w:val="20"/>
+          <w:lang w:val="fr-BE"/>
+        </w:rPr>
+        <w:tab/>
+      </w:r>
+      <w:r>
+        <w:rPr>
+          <w:rFonts w:hint="default"/>
+          <w:b w:val="0"/>
+          <w:bCs w:val="0"/>
+          <w:sz w:val="20"/>
+          <w:szCs w:val="20"/>
+          <w:lang w:val="fr-BE"/>
+        </w:rPr>
         <w:t>- Mega man soccer</w:t>
       </w:r>
     </w:p>
     <w:p>
       <w:pPr>
         <w:numPr>
+          <w:ilvl w:val="0"/>
           <w:numId w:val="0"/>
         </w:numPr>
         <w:rPr>
@@ -4816,24 +5083,34 @@
           <w:lang w:val="fr-BE"/>
         </w:rPr>
         <w:tab/>
-        <w:t/>
-      </w:r>
-      <w:r>
-        <w:rPr>
-          <w:rFonts w:hint="default"/>
-          <w:b w:val="0"/>
-          <w:bCs w:val="0"/>
-          <w:sz w:val="20"/>
-          <w:szCs w:val="20"/>
-          <w:lang w:val="fr-BE"/>
-        </w:rPr>
-        <w:tab/>
+      </w:r>
+      <w:r>
+        <w:rPr>
+          <w:rFonts w:hint="default"/>
+          <w:b w:val="0"/>
+          <w:bCs w:val="0"/>
+          <w:sz w:val="20"/>
+          <w:szCs w:val="20"/>
+          <w:lang w:val="fr-BE"/>
+        </w:rPr>
+        <w:tab/>
+      </w:r>
+      <w:r>
+        <w:rPr>
+          <w:rFonts w:hint="default"/>
+          <w:b w:val="0"/>
+          <w:bCs w:val="0"/>
+          <w:sz w:val="20"/>
+          <w:szCs w:val="20"/>
+          <w:lang w:val="fr-BE"/>
+        </w:rPr>
         <w:t>- Super mario world</w:t>
       </w:r>
     </w:p>
     <w:p>
       <w:pPr>
         <w:numPr>
+          <w:ilvl w:val="0"/>
           <w:numId w:val="0"/>
         </w:numPr>
         <w:rPr>
@@ -4855,24 +5132,34 @@
           <w:lang w:val="fr-BE"/>
         </w:rPr>
         <w:tab/>
-        <w:t/>
-      </w:r>
-      <w:r>
-        <w:rPr>
-          <w:rFonts w:hint="default"/>
-          <w:b w:val="0"/>
-          <w:bCs w:val="0"/>
-          <w:sz w:val="20"/>
-          <w:szCs w:val="20"/>
-          <w:lang w:val="fr-BE"/>
-        </w:rPr>
-        <w:tab/>
+      </w:r>
+      <w:r>
+        <w:rPr>
+          <w:rFonts w:hint="default"/>
+          <w:b w:val="0"/>
+          <w:bCs w:val="0"/>
+          <w:sz w:val="20"/>
+          <w:szCs w:val="20"/>
+          <w:lang w:val="fr-BE"/>
+        </w:rPr>
+        <w:tab/>
+      </w:r>
+      <w:r>
+        <w:rPr>
+          <w:rFonts w:hint="default"/>
+          <w:b w:val="0"/>
+          <w:bCs w:val="0"/>
+          <w:sz w:val="20"/>
+          <w:szCs w:val="20"/>
+          <w:lang w:val="fr-BE"/>
+        </w:rPr>
         <w:t>- Mario paint</w:t>
       </w:r>
     </w:p>
     <w:p>
       <w:pPr>
         <w:numPr>
+          <w:ilvl w:val="0"/>
           <w:numId w:val="0"/>
         </w:numPr>
         <w:rPr>
@@ -4894,24 +5181,34 @@
           <w:lang w:val="fr-BE"/>
         </w:rPr>
         <w:tab/>
-        <w:t/>
-      </w:r>
-      <w:r>
-        <w:rPr>
-          <w:rFonts w:hint="default"/>
-          <w:b w:val="0"/>
-          <w:bCs w:val="0"/>
-          <w:sz w:val="20"/>
-          <w:szCs w:val="20"/>
-          <w:lang w:val="fr-BE"/>
-        </w:rPr>
-        <w:tab/>
+      </w:r>
+      <w:r>
+        <w:rPr>
+          <w:rFonts w:hint="default"/>
+          <w:b w:val="0"/>
+          <w:bCs w:val="0"/>
+          <w:sz w:val="20"/>
+          <w:szCs w:val="20"/>
+          <w:lang w:val="fr-BE"/>
+        </w:rPr>
+        <w:tab/>
+      </w:r>
+      <w:r>
+        <w:rPr>
+          <w:rFonts w:hint="default"/>
+          <w:b w:val="0"/>
+          <w:bCs w:val="0"/>
+          <w:sz w:val="20"/>
+          <w:szCs w:val="20"/>
+          <w:lang w:val="fr-BE"/>
+        </w:rPr>
         <w:t>- Duck hunt</w:t>
       </w:r>
     </w:p>
     <w:p>
       <w:pPr>
         <w:numPr>
+          <w:ilvl w:val="0"/>
           <w:numId w:val="0"/>
         </w:numPr>
         <w:rPr>
@@ -4933,24 +5230,34 @@
           <w:lang w:val="fr-BE"/>
         </w:rPr>
         <w:tab/>
-        <w:t/>
-      </w:r>
-      <w:r>
-        <w:rPr>
-          <w:rFonts w:hint="default"/>
-          <w:b w:val="0"/>
-          <w:bCs w:val="0"/>
-          <w:sz w:val="20"/>
-          <w:szCs w:val="20"/>
-          <w:lang w:val="fr-BE"/>
-        </w:rPr>
-        <w:tab/>
+      </w:r>
+      <w:r>
+        <w:rPr>
+          <w:rFonts w:hint="default"/>
+          <w:b w:val="0"/>
+          <w:bCs w:val="0"/>
+          <w:sz w:val="20"/>
+          <w:szCs w:val="20"/>
+          <w:lang w:val="fr-BE"/>
+        </w:rPr>
+        <w:tab/>
+      </w:r>
+      <w:r>
+        <w:rPr>
+          <w:rFonts w:hint="default"/>
+          <w:b w:val="0"/>
+          <w:bCs w:val="0"/>
+          <w:sz w:val="20"/>
+          <w:szCs w:val="20"/>
+          <w:lang w:val="fr-BE"/>
+        </w:rPr>
         <w:t>- Super mario bros</w:t>
       </w:r>
     </w:p>
     <w:p>
       <w:pPr>
         <w:numPr>
+          <w:ilvl w:val="0"/>
           <w:numId w:val="0"/>
         </w:numPr>
         <w:rPr>
@@ -4972,24 +5279,34 @@
           <w:lang w:val="fr-BE"/>
         </w:rPr>
         <w:tab/>
-        <w:t/>
-      </w:r>
-      <w:r>
-        <w:rPr>
-          <w:rFonts w:hint="default"/>
-          <w:b w:val="0"/>
-          <w:bCs w:val="0"/>
-          <w:sz w:val="20"/>
-          <w:szCs w:val="20"/>
-          <w:lang w:val="fr-BE"/>
-        </w:rPr>
-        <w:tab/>
+      </w:r>
+      <w:r>
+        <w:rPr>
+          <w:rFonts w:hint="default"/>
+          <w:b w:val="0"/>
+          <w:bCs w:val="0"/>
+          <w:sz w:val="20"/>
+          <w:szCs w:val="20"/>
+          <w:lang w:val="fr-BE"/>
+        </w:rPr>
+        <w:tab/>
+      </w:r>
+      <w:r>
+        <w:rPr>
+          <w:rFonts w:hint="default"/>
+          <w:b w:val="0"/>
+          <w:bCs w:val="0"/>
+          <w:sz w:val="20"/>
+          <w:szCs w:val="20"/>
+          <w:lang w:val="fr-BE"/>
+        </w:rPr>
         <w:t>- Shadow run</w:t>
       </w:r>
     </w:p>
     <w:p>
       <w:pPr>
         <w:numPr>
+          <w:ilvl w:val="0"/>
           <w:numId w:val="0"/>
         </w:numPr>
         <w:rPr>
@@ -5011,24 +5328,34 @@
           <w:lang w:val="fr-BE"/>
         </w:rPr>
         <w:tab/>
-        <w:t/>
-      </w:r>
-      <w:r>
-        <w:rPr>
-          <w:rFonts w:hint="default"/>
-          <w:b w:val="0"/>
-          <w:bCs w:val="0"/>
-          <w:sz w:val="20"/>
-          <w:szCs w:val="20"/>
-          <w:lang w:val="fr-BE"/>
-        </w:rPr>
-        <w:tab/>
+      </w:r>
+      <w:r>
+        <w:rPr>
+          <w:rFonts w:hint="default"/>
+          <w:b w:val="0"/>
+          <w:bCs w:val="0"/>
+          <w:sz w:val="20"/>
+          <w:szCs w:val="20"/>
+          <w:lang w:val="fr-BE"/>
+        </w:rPr>
+        <w:tab/>
+      </w:r>
+      <w:r>
+        <w:rPr>
+          <w:rFonts w:hint="default"/>
+          <w:b w:val="0"/>
+          <w:bCs w:val="0"/>
+          <w:sz w:val="20"/>
+          <w:szCs w:val="20"/>
+          <w:lang w:val="fr-BE"/>
+        </w:rPr>
         <w:t>- Secret of evermore</w:t>
       </w:r>
     </w:p>
     <w:p>
       <w:pPr>
         <w:numPr>
+          <w:ilvl w:val="0"/>
           <w:numId w:val="0"/>
         </w:numPr>
         <w:rPr>
@@ -5050,24 +5377,34 @@
           <w:lang w:val="fr-BE"/>
         </w:rPr>
         <w:tab/>
-        <w:t/>
-      </w:r>
-      <w:r>
-        <w:rPr>
-          <w:rFonts w:hint="default"/>
-          <w:b w:val="0"/>
-          <w:bCs w:val="0"/>
-          <w:sz w:val="20"/>
-          <w:szCs w:val="20"/>
-          <w:lang w:val="fr-BE"/>
-        </w:rPr>
-        <w:tab/>
+      </w:r>
+      <w:r>
+        <w:rPr>
+          <w:rFonts w:hint="default"/>
+          <w:b w:val="0"/>
+          <w:bCs w:val="0"/>
+          <w:sz w:val="20"/>
+          <w:szCs w:val="20"/>
+          <w:lang w:val="fr-BE"/>
+        </w:rPr>
+        <w:tab/>
+      </w:r>
+      <w:r>
+        <w:rPr>
+          <w:rFonts w:hint="default"/>
+          <w:b w:val="0"/>
+          <w:bCs w:val="0"/>
+          <w:sz w:val="20"/>
+          <w:szCs w:val="20"/>
+          <w:lang w:val="fr-BE"/>
+        </w:rPr>
         <w:t>- Doshin the giant</w:t>
       </w:r>
     </w:p>
     <w:p>
       <w:pPr>
         <w:numPr>
+          <w:ilvl w:val="0"/>
           <w:numId w:val="0"/>
         </w:numPr>
         <w:rPr>
@@ -5089,24 +5426,34 @@
           <w:lang w:val="fr-BE"/>
         </w:rPr>
         <w:tab/>
-        <w:t/>
-      </w:r>
-      <w:r>
-        <w:rPr>
-          <w:rFonts w:hint="default"/>
-          <w:b w:val="0"/>
-          <w:bCs w:val="0"/>
-          <w:sz w:val="20"/>
-          <w:szCs w:val="20"/>
-          <w:lang w:val="fr-BE"/>
-        </w:rPr>
-        <w:tab/>
+      </w:r>
+      <w:r>
+        <w:rPr>
+          <w:rFonts w:hint="default"/>
+          <w:b w:val="0"/>
+          <w:bCs w:val="0"/>
+          <w:sz w:val="20"/>
+          <w:szCs w:val="20"/>
+          <w:lang w:val="fr-BE"/>
+        </w:rPr>
+        <w:tab/>
+      </w:r>
+      <w:r>
+        <w:rPr>
+          <w:rFonts w:hint="default"/>
+          <w:b w:val="0"/>
+          <w:bCs w:val="0"/>
+          <w:sz w:val="20"/>
+          <w:szCs w:val="20"/>
+          <w:lang w:val="fr-BE"/>
+        </w:rPr>
         <w:t>- Sonic 3 &amp; Knuckles</w:t>
       </w:r>
     </w:p>
     <w:p>
       <w:pPr>
         <w:numPr>
+          <w:ilvl w:val="0"/>
           <w:numId w:val="0"/>
         </w:numPr>
         <w:rPr>
@@ -5128,24 +5475,34 @@
           <w:lang w:val="fr-BE"/>
         </w:rPr>
         <w:tab/>
-        <w:t/>
-      </w:r>
-      <w:r>
-        <w:rPr>
-          <w:rFonts w:hint="default"/>
-          <w:b w:val="0"/>
-          <w:bCs w:val="0"/>
-          <w:sz w:val="20"/>
-          <w:szCs w:val="20"/>
-          <w:lang w:val="fr-BE"/>
-        </w:rPr>
-        <w:tab/>
+      </w:r>
+      <w:r>
+        <w:rPr>
+          <w:rFonts w:hint="default"/>
+          <w:b w:val="0"/>
+          <w:bCs w:val="0"/>
+          <w:sz w:val="20"/>
+          <w:szCs w:val="20"/>
+          <w:lang w:val="fr-BE"/>
+        </w:rPr>
+        <w:tab/>
+      </w:r>
+      <w:r>
+        <w:rPr>
+          <w:rFonts w:hint="default"/>
+          <w:b w:val="0"/>
+          <w:bCs w:val="0"/>
+          <w:sz w:val="20"/>
+          <w:szCs w:val="20"/>
+          <w:lang w:val="fr-BE"/>
+        </w:rPr>
         <w:t>- Shenmue</w:t>
       </w:r>
     </w:p>
     <w:p>
       <w:pPr>
         <w:numPr>
+          <w:ilvl w:val="0"/>
           <w:numId w:val="0"/>
         </w:numPr>
         <w:rPr>
@@ -5167,24 +5524,34 @@
           <w:lang w:val="fr-BE"/>
         </w:rPr>
         <w:tab/>
-        <w:t/>
-      </w:r>
-      <w:r>
-        <w:rPr>
-          <w:rFonts w:hint="default"/>
-          <w:b w:val="0"/>
-          <w:bCs w:val="0"/>
-          <w:sz w:val="20"/>
-          <w:szCs w:val="20"/>
-          <w:lang w:val="fr-BE"/>
-        </w:rPr>
-        <w:tab/>
+      </w:r>
+      <w:r>
+        <w:rPr>
+          <w:rFonts w:hint="default"/>
+          <w:b w:val="0"/>
+          <w:bCs w:val="0"/>
+          <w:sz w:val="20"/>
+          <w:szCs w:val="20"/>
+          <w:lang w:val="fr-BE"/>
+        </w:rPr>
+        <w:tab/>
+      </w:r>
+      <w:r>
+        <w:rPr>
+          <w:rFonts w:hint="default"/>
+          <w:b w:val="0"/>
+          <w:bCs w:val="0"/>
+          <w:sz w:val="20"/>
+          <w:szCs w:val="20"/>
+          <w:lang w:val="fr-BE"/>
+        </w:rPr>
         <w:t>- Breath of fire</w:t>
       </w:r>
     </w:p>
     <w:p>
       <w:pPr>
         <w:numPr>
+          <w:ilvl w:val="0"/>
           <w:numId w:val="0"/>
         </w:numPr>
         <w:rPr>
@@ -5206,24 +5573,34 @@
           <w:lang w:val="fr-BE"/>
         </w:rPr>
         <w:tab/>
-        <w:t/>
-      </w:r>
-      <w:r>
-        <w:rPr>
-          <w:rFonts w:hint="default"/>
-          <w:b w:val="0"/>
-          <w:bCs w:val="0"/>
-          <w:sz w:val="20"/>
-          <w:szCs w:val="20"/>
-          <w:lang w:val="fr-BE"/>
-        </w:rPr>
-        <w:tab/>
+      </w:r>
+      <w:r>
+        <w:rPr>
+          <w:rFonts w:hint="default"/>
+          <w:b w:val="0"/>
+          <w:bCs w:val="0"/>
+          <w:sz w:val="20"/>
+          <w:szCs w:val="20"/>
+          <w:lang w:val="fr-BE"/>
+        </w:rPr>
+        <w:tab/>
+      </w:r>
+      <w:r>
+        <w:rPr>
+          <w:rFonts w:hint="default"/>
+          <w:b w:val="0"/>
+          <w:bCs w:val="0"/>
+          <w:sz w:val="20"/>
+          <w:szCs w:val="20"/>
+          <w:lang w:val="fr-BE"/>
+        </w:rPr>
         <w:t>- Final fantasy 6</w:t>
       </w:r>
     </w:p>
     <w:p>
       <w:pPr>
         <w:numPr>
+          <w:ilvl w:val="0"/>
           <w:numId w:val="0"/>
         </w:numPr>
         <w:rPr>
@@ -5245,24 +5622,34 @@
           <w:lang w:val="fr-BE"/>
         </w:rPr>
         <w:tab/>
-        <w:t/>
-      </w:r>
-      <w:r>
-        <w:rPr>
-          <w:rFonts w:hint="default"/>
-          <w:b w:val="0"/>
-          <w:bCs w:val="0"/>
-          <w:sz w:val="20"/>
-          <w:szCs w:val="20"/>
-          <w:lang w:val="fr-BE"/>
-        </w:rPr>
-        <w:tab/>
+      </w:r>
+      <w:r>
+        <w:rPr>
+          <w:rFonts w:hint="default"/>
+          <w:b w:val="0"/>
+          <w:bCs w:val="0"/>
+          <w:sz w:val="20"/>
+          <w:szCs w:val="20"/>
+          <w:lang w:val="fr-BE"/>
+        </w:rPr>
+        <w:tab/>
+      </w:r>
+      <w:r>
+        <w:rPr>
+          <w:rFonts w:hint="default"/>
+          <w:b w:val="0"/>
+          <w:bCs w:val="0"/>
+          <w:sz w:val="20"/>
+          <w:szCs w:val="20"/>
+          <w:lang w:val="fr-BE"/>
+        </w:rPr>
         <w:t>- Pokemon Jaune</w:t>
       </w:r>
     </w:p>
     <w:p>
       <w:pPr>
         <w:numPr>
+          <w:ilvl w:val="0"/>
           <w:numId w:val="0"/>
         </w:numPr>
         <w:rPr>
@@ -5284,24 +5671,34 @@
           <w:lang w:val="fr-BE"/>
         </w:rPr>
         <w:tab/>
-        <w:t/>
-      </w:r>
-      <w:r>
-        <w:rPr>
-          <w:rFonts w:hint="default"/>
-          <w:b w:val="0"/>
-          <w:bCs w:val="0"/>
-          <w:sz w:val="20"/>
-          <w:szCs w:val="20"/>
-          <w:lang w:val="fr-BE"/>
-        </w:rPr>
-        <w:tab/>
+      </w:r>
+      <w:r>
+        <w:rPr>
+          <w:rFonts w:hint="default"/>
+          <w:b w:val="0"/>
+          <w:bCs w:val="0"/>
+          <w:sz w:val="20"/>
+          <w:szCs w:val="20"/>
+          <w:lang w:val="fr-BE"/>
+        </w:rPr>
+        <w:tab/>
+      </w:r>
+      <w:r>
+        <w:rPr>
+          <w:rFonts w:hint="default"/>
+          <w:b w:val="0"/>
+          <w:bCs w:val="0"/>
+          <w:sz w:val="20"/>
+          <w:szCs w:val="20"/>
+          <w:lang w:val="fr-BE"/>
+        </w:rPr>
         <w:t>- Shaq Fu</w:t>
       </w:r>
     </w:p>
     <w:p>
       <w:pPr>
         <w:numPr>
+          <w:ilvl w:val="0"/>
           <w:numId w:val="0"/>
         </w:numPr>
         <w:rPr>
@@ -5323,24 +5720,34 @@
           <w:lang w:val="fr-BE"/>
         </w:rPr>
         <w:tab/>
-        <w:t/>
-      </w:r>
-      <w:r>
-        <w:rPr>
-          <w:rFonts w:hint="default"/>
-          <w:b w:val="0"/>
-          <w:bCs w:val="0"/>
-          <w:sz w:val="20"/>
-          <w:szCs w:val="20"/>
-          <w:lang w:val="fr-BE"/>
-        </w:rPr>
-        <w:tab/>
+      </w:r>
+      <w:r>
+        <w:rPr>
+          <w:rFonts w:hint="default"/>
+          <w:b w:val="0"/>
+          <w:bCs w:val="0"/>
+          <w:sz w:val="20"/>
+          <w:szCs w:val="20"/>
+          <w:lang w:val="fr-BE"/>
+        </w:rPr>
+        <w:tab/>
+      </w:r>
+      <w:r>
+        <w:rPr>
+          <w:rFonts w:hint="default"/>
+          <w:b w:val="0"/>
+          <w:bCs w:val="0"/>
+          <w:sz w:val="20"/>
+          <w:szCs w:val="20"/>
+          <w:lang w:val="fr-BE"/>
+        </w:rPr>
         <w:t>- Golden eye 007</w:t>
       </w:r>
     </w:p>
     <w:p>
       <w:pPr>
         <w:numPr>
+          <w:ilvl w:val="0"/>
           <w:numId w:val="0"/>
         </w:numPr>
         <w:rPr>
@@ -5362,24 +5769,34 @@
           <w:lang w:val="fr-BE"/>
         </w:rPr>
         <w:tab/>
-        <w:t/>
-      </w:r>
-      <w:r>
-        <w:rPr>
-          <w:rFonts w:hint="default"/>
-          <w:b w:val="0"/>
-          <w:bCs w:val="0"/>
-          <w:sz w:val="20"/>
-          <w:szCs w:val="20"/>
-          <w:lang w:val="fr-BE"/>
-        </w:rPr>
-        <w:tab/>
+      </w:r>
+      <w:r>
+        <w:rPr>
+          <w:rFonts w:hint="default"/>
+          <w:b w:val="0"/>
+          <w:bCs w:val="0"/>
+          <w:sz w:val="20"/>
+          <w:szCs w:val="20"/>
+          <w:lang w:val="fr-BE"/>
+        </w:rPr>
+        <w:tab/>
+      </w:r>
+      <w:r>
+        <w:rPr>
+          <w:rFonts w:hint="default"/>
+          <w:b w:val="0"/>
+          <w:bCs w:val="0"/>
+          <w:sz w:val="20"/>
+          <w:szCs w:val="20"/>
+          <w:lang w:val="fr-BE"/>
+        </w:rPr>
         <w:t>- Super 3D Noah’s Ark</w:t>
       </w:r>
     </w:p>
     <w:p>
       <w:pPr>
         <w:numPr>
+          <w:ilvl w:val="0"/>
           <w:numId w:val="0"/>
         </w:numPr>
         <w:rPr>
@@ -5401,24 +5818,34 @@
           <w:lang w:val="fr-BE"/>
         </w:rPr>
         <w:tab/>
-        <w:t/>
-      </w:r>
-      <w:r>
-        <w:rPr>
-          <w:rFonts w:hint="default"/>
-          <w:b w:val="0"/>
-          <w:bCs w:val="0"/>
-          <w:sz w:val="20"/>
-          <w:szCs w:val="20"/>
-          <w:lang w:val="fr-BE"/>
-        </w:rPr>
-        <w:tab/>
+      </w:r>
+      <w:r>
+        <w:rPr>
+          <w:rFonts w:hint="default"/>
+          <w:b w:val="0"/>
+          <w:bCs w:val="0"/>
+          <w:sz w:val="20"/>
+          <w:szCs w:val="20"/>
+          <w:lang w:val="fr-BE"/>
+        </w:rPr>
+        <w:tab/>
+      </w:r>
+      <w:r>
+        <w:rPr>
+          <w:rFonts w:hint="default"/>
+          <w:b w:val="0"/>
+          <w:bCs w:val="0"/>
+          <w:sz w:val="20"/>
+          <w:szCs w:val="20"/>
+          <w:lang w:val="fr-BE"/>
+        </w:rPr>
         <w:t>- Pac man (Atari)</w:t>
       </w:r>
     </w:p>
     <w:p>
       <w:pPr>
         <w:numPr>
+          <w:ilvl w:val="0"/>
           <w:numId w:val="0"/>
         </w:numPr>
         <w:rPr>
@@ -5440,18 +5867,27 @@
           <w:lang w:val="fr-BE"/>
         </w:rPr>
         <w:tab/>
-        <w:t/>
-      </w:r>
-      <w:r>
-        <w:rPr>
-          <w:rFonts w:hint="default"/>
-          <w:b w:val="0"/>
-          <w:bCs w:val="0"/>
-          <w:sz w:val="20"/>
-          <w:szCs w:val="20"/>
-          <w:lang w:val="fr-BE"/>
-        </w:rPr>
-        <w:tab/>
+      </w:r>
+      <w:r>
+        <w:rPr>
+          <w:rFonts w:hint="default"/>
+          <w:b w:val="0"/>
+          <w:bCs w:val="0"/>
+          <w:sz w:val="20"/>
+          <w:szCs w:val="20"/>
+          <w:lang w:val="fr-BE"/>
+        </w:rPr>
+        <w:tab/>
+      </w:r>
+      <w:r>
+        <w:rPr>
+          <w:rFonts w:hint="default"/>
+          <w:b w:val="0"/>
+          <w:bCs w:val="0"/>
+          <w:sz w:val="20"/>
+          <w:szCs w:val="20"/>
+          <w:lang w:val="fr-BE"/>
+        </w:rPr>
         <w:t>- LSD Dream Emulator</w:t>
       </w:r>
     </w:p>
@@ -5476,18 +5912,27 @@
           <w:lang w:val="fr-BE"/>
         </w:rPr>
         <w:tab/>
-        <w:t/>
-      </w:r>
-      <w:r>
-        <w:rPr>
-          <w:rFonts w:hint="default"/>
-          <w:b w:val="0"/>
-          <w:bCs w:val="0"/>
-          <w:sz w:val="20"/>
-          <w:szCs w:val="20"/>
-          <w:lang w:val="fr-BE"/>
-        </w:rPr>
-        <w:tab/>
+      </w:r>
+      <w:r>
+        <w:rPr>
+          <w:rFonts w:hint="default"/>
+          <w:b w:val="0"/>
+          <w:bCs w:val="0"/>
+          <w:sz w:val="20"/>
+          <w:szCs w:val="20"/>
+          <w:lang w:val="fr-BE"/>
+        </w:rPr>
+        <w:tab/>
+      </w:r>
+      <w:r>
+        <w:rPr>
+          <w:rFonts w:hint="default"/>
+          <w:b w:val="0"/>
+          <w:bCs w:val="0"/>
+          <w:sz w:val="20"/>
+          <w:szCs w:val="20"/>
+          <w:lang w:val="fr-BE"/>
+        </w:rPr>
         <w:t>- Space invader</w:t>
       </w:r>
     </w:p>
@@ -5567,6 +6012,7 @@
     <w:p>
       <w:pPr>
         <w:numPr>
+          <w:ilvl w:val="0"/>
           <w:numId w:val="0"/>
         </w:numPr>
         <w:ind w:left="420" w:leftChars="0"/>
@@ -5625,6 +6071,7 @@
       <w:pPr>
         <w:rPr>
           <w:rFonts w:hint="default"/>
+          <w:highlight w:val="yellow"/>
           <w:lang w:val="fr-BE"/>
         </w:rPr>
       </w:pPr>
@@ -5653,17 +6100,38 @@
       <w:r>
         <w:rPr>
           <w:rFonts w:hint="default"/>
-          <w:lang w:val="fr-BE"/>
-        </w:rPr>
-        <w:tab/>
-        <w:t/>
-      </w:r>
-      <w:r>
-        <w:rPr>
-          <w:rFonts w:hint="default"/>
-          <w:lang w:val="fr-BE"/>
-        </w:rPr>
-        <w:tab/>
+          <w:highlight w:val="yellow"/>
+          <w:lang w:val="fr-BE"/>
+        </w:rPr>
+        <w:t>Remettre couts sur l’année</w:t>
+      </w:r>
+    </w:p>
+    <w:p>
+      <w:pPr>
+        <w:rPr>
+          <w:rFonts w:hint="default"/>
+          <w:lang w:val="fr-BE"/>
+        </w:rPr>
+      </w:pPr>
+      <w:r>
+        <w:rPr>
+          <w:rFonts w:hint="default"/>
+          <w:lang w:val="fr-BE"/>
+        </w:rPr>
+        <w:tab/>
+      </w:r>
+      <w:r>
+        <w:rPr>
+          <w:rFonts w:hint="default"/>
+          <w:lang w:val="fr-BE"/>
+        </w:rPr>
+        <w:tab/>
+      </w:r>
+      <w:r>
+        <w:rPr>
+          <w:rFonts w:hint="default"/>
+          <w:lang w:val="fr-BE"/>
+        </w:rPr>
         <w:t>Frais d’électricité 30€/mois</w:t>
       </w:r>
     </w:p>
@@ -5680,14 +6148,19 @@
           <w:lang w:val="fr-BE"/>
         </w:rPr>
         <w:tab/>
-        <w:t/>
-      </w:r>
-      <w:r>
-        <w:rPr>
-          <w:rFonts w:hint="default"/>
-          <w:lang w:val="fr-BE"/>
-        </w:rPr>
-        <w:tab/>
+      </w:r>
+      <w:r>
+        <w:rPr>
+          <w:rFonts w:hint="default"/>
+          <w:lang w:val="fr-BE"/>
+        </w:rPr>
+        <w:tab/>
+      </w:r>
+      <w:r>
+        <w:rPr>
+          <w:rFonts w:hint="default"/>
+          <w:lang w:val="fr-BE"/>
+        </w:rPr>
         <w:t>Frais de chauffage 100€/mois</w:t>
       </w:r>
     </w:p>
@@ -5704,14 +6177,19 @@
           <w:lang w:val="fr-BE"/>
         </w:rPr>
         <w:tab/>
-        <w:t/>
-      </w:r>
-      <w:r>
-        <w:rPr>
-          <w:rFonts w:hint="default"/>
-          <w:lang w:val="fr-BE"/>
-        </w:rPr>
-        <w:tab/>
+      </w:r>
+      <w:r>
+        <w:rPr>
+          <w:rFonts w:hint="default"/>
+          <w:lang w:val="fr-BE"/>
+        </w:rPr>
+        <w:tab/>
+      </w:r>
+      <w:r>
+        <w:rPr>
+          <w:rFonts w:hint="default"/>
+          <w:lang w:val="fr-BE"/>
+        </w:rPr>
         <w:t>Abonnement internet 60€/mois</w:t>
       </w:r>
     </w:p>
@@ -5752,818 +6230,896 @@
         <w:ind w:left="420" w:leftChars="0" w:firstLine="420" w:firstLineChars="0"/>
         <w:rPr>
           <w:rFonts w:hint="default"/>
-          <w:lang w:val="fr-BE"/>
-        </w:rPr>
-      </w:pPr>
-      <w:r>
-        <w:rPr>
-          <w:rFonts w:hint="default"/>
-          <w:lang w:val="fr-BE"/>
-        </w:rPr>
-        <w:t>Frais de server 20€/mois</w:t>
-      </w:r>
-    </w:p>
-    <w:p>
-      <w:pPr>
-        <w:ind w:left="420" w:leftChars="0" w:firstLine="420" w:firstLineChars="0"/>
-        <w:rPr>
-          <w:rFonts w:hint="default"/>
-          <w:lang w:val="fr-BE"/>
-        </w:rPr>
-      </w:pPr>
-      <w:r>
-        <w:rPr>
-          <w:rFonts w:hint="default"/>
-          <w:lang w:val="fr-BE"/>
-        </w:rPr>
-        <w:t>Location de nom de domaine 1€/mois</w:t>
-      </w:r>
-    </w:p>
-    <w:p>
-      <w:pPr>
-        <w:ind w:left="420" w:leftChars="0" w:firstLine="420" w:firstLineChars="0"/>
-        <w:rPr>
-          <w:rFonts w:hint="default"/>
-          <w:lang w:val="fr-BE"/>
-        </w:rPr>
-      </w:pPr>
-      <w:r>
-        <w:rPr>
-          <w:rFonts w:hint="default"/>
-          <w:lang w:val="fr-BE"/>
-        </w:rPr>
-        <w:t>Eau 14€/mois</w:t>
-      </w:r>
-    </w:p>
-    <w:p>
-      <w:pPr>
-        <w:ind w:left="420" w:leftChars="0" w:firstLine="420" w:firstLineChars="0"/>
-        <w:rPr>
-          <w:rFonts w:hint="default"/>
-          <w:lang w:val="fr-BE"/>
-        </w:rPr>
-      </w:pPr>
-      <w:r>
-        <w:rPr>
-          <w:rFonts w:hint="default"/>
-          <w:lang w:val="fr-BE"/>
-        </w:rPr>
-        <w:t>Emballages cartons &lt;0.30€/opération</w:t>
-      </w:r>
-    </w:p>
-    <w:p>
-      <w:pPr>
-        <w:ind w:left="420" w:leftChars="0" w:firstLine="420" w:firstLineChars="0"/>
-        <w:rPr>
-          <w:rFonts w:hint="default"/>
-          <w:lang w:val="fr-BE"/>
-        </w:rPr>
-      </w:pPr>
-      <w:r>
-        <w:rPr>
-          <w:rFonts w:hint="default"/>
-          <w:lang w:val="fr-BE"/>
-        </w:rPr>
-        <w:t>Papier bulle &lt;2€/mois</w:t>
-      </w:r>
-    </w:p>
-    <w:p>
-      <w:pPr>
-        <w:ind w:left="420" w:leftChars="0" w:firstLine="420" w:firstLineChars="0"/>
-        <w:rPr>
-          <w:rFonts w:hint="default"/>
-          <w:lang w:val="fr-BE"/>
-        </w:rPr>
-      </w:pPr>
-      <w:r>
-        <w:rPr>
-          <w:rFonts w:hint="default"/>
-          <w:lang w:val="fr-BE"/>
-        </w:rPr>
-        <w:t>Papier &lt;1€/mois</w:t>
-      </w:r>
-    </w:p>
-    <w:p>
-      <w:pPr>
-        <w:ind w:left="420" w:leftChars="0" w:firstLine="420" w:firstLineChars="0"/>
-        <w:rPr>
-          <w:rFonts w:hint="default"/>
-          <w:lang w:val="fr-BE"/>
-        </w:rPr>
-      </w:pPr>
-    </w:p>
-    <w:p>
-      <w:pPr>
-        <w:rPr>
-          <w:rFonts w:hint="default"/>
-          <w:lang w:val="fr-BE"/>
-        </w:rPr>
-      </w:pPr>
-      <w:r>
-        <w:rPr>
-          <w:rFonts w:hint="default"/>
-          <w:lang w:val="fr-BE"/>
-        </w:rPr>
-        <w:tab/>
-      </w:r>
-      <w:r>
-        <w:rPr>
-          <w:rFonts w:hint="default"/>
-          <w:lang w:val="fr-BE"/>
-        </w:rPr>
-        <w:t xml:space="preserve">Coûts ponctuels : </w:t>
-      </w:r>
-    </w:p>
-    <w:p>
-      <w:pPr>
-        <w:rPr>
-          <w:rFonts w:hint="default"/>
-          <w:lang w:val="fr-BE"/>
-        </w:rPr>
-      </w:pPr>
-      <w:r>
-        <w:rPr>
-          <w:rFonts w:hint="default"/>
-          <w:lang w:val="fr-BE"/>
-        </w:rPr>
-        <w:tab/>
-        <w:t/>
-      </w:r>
-      <w:r>
-        <w:rPr>
-          <w:rFonts w:hint="default"/>
-          <w:lang w:val="fr-BE"/>
-        </w:rPr>
-        <w:tab/>
-        <w:t xml:space="preserve">Matériel informatique : </w:t>
-      </w:r>
-    </w:p>
-    <w:p>
-      <w:pPr>
-        <w:rPr>
-          <w:rFonts w:hint="default"/>
-          <w:lang w:val="fr-BE"/>
-        </w:rPr>
-      </w:pPr>
-      <w:r>
-        <w:rPr>
-          <w:rFonts w:hint="default"/>
-          <w:lang w:val="fr-BE"/>
-        </w:rPr>
-        <w:tab/>
-        <w:t/>
-      </w:r>
-      <w:r>
-        <w:rPr>
-          <w:rFonts w:hint="default"/>
-          <w:lang w:val="fr-BE"/>
-        </w:rPr>
-        <w:tab/>
-        <w:t/>
-      </w:r>
-      <w:r>
-        <w:rPr>
-          <w:rFonts w:hint="default"/>
-          <w:lang w:val="fr-BE"/>
-        </w:rPr>
-        <w:tab/>
-        <w:t>- pc portable x2 2000€</w:t>
-      </w:r>
-    </w:p>
-    <w:p>
-      <w:pPr>
-        <w:rPr>
-          <w:rFonts w:hint="default"/>
-          <w:lang w:val="fr-BE"/>
-        </w:rPr>
-      </w:pPr>
-      <w:r>
-        <w:rPr>
-          <w:rFonts w:hint="default"/>
-          <w:lang w:val="fr-BE"/>
-        </w:rPr>
-        <w:tab/>
-        <w:t/>
-      </w:r>
-      <w:r>
-        <w:rPr>
-          <w:rFonts w:hint="default"/>
-          <w:lang w:val="fr-BE"/>
-        </w:rPr>
-        <w:tab/>
-        <w:t/>
-      </w:r>
-      <w:r>
-        <w:rPr>
-          <w:rFonts w:hint="default"/>
-          <w:lang w:val="fr-BE"/>
-        </w:rPr>
-        <w:tab/>
-        <w:t>- écran x2</w:t>
-      </w:r>
-      <w:r>
-        <w:rPr>
-          <w:rFonts w:hint="default"/>
-          <w:lang w:val="fr-BE"/>
-        </w:rPr>
-        <w:tab/>
-        <w:t>400€</w:t>
-      </w:r>
-    </w:p>
-    <w:p>
-      <w:pPr>
-        <w:rPr>
-          <w:rFonts w:hint="default"/>
-          <w:lang w:val="fr-BE"/>
-        </w:rPr>
-      </w:pPr>
-      <w:r>
-        <w:rPr>
-          <w:rFonts w:hint="default"/>
-          <w:lang w:val="fr-BE"/>
-        </w:rPr>
-        <w:tab/>
-        <w:t/>
-      </w:r>
-      <w:r>
-        <w:rPr>
-          <w:rFonts w:hint="default"/>
-          <w:lang w:val="fr-BE"/>
-        </w:rPr>
-        <w:tab/>
-        <w:t/>
-      </w:r>
-      <w:r>
-        <w:rPr>
-          <w:rFonts w:hint="default"/>
-          <w:lang w:val="fr-BE"/>
-        </w:rPr>
-        <w:tab/>
-        <w:t>- clavier x2 40€</w:t>
-      </w:r>
-    </w:p>
-    <w:p>
-      <w:pPr>
-        <w:rPr>
-          <w:rFonts w:hint="default"/>
-          <w:lang w:val="fr-BE"/>
-        </w:rPr>
-      </w:pPr>
-      <w:r>
-        <w:rPr>
-          <w:rFonts w:hint="default"/>
-          <w:lang w:val="fr-BE"/>
-        </w:rPr>
-        <w:tab/>
-        <w:t/>
-      </w:r>
-      <w:r>
-        <w:rPr>
-          <w:rFonts w:hint="default"/>
-          <w:lang w:val="fr-BE"/>
-        </w:rPr>
-        <w:tab/>
-        <w:t/>
-      </w:r>
-      <w:r>
-        <w:rPr>
-          <w:rFonts w:hint="default"/>
-          <w:lang w:val="fr-BE"/>
-        </w:rPr>
-        <w:tab/>
-        <w:t>- souris x2 25€</w:t>
-      </w:r>
-    </w:p>
-    <w:p>
-      <w:pPr>
-        <w:rPr>
-          <w:rFonts w:hint="default"/>
-          <w:lang w:val="fr-BE"/>
-        </w:rPr>
-      </w:pPr>
-      <w:r>
-        <w:rPr>
-          <w:rFonts w:hint="default"/>
-          <w:lang w:val="fr-BE"/>
-        </w:rPr>
-        <w:tab/>
-        <w:t/>
-      </w:r>
-      <w:r>
-        <w:rPr>
-          <w:rFonts w:hint="default"/>
-          <w:lang w:val="fr-BE"/>
-        </w:rPr>
-        <w:tab/>
-        <w:t/>
-      </w:r>
-      <w:r>
-        <w:rPr>
-          <w:rFonts w:hint="default"/>
-          <w:lang w:val="fr-BE"/>
-        </w:rPr>
-        <w:tab/>
-        <w:t>- casque audio x2 120€</w:t>
-      </w:r>
-    </w:p>
-    <w:p>
-      <w:pPr>
-        <w:rPr>
-          <w:rFonts w:hint="default"/>
-          <w:lang w:val="fr-BE"/>
-        </w:rPr>
-      </w:pPr>
-      <w:r>
-        <w:rPr>
-          <w:rFonts w:hint="default"/>
-          <w:lang w:val="fr-BE"/>
-        </w:rPr>
-        <w:tab/>
-        <w:t/>
-      </w:r>
-      <w:r>
-        <w:rPr>
-          <w:rFonts w:hint="default"/>
-          <w:lang w:val="fr-BE"/>
-        </w:rPr>
-        <w:tab/>
-        <w:t/>
-      </w:r>
-      <w:r>
-        <w:rPr>
-          <w:rFonts w:hint="default"/>
-          <w:lang w:val="fr-BE"/>
-        </w:rPr>
-        <w:tab/>
-        <w:t>- tapis de souris x2 10€</w:t>
-      </w:r>
-    </w:p>
-    <w:p>
-      <w:pPr>
-        <w:rPr>
-          <w:rFonts w:hint="default"/>
-          <w:lang w:val="fr-BE"/>
-        </w:rPr>
-      </w:pPr>
-      <w:r>
-        <w:rPr>
-          <w:rFonts w:hint="default"/>
-          <w:lang w:val="fr-BE"/>
-        </w:rPr>
-        <w:tab/>
-        <w:t/>
-      </w:r>
-      <w:r>
-        <w:rPr>
-          <w:rFonts w:hint="default"/>
-          <w:lang w:val="fr-BE"/>
-        </w:rPr>
-        <w:tab/>
-        <w:t>Bureau x2 400€</w:t>
-      </w:r>
-    </w:p>
-    <w:p>
-      <w:pPr>
-        <w:rPr>
-          <w:rFonts w:hint="default"/>
-          <w:lang w:val="fr-BE"/>
-        </w:rPr>
-      </w:pPr>
-      <w:r>
-        <w:rPr>
-          <w:rFonts w:hint="default"/>
-          <w:lang w:val="fr-BE"/>
-        </w:rPr>
-        <w:tab/>
-        <w:t/>
-      </w:r>
-      <w:r>
-        <w:rPr>
-          <w:rFonts w:hint="default"/>
-          <w:lang w:val="fr-BE"/>
-        </w:rPr>
-        <w:tab/>
-        <w:t>Chaise ergonomique x2 200€</w:t>
-      </w:r>
-    </w:p>
-    <w:p>
-      <w:pPr>
-        <w:rPr>
-          <w:rFonts w:hint="default"/>
-          <w:lang w:val="fr-BE"/>
-        </w:rPr>
-      </w:pPr>
-      <w:r>
-        <w:rPr>
-          <w:rFonts w:hint="default"/>
-          <w:lang w:val="fr-BE"/>
-        </w:rPr>
-        <w:tab/>
-        <w:t/>
-      </w:r>
-      <w:r>
-        <w:rPr>
-          <w:rFonts w:hint="default"/>
-          <w:lang w:val="fr-BE"/>
-        </w:rPr>
-        <w:tab/>
-        <w:t>Multi-prise x2 30€</w:t>
-      </w:r>
-    </w:p>
-    <w:p>
-      <w:pPr>
-        <w:ind w:left="420" w:leftChars="0" w:firstLine="420" w:firstLineChars="0"/>
-        <w:rPr>
-          <w:rFonts w:hint="default"/>
-          <w:lang w:val="fr-BE"/>
-        </w:rPr>
-      </w:pPr>
-      <w:r>
-        <w:rPr>
-          <w:rFonts w:hint="default"/>
-          <w:lang w:val="fr-BE"/>
-        </w:rPr>
-        <w:t>Câble ethernets 100m 25€</w:t>
-      </w:r>
-    </w:p>
-    <w:p>
-      <w:pPr>
-        <w:ind w:left="420" w:leftChars="0" w:firstLine="420" w:firstLineChars="0"/>
-        <w:rPr>
-          <w:rFonts w:hint="default"/>
-          <w:lang w:val="fr-BE"/>
-        </w:rPr>
-      </w:pPr>
-      <w:r>
-        <w:rPr>
-          <w:rFonts w:hint="default"/>
-          <w:lang w:val="fr-BE"/>
-        </w:rPr>
-        <w:t>Loupe de table avec led 40€</w:t>
-      </w:r>
-    </w:p>
-    <w:p>
-      <w:pPr>
-        <w:ind w:left="420" w:leftChars="0" w:firstLine="420" w:firstLineChars="0"/>
-        <w:rPr>
-          <w:rFonts w:hint="default"/>
-          <w:lang w:val="fr-BE"/>
-        </w:rPr>
-      </w:pPr>
-      <w:r>
-        <w:rPr>
-          <w:rFonts w:hint="default"/>
-          <w:lang w:val="fr-BE"/>
-        </w:rPr>
-        <w:t>Lampe de table 25€</w:t>
-      </w:r>
-    </w:p>
-    <w:p>
-      <w:pPr>
-        <w:ind w:left="420" w:leftChars="0" w:firstLine="420" w:firstLineChars="0"/>
-        <w:rPr>
-          <w:rFonts w:hint="default"/>
-          <w:lang w:val="fr-BE"/>
-        </w:rPr>
-      </w:pPr>
-      <w:r>
-        <w:rPr>
-          <w:rFonts w:hint="default"/>
-          <w:lang w:val="fr-BE"/>
-        </w:rPr>
-        <w:t>Balance 30€</w:t>
-      </w:r>
-    </w:p>
-    <w:p>
-      <w:pPr>
-        <w:ind w:left="420" w:leftChars="0" w:firstLine="420" w:firstLineChars="0"/>
-        <w:rPr>
-          <w:rFonts w:hint="default"/>
-          <w:lang w:val="fr-BE"/>
-        </w:rPr>
-      </w:pPr>
-      <w:r>
-        <w:rPr>
-          <w:rFonts w:hint="default"/>
-          <w:lang w:val="fr-BE"/>
-        </w:rPr>
-        <w:t>Tournevis 20€</w:t>
-      </w:r>
-    </w:p>
-    <w:p>
-      <w:pPr>
-        <w:ind w:left="420" w:leftChars="0" w:firstLine="420" w:firstLineChars="0"/>
-        <w:rPr>
-          <w:rFonts w:hint="default"/>
-          <w:lang w:val="fr-BE"/>
-        </w:rPr>
-      </w:pPr>
-      <w:r>
-        <w:rPr>
-          <w:rFonts w:hint="default"/>
-          <w:lang w:val="fr-BE"/>
-        </w:rPr>
-        <w:t>Bracelet anti static 10€</w:t>
-      </w:r>
-    </w:p>
-    <w:p>
-      <w:pPr>
-        <w:ind w:left="420" w:leftChars="0" w:firstLine="420" w:firstLineChars="0"/>
-        <w:rPr>
-          <w:rFonts w:hint="default"/>
-          <w:lang w:val="fr-BE"/>
-        </w:rPr>
-      </w:pPr>
-      <w:r>
-        <w:rPr>
-          <w:rFonts w:hint="default"/>
-          <w:lang w:val="fr-BE"/>
-        </w:rPr>
-        <w:t>Imprimante 50€</w:t>
-      </w:r>
-    </w:p>
-    <w:p>
-      <w:pPr>
-        <w:ind w:left="420" w:leftChars="0" w:firstLine="420" w:firstLineChars="0"/>
-        <w:rPr>
-          <w:rFonts w:hint="default"/>
-          <w:color w:val="2E75B6" w:themeColor="accent1" w:themeShade="BF"/>
-          <w:lang w:val="fr-BE"/>
-        </w:rPr>
-      </w:pPr>
-      <w:r>
-        <w:rPr>
-          <w:rFonts w:hint="default"/>
-          <w:lang w:val="fr-BE"/>
-        </w:rPr>
-        <w:t>Porte-manteau 30€</w:t>
-      </w:r>
-    </w:p>
-    <w:p>
-      <w:pPr>
-        <w:rPr>
-          <w:rFonts w:hint="default"/>
-          <w:lang w:val="fr-BE"/>
-        </w:rPr>
-      </w:pPr>
-      <w:r>
-        <w:rPr>
-          <w:rFonts w:hint="default"/>
-          <w:lang w:val="fr-BE"/>
-        </w:rPr>
-        <w:tab/>
-        <w:t/>
-      </w:r>
-      <w:r>
-        <w:rPr>
-          <w:rFonts w:hint="default"/>
-          <w:lang w:val="fr-BE"/>
-        </w:rPr>
-        <w:tab/>
-      </w:r>
-    </w:p>
-    <w:p>
-      <w:pPr>
-        <w:rPr>
-          <w:rFonts w:hint="default"/>
-          <w:lang w:val="fr-BE"/>
-        </w:rPr>
-      </w:pPr>
-      <w:r>
-        <w:rPr>
-          <w:rFonts w:hint="default"/>
-          <w:lang w:val="fr-BE"/>
-        </w:rPr>
-        <w:t xml:space="preserve">Coûts futurs : </w:t>
-      </w:r>
-    </w:p>
-    <w:p>
-      <w:pPr>
-        <w:rPr>
-          <w:rFonts w:hint="default"/>
-          <w:lang w:val="fr-BE"/>
-        </w:rPr>
-      </w:pPr>
-      <w:r>
-        <w:rPr>
-          <w:rFonts w:hint="default"/>
-          <w:lang w:val="fr-BE"/>
-        </w:rPr>
-        <w:tab/>
-        <w:t>Coûts récurents :</w:t>
-      </w:r>
-    </w:p>
-    <w:p>
-      <w:pPr>
-        <w:rPr>
-          <w:rFonts w:hint="default"/>
-          <w:lang w:val="fr-BE"/>
-        </w:rPr>
-      </w:pPr>
-      <w:r>
-        <w:rPr>
-          <w:rFonts w:hint="default"/>
-          <w:lang w:val="fr-BE"/>
-        </w:rPr>
-        <w:tab/>
-      </w:r>
-      <w:r>
-        <w:rPr>
-          <w:rFonts w:hint="default"/>
-          <w:lang w:val="fr-BE"/>
-        </w:rPr>
-        <w:tab/>
-      </w:r>
-      <w:r>
-        <w:rPr>
-          <w:rFonts w:hint="default"/>
-          <w:lang w:val="fr-BE"/>
-        </w:rPr>
-        <w:t>Location d’un bureau</w:t>
-      </w:r>
-    </w:p>
-    <w:p>
-      <w:pPr>
-        <w:rPr>
-          <w:rFonts w:hint="default"/>
-          <w:lang w:val="fr-BE"/>
-        </w:rPr>
-      </w:pPr>
-      <w:r>
-        <w:rPr>
-          <w:rFonts w:hint="default"/>
-          <w:lang w:val="fr-BE"/>
-        </w:rPr>
-        <w:tab/>
-        <w:t/>
-      </w:r>
-      <w:r>
-        <w:rPr>
-          <w:rFonts w:hint="default"/>
-          <w:lang w:val="fr-BE"/>
-        </w:rPr>
-        <w:tab/>
-        <w:t>Cartes de visite</w:t>
-      </w:r>
-    </w:p>
-    <w:p>
-      <w:pPr>
-        <w:rPr>
-          <w:rFonts w:hint="default"/>
-          <w:lang w:val="fr-BE"/>
-        </w:rPr>
-      </w:pPr>
-      <w:r>
-        <w:rPr>
-          <w:rFonts w:hint="default"/>
-          <w:lang w:val="fr-BE"/>
-        </w:rPr>
-        <w:tab/>
-        <w:t/>
-      </w:r>
-      <w:r>
-        <w:rPr>
-          <w:rFonts w:hint="default"/>
-          <w:lang w:val="fr-BE"/>
-        </w:rPr>
-        <w:tab/>
-        <w:t>Formations</w:t>
-      </w:r>
-    </w:p>
-    <w:p>
-      <w:pPr>
-        <w:ind w:left="420" w:leftChars="0" w:firstLine="420" w:firstLineChars="0"/>
-        <w:rPr>
-          <w:rFonts w:hint="default"/>
-          <w:lang w:val="fr-BE"/>
-        </w:rPr>
-      </w:pPr>
-      <w:r>
-        <w:rPr>
-          <w:rFonts w:hint="default"/>
-          <w:lang w:val="fr-BE"/>
-        </w:rPr>
-        <w:t>organisation d’événements</w:t>
-      </w:r>
-    </w:p>
-    <w:p>
-      <w:pPr>
-        <w:ind w:left="420" w:leftChars="0" w:firstLine="420" w:firstLineChars="0"/>
-        <w:rPr>
-          <w:rFonts w:hint="default"/>
-          <w:lang w:val="fr-BE"/>
-        </w:rPr>
-      </w:pPr>
-      <w:r>
-        <w:rPr>
-          <w:rFonts w:hint="default"/>
-          <w:lang w:val="fr-BE"/>
-        </w:rPr>
-        <w:t>publicité</w:t>
-      </w:r>
-    </w:p>
-    <w:p>
-      <w:pPr>
-        <w:ind w:left="420" w:leftChars="0" w:firstLine="420" w:firstLineChars="0"/>
-        <w:rPr>
-          <w:rFonts w:hint="default"/>
-          <w:lang w:val="fr-BE"/>
-        </w:rPr>
-      </w:pPr>
-      <w:r>
-        <w:rPr>
-          <w:rFonts w:hint="default"/>
-          <w:lang w:val="fr-BE"/>
-        </w:rPr>
-        <w:t>Participation à des événements</w:t>
-      </w:r>
-    </w:p>
-    <w:p>
-      <w:pPr>
-        <w:ind w:left="420" w:leftChars="0" w:firstLine="420" w:firstLineChars="0"/>
-        <w:rPr>
-          <w:rFonts w:hint="default"/>
-          <w:lang w:val="fr-BE"/>
-        </w:rPr>
-      </w:pPr>
-      <w:r>
-        <w:rPr>
-          <w:rFonts w:hint="default"/>
-          <w:lang w:val="fr-BE"/>
-        </w:rPr>
-        <w:t>Contrats étudiants divers</w:t>
-      </w:r>
-    </w:p>
-    <w:p>
-      <w:pPr>
-        <w:ind w:firstLine="420" w:firstLineChars="0"/>
-        <w:rPr>
-          <w:rFonts w:hint="default"/>
-          <w:lang w:val="fr-BE"/>
-        </w:rPr>
-      </w:pPr>
-      <w:r>
-        <w:rPr>
-          <w:rFonts w:hint="default"/>
-          <w:lang w:val="fr-BE"/>
-        </w:rPr>
-        <w:t>Coûts ponctuels :</w:t>
-      </w:r>
-    </w:p>
-    <w:p>
-      <w:pPr>
-        <w:ind w:firstLine="420" w:firstLineChars="0"/>
-        <w:rPr>
-          <w:rFonts w:hint="default"/>
-          <w:lang w:val="fr-BE"/>
-        </w:rPr>
-      </w:pPr>
-      <w:r>
-        <w:rPr>
-          <w:rFonts w:hint="default"/>
-          <w:lang w:val="fr-BE"/>
-        </w:rPr>
-        <w:tab/>
-        <w:t xml:space="preserve">Mission WebDesigner </w:t>
-      </w:r>
-    </w:p>
-    <w:p>
-      <w:pPr>
-        <w:rPr>
-          <w:rFonts w:hint="default"/>
-          <w:color w:val="auto"/>
-          <w:lang w:val="fr-BE"/>
-        </w:rPr>
-      </w:pPr>
-      <w:r>
-        <w:rPr>
-          <w:rFonts w:hint="default"/>
-          <w:color w:val="2E75B6" w:themeColor="accent1" w:themeShade="BF"/>
-          <w:lang w:val="fr-BE"/>
-        </w:rPr>
-        <w:tab/>
-      </w:r>
-      <w:r>
-        <w:rPr>
-          <w:rFonts w:hint="default"/>
-          <w:color w:val="2E75B6" w:themeColor="accent1" w:themeShade="BF"/>
-          <w:lang w:val="fr-BE"/>
-        </w:rPr>
-        <w:tab/>
-      </w:r>
-      <w:r>
-        <w:rPr>
-          <w:rFonts w:hint="default"/>
-          <w:color w:val="auto"/>
-          <w:lang w:val="fr-BE"/>
-        </w:rPr>
-        <w:t xml:space="preserve">Table de cuisine </w:t>
+          <w:highlight w:val="yellow"/>
+          <w:lang w:val="fr-BE"/>
+        </w:rPr>
+      </w:pPr>
+      <w:r>
+        <w:rPr>
+          <w:rFonts w:hint="default"/>
+          <w:highlight w:val="yellow"/>
+          <w:lang w:val="fr-BE"/>
+        </w:rPr>
+        <w:t>Voir taxes, cotisations sociales et clarifier net/brut</w:t>
       </w:r>
       <w:bookmarkStart w:id="0" w:name="_GoBack"/>
       <w:bookmarkEnd w:id="0"/>
     </w:p>
     <w:p>
       <w:pPr>
+        <w:ind w:left="420" w:leftChars="0" w:firstLine="420" w:firstLineChars="0"/>
+        <w:rPr>
+          <w:rFonts w:hint="default"/>
+          <w:lang w:val="fr-BE"/>
+        </w:rPr>
+      </w:pPr>
+      <w:r>
+        <w:rPr>
+          <w:rFonts w:hint="default"/>
+          <w:lang w:val="fr-BE"/>
+        </w:rPr>
+        <w:t>Frais de server 20€/mois</w:t>
+      </w:r>
+    </w:p>
+    <w:p>
+      <w:pPr>
+        <w:ind w:left="420" w:leftChars="0" w:firstLine="420" w:firstLineChars="0"/>
+        <w:rPr>
+          <w:rFonts w:hint="default"/>
+          <w:lang w:val="fr-BE"/>
+        </w:rPr>
+      </w:pPr>
+      <w:r>
+        <w:rPr>
+          <w:rFonts w:hint="default"/>
+          <w:lang w:val="fr-BE"/>
+        </w:rPr>
+        <w:t>Location de nom de domaine 1€/mois</w:t>
+      </w:r>
+    </w:p>
+    <w:p>
+      <w:pPr>
+        <w:ind w:left="420" w:leftChars="0" w:firstLine="420" w:firstLineChars="0"/>
+        <w:rPr>
+          <w:rFonts w:hint="default"/>
+          <w:lang w:val="fr-BE"/>
+        </w:rPr>
+      </w:pPr>
+      <w:r>
+        <w:rPr>
+          <w:rFonts w:hint="default"/>
+          <w:lang w:val="fr-BE"/>
+        </w:rPr>
+        <w:t>Eau 14€/mois</w:t>
+      </w:r>
+    </w:p>
+    <w:p>
+      <w:pPr>
+        <w:ind w:left="420" w:leftChars="0" w:firstLine="420" w:firstLineChars="0"/>
+        <w:rPr>
+          <w:rFonts w:hint="default"/>
+          <w:lang w:val="fr-BE"/>
+        </w:rPr>
+      </w:pPr>
+      <w:r>
+        <w:rPr>
+          <w:rFonts w:hint="default"/>
+          <w:lang w:val="fr-BE"/>
+        </w:rPr>
+        <w:t>Emballages cartons &lt;0.30€/</w:t>
+      </w:r>
+      <w:r>
+        <w:rPr>
+          <w:rFonts w:hint="default"/>
+          <w:highlight w:val="yellow"/>
+          <w:lang w:val="fr-BE"/>
+        </w:rPr>
+        <w:t>opération-&gt; estimer au plus ce qu’on aura en terme temporel</w:t>
+      </w:r>
+    </w:p>
+    <w:p>
+      <w:pPr>
+        <w:ind w:left="420" w:leftChars="0" w:firstLine="420" w:firstLineChars="0"/>
+        <w:rPr>
+          <w:rFonts w:hint="default"/>
+          <w:lang w:val="fr-BE"/>
+        </w:rPr>
+      </w:pPr>
+      <w:r>
+        <w:rPr>
+          <w:rFonts w:hint="default"/>
+          <w:lang w:val="fr-BE"/>
+        </w:rPr>
+        <w:t xml:space="preserve">Papier bulle </w:t>
+      </w:r>
+      <w:r>
+        <w:rPr>
+          <w:rFonts w:hint="default"/>
+          <w:highlight w:val="yellow"/>
+          <w:lang w:val="fr-BE"/>
+        </w:rPr>
+        <w:t>&lt;2€/mois</w:t>
+      </w:r>
+    </w:p>
+    <w:p>
+      <w:pPr>
+        <w:ind w:left="420" w:leftChars="0" w:firstLine="420" w:firstLineChars="0"/>
+        <w:rPr>
+          <w:rFonts w:hint="default"/>
+          <w:lang w:val="fr-BE"/>
+        </w:rPr>
+      </w:pPr>
+      <w:r>
+        <w:rPr>
+          <w:rFonts w:hint="default"/>
+          <w:lang w:val="fr-BE"/>
+        </w:rPr>
+        <w:t>Papier &lt;1€/mois</w:t>
+      </w:r>
+    </w:p>
+    <w:p>
+      <w:pPr>
+        <w:ind w:left="420" w:leftChars="0" w:firstLine="420" w:firstLineChars="0"/>
+        <w:rPr>
+          <w:rFonts w:hint="default"/>
+          <w:lang w:val="fr-BE"/>
+        </w:rPr>
+      </w:pPr>
+    </w:p>
+    <w:p>
+      <w:pPr>
+        <w:rPr>
+          <w:rFonts w:hint="default"/>
+          <w:lang w:val="fr-BE"/>
+        </w:rPr>
+      </w:pPr>
+      <w:r>
+        <w:rPr>
+          <w:rFonts w:hint="default"/>
+          <w:lang w:val="fr-BE"/>
+        </w:rPr>
+        <w:tab/>
+      </w:r>
+      <w:r>
+        <w:rPr>
+          <w:rFonts w:hint="default"/>
+          <w:lang w:val="fr-BE"/>
+        </w:rPr>
+        <w:t xml:space="preserve">Coûts ponctuels : </w:t>
+      </w:r>
+    </w:p>
+    <w:p>
+      <w:pPr>
+        <w:rPr>
+          <w:rFonts w:hint="default"/>
+          <w:lang w:val="fr-BE"/>
+        </w:rPr>
+      </w:pPr>
+      <w:r>
+        <w:rPr>
+          <w:rFonts w:hint="default"/>
+          <w:lang w:val="fr-BE"/>
+        </w:rPr>
+        <w:tab/>
+      </w:r>
+      <w:r>
+        <w:rPr>
+          <w:rFonts w:hint="default"/>
+          <w:lang w:val="fr-BE"/>
+        </w:rPr>
+        <w:tab/>
+      </w:r>
+      <w:r>
+        <w:rPr>
+          <w:rFonts w:hint="default"/>
+          <w:lang w:val="fr-BE"/>
+        </w:rPr>
+        <w:t xml:space="preserve">Matériel informatique : </w:t>
+      </w:r>
+    </w:p>
+    <w:p>
+      <w:pPr>
+        <w:rPr>
+          <w:rFonts w:hint="default"/>
+          <w:lang w:val="fr-BE"/>
+        </w:rPr>
+      </w:pPr>
+      <w:r>
+        <w:rPr>
+          <w:rFonts w:hint="default"/>
+          <w:lang w:val="fr-BE"/>
+        </w:rPr>
+        <w:tab/>
+      </w:r>
+      <w:r>
+        <w:rPr>
+          <w:rFonts w:hint="default"/>
+          <w:lang w:val="fr-BE"/>
+        </w:rPr>
+        <w:tab/>
+      </w:r>
+      <w:r>
+        <w:rPr>
+          <w:rFonts w:hint="default"/>
+          <w:lang w:val="fr-BE"/>
+        </w:rPr>
+        <w:tab/>
+      </w:r>
+      <w:r>
+        <w:rPr>
+          <w:rFonts w:hint="default"/>
+          <w:lang w:val="fr-BE"/>
+        </w:rPr>
+        <w:t>- pc portable x2 2000€</w:t>
+      </w:r>
+    </w:p>
+    <w:p>
+      <w:pPr>
+        <w:rPr>
+          <w:rFonts w:hint="default"/>
+          <w:lang w:val="fr-BE"/>
+        </w:rPr>
+      </w:pPr>
+      <w:r>
+        <w:rPr>
+          <w:rFonts w:hint="default"/>
+          <w:lang w:val="fr-BE"/>
+        </w:rPr>
+        <w:tab/>
+      </w:r>
+      <w:r>
+        <w:rPr>
+          <w:rFonts w:hint="default"/>
+          <w:lang w:val="fr-BE"/>
+        </w:rPr>
+        <w:tab/>
+      </w:r>
+      <w:r>
+        <w:rPr>
+          <w:rFonts w:hint="default"/>
+          <w:lang w:val="fr-BE"/>
+        </w:rPr>
+        <w:tab/>
+      </w:r>
+      <w:r>
+        <w:rPr>
+          <w:rFonts w:hint="default"/>
+          <w:lang w:val="fr-BE"/>
+        </w:rPr>
+        <w:t>- écran x2</w:t>
+      </w:r>
+      <w:r>
+        <w:rPr>
+          <w:rFonts w:hint="default"/>
+          <w:lang w:val="fr-BE"/>
+        </w:rPr>
+        <w:tab/>
+      </w:r>
+      <w:r>
+        <w:rPr>
+          <w:rFonts w:hint="default"/>
+          <w:lang w:val="fr-BE"/>
+        </w:rPr>
+        <w:t>400€</w:t>
+      </w:r>
+    </w:p>
+    <w:p>
+      <w:pPr>
+        <w:rPr>
+          <w:rFonts w:hint="default"/>
+          <w:lang w:val="fr-BE"/>
+        </w:rPr>
+      </w:pPr>
+      <w:r>
+        <w:rPr>
+          <w:rFonts w:hint="default"/>
+          <w:lang w:val="fr-BE"/>
+        </w:rPr>
+        <w:tab/>
+      </w:r>
+      <w:r>
+        <w:rPr>
+          <w:rFonts w:hint="default"/>
+          <w:lang w:val="fr-BE"/>
+        </w:rPr>
+        <w:tab/>
+      </w:r>
+      <w:r>
+        <w:rPr>
+          <w:rFonts w:hint="default"/>
+          <w:lang w:val="fr-BE"/>
+        </w:rPr>
+        <w:tab/>
+      </w:r>
+      <w:r>
+        <w:rPr>
+          <w:rFonts w:hint="default"/>
+          <w:lang w:val="fr-BE"/>
+        </w:rPr>
+        <w:t>- clavier x2 40€</w:t>
+      </w:r>
+    </w:p>
+    <w:p>
+      <w:pPr>
+        <w:rPr>
+          <w:rFonts w:hint="default"/>
+          <w:lang w:val="fr-BE"/>
+        </w:rPr>
+      </w:pPr>
+      <w:r>
+        <w:rPr>
+          <w:rFonts w:hint="default"/>
+          <w:lang w:val="fr-BE"/>
+        </w:rPr>
+        <w:tab/>
+      </w:r>
+      <w:r>
+        <w:rPr>
+          <w:rFonts w:hint="default"/>
+          <w:lang w:val="fr-BE"/>
+        </w:rPr>
+        <w:tab/>
+      </w:r>
+      <w:r>
+        <w:rPr>
+          <w:rFonts w:hint="default"/>
+          <w:lang w:val="fr-BE"/>
+        </w:rPr>
+        <w:tab/>
+      </w:r>
+      <w:r>
+        <w:rPr>
+          <w:rFonts w:hint="default"/>
+          <w:lang w:val="fr-BE"/>
+        </w:rPr>
+        <w:t>- souris x2 25€</w:t>
+      </w:r>
+    </w:p>
+    <w:p>
+      <w:pPr>
+        <w:rPr>
+          <w:rFonts w:hint="default"/>
+          <w:lang w:val="fr-BE"/>
+        </w:rPr>
+      </w:pPr>
+      <w:r>
+        <w:rPr>
+          <w:rFonts w:hint="default"/>
+          <w:lang w:val="fr-BE"/>
+        </w:rPr>
+        <w:tab/>
+      </w:r>
+      <w:r>
+        <w:rPr>
+          <w:rFonts w:hint="default"/>
+          <w:lang w:val="fr-BE"/>
+        </w:rPr>
+        <w:tab/>
+      </w:r>
+      <w:r>
+        <w:rPr>
+          <w:rFonts w:hint="default"/>
+          <w:lang w:val="fr-BE"/>
+        </w:rPr>
+        <w:tab/>
+      </w:r>
+      <w:r>
+        <w:rPr>
+          <w:rFonts w:hint="default"/>
+          <w:lang w:val="fr-BE"/>
+        </w:rPr>
+        <w:t>- casque audio x2 120€</w:t>
+      </w:r>
+    </w:p>
+    <w:p>
+      <w:pPr>
+        <w:rPr>
+          <w:rFonts w:hint="default"/>
+          <w:lang w:val="fr-BE"/>
+        </w:rPr>
+      </w:pPr>
+      <w:r>
+        <w:rPr>
+          <w:rFonts w:hint="default"/>
+          <w:lang w:val="fr-BE"/>
+        </w:rPr>
+        <w:tab/>
+      </w:r>
+      <w:r>
+        <w:rPr>
+          <w:rFonts w:hint="default"/>
+          <w:lang w:val="fr-BE"/>
+        </w:rPr>
+        <w:tab/>
+      </w:r>
+      <w:r>
+        <w:rPr>
+          <w:rFonts w:hint="default"/>
+          <w:lang w:val="fr-BE"/>
+        </w:rPr>
+        <w:tab/>
+      </w:r>
+      <w:r>
+        <w:rPr>
+          <w:rFonts w:hint="default"/>
+          <w:lang w:val="fr-BE"/>
+        </w:rPr>
+        <w:t>- tapis de souris x2 10€</w:t>
+      </w:r>
+    </w:p>
+    <w:p>
+      <w:pPr>
+        <w:rPr>
+          <w:rFonts w:hint="default"/>
+          <w:lang w:val="fr-BE"/>
+        </w:rPr>
+      </w:pPr>
+      <w:r>
+        <w:rPr>
+          <w:rFonts w:hint="default"/>
+          <w:lang w:val="fr-BE"/>
+        </w:rPr>
+        <w:tab/>
+      </w:r>
+      <w:r>
+        <w:rPr>
+          <w:rFonts w:hint="default"/>
+          <w:lang w:val="fr-BE"/>
+        </w:rPr>
+        <w:tab/>
+      </w:r>
+      <w:r>
+        <w:rPr>
+          <w:rFonts w:hint="default"/>
+          <w:lang w:val="fr-BE"/>
+        </w:rPr>
+        <w:t>Bureau x2 400€</w:t>
+      </w:r>
+    </w:p>
+    <w:p>
+      <w:pPr>
+        <w:rPr>
+          <w:rFonts w:hint="default"/>
+          <w:lang w:val="fr-BE"/>
+        </w:rPr>
+      </w:pPr>
+      <w:r>
+        <w:rPr>
+          <w:rFonts w:hint="default"/>
+          <w:lang w:val="fr-BE"/>
+        </w:rPr>
+        <w:tab/>
+      </w:r>
+      <w:r>
+        <w:rPr>
+          <w:rFonts w:hint="default"/>
+          <w:lang w:val="fr-BE"/>
+        </w:rPr>
+        <w:tab/>
+      </w:r>
+      <w:r>
+        <w:rPr>
+          <w:rFonts w:hint="default"/>
+          <w:lang w:val="fr-BE"/>
+        </w:rPr>
+        <w:t>Chaise ergonomique x2 200€</w:t>
+      </w:r>
+    </w:p>
+    <w:p>
+      <w:pPr>
+        <w:rPr>
+          <w:rFonts w:hint="default"/>
+          <w:lang w:val="fr-BE"/>
+        </w:rPr>
+      </w:pPr>
+      <w:r>
+        <w:rPr>
+          <w:rFonts w:hint="default"/>
+          <w:lang w:val="fr-BE"/>
+        </w:rPr>
+        <w:tab/>
+      </w:r>
+      <w:r>
+        <w:rPr>
+          <w:rFonts w:hint="default"/>
+          <w:lang w:val="fr-BE"/>
+        </w:rPr>
+        <w:tab/>
+      </w:r>
+      <w:r>
+        <w:rPr>
+          <w:rFonts w:hint="default"/>
+          <w:lang w:val="fr-BE"/>
+        </w:rPr>
+        <w:t>Multi-prise x2 30€</w:t>
+      </w:r>
+    </w:p>
+    <w:p>
+      <w:pPr>
+        <w:ind w:left="420" w:leftChars="0" w:firstLine="420" w:firstLineChars="0"/>
+        <w:rPr>
+          <w:rFonts w:hint="default"/>
+          <w:lang w:val="fr-BE"/>
+        </w:rPr>
+      </w:pPr>
+      <w:r>
+        <w:rPr>
+          <w:rFonts w:hint="default"/>
+          <w:lang w:val="fr-BE"/>
+        </w:rPr>
+        <w:t>Câble ethernets 100m 25€</w:t>
+      </w:r>
+    </w:p>
+    <w:p>
+      <w:pPr>
+        <w:ind w:left="420" w:leftChars="0" w:firstLine="420" w:firstLineChars="0"/>
+        <w:rPr>
+          <w:rFonts w:hint="default"/>
+          <w:lang w:val="fr-BE"/>
+        </w:rPr>
+      </w:pPr>
+      <w:r>
+        <w:rPr>
+          <w:rFonts w:hint="default"/>
+          <w:lang w:val="fr-BE"/>
+        </w:rPr>
+        <w:t>Loupe de table avec led 40€</w:t>
+      </w:r>
+    </w:p>
+    <w:p>
+      <w:pPr>
+        <w:ind w:left="420" w:leftChars="0" w:firstLine="420" w:firstLineChars="0"/>
+        <w:rPr>
+          <w:rFonts w:hint="default"/>
+          <w:lang w:val="fr-BE"/>
+        </w:rPr>
+      </w:pPr>
+      <w:r>
+        <w:rPr>
+          <w:rFonts w:hint="default"/>
+          <w:lang w:val="fr-BE"/>
+        </w:rPr>
+        <w:t>Lampe de table 25€</w:t>
+      </w:r>
+    </w:p>
+    <w:p>
+      <w:pPr>
+        <w:ind w:left="420" w:leftChars="0" w:firstLine="420" w:firstLineChars="0"/>
+        <w:rPr>
+          <w:rFonts w:hint="default"/>
+          <w:lang w:val="fr-BE"/>
+        </w:rPr>
+      </w:pPr>
+      <w:r>
+        <w:rPr>
+          <w:rFonts w:hint="default"/>
+          <w:lang w:val="fr-BE"/>
+        </w:rPr>
+        <w:t>Balance 30€</w:t>
+      </w:r>
+    </w:p>
+    <w:p>
+      <w:pPr>
+        <w:ind w:left="420" w:leftChars="0" w:firstLine="420" w:firstLineChars="0"/>
+        <w:rPr>
+          <w:rFonts w:hint="default"/>
+          <w:lang w:val="fr-BE"/>
+        </w:rPr>
+      </w:pPr>
+      <w:r>
+        <w:rPr>
+          <w:rFonts w:hint="default"/>
+          <w:lang w:val="fr-BE"/>
+        </w:rPr>
+        <w:t>Tournevis 20€</w:t>
+      </w:r>
+    </w:p>
+    <w:p>
+      <w:pPr>
+        <w:ind w:left="420" w:leftChars="0" w:firstLine="420" w:firstLineChars="0"/>
+        <w:rPr>
+          <w:rFonts w:hint="default"/>
+          <w:lang w:val="fr-BE"/>
+        </w:rPr>
+      </w:pPr>
+      <w:r>
+        <w:rPr>
+          <w:rFonts w:hint="default"/>
+          <w:lang w:val="fr-BE"/>
+        </w:rPr>
+        <w:t>Bracelet anti static 10€</w:t>
+      </w:r>
+    </w:p>
+    <w:p>
+      <w:pPr>
+        <w:ind w:left="420" w:leftChars="0" w:firstLine="420" w:firstLineChars="0"/>
+        <w:rPr>
+          <w:rFonts w:hint="default"/>
+          <w:lang w:val="fr-BE"/>
+        </w:rPr>
+      </w:pPr>
+      <w:r>
+        <w:rPr>
+          <w:rFonts w:hint="default"/>
+          <w:lang w:val="fr-BE"/>
+        </w:rPr>
+        <w:t>Imprimante 50€</w:t>
+      </w:r>
+    </w:p>
+    <w:p>
+      <w:pPr>
+        <w:ind w:left="420" w:leftChars="0" w:firstLine="420" w:firstLineChars="0"/>
+        <w:rPr>
+          <w:rFonts w:hint="default"/>
+          <w:color w:val="2E75B6" w:themeColor="accent1" w:themeShade="BF"/>
+          <w:lang w:val="fr-BE"/>
+        </w:rPr>
+      </w:pPr>
+      <w:r>
+        <w:rPr>
+          <w:rFonts w:hint="default"/>
+          <w:lang w:val="fr-BE"/>
+        </w:rPr>
+        <w:t>Porte-manteau 30€</w:t>
+      </w:r>
+    </w:p>
+    <w:p>
+      <w:pPr>
+        <w:rPr>
+          <w:rFonts w:hint="default"/>
+          <w:lang w:val="fr-BE"/>
+        </w:rPr>
+      </w:pPr>
+      <w:r>
+        <w:rPr>
+          <w:rFonts w:hint="default"/>
+          <w:lang w:val="fr-BE"/>
+        </w:rPr>
+        <w:tab/>
+      </w:r>
+      <w:r>
+        <w:rPr>
+          <w:rFonts w:hint="default"/>
+          <w:lang w:val="fr-BE"/>
+        </w:rPr>
+        <w:tab/>
+      </w:r>
+    </w:p>
+    <w:p>
+      <w:pPr>
+        <w:rPr>
+          <w:rFonts w:hint="default"/>
+          <w:lang w:val="fr-BE"/>
+        </w:rPr>
+      </w:pPr>
+      <w:r>
+        <w:rPr>
+          <w:rFonts w:hint="default"/>
+          <w:lang w:val="fr-BE"/>
+        </w:rPr>
+        <w:t xml:space="preserve">Coûts futurs : </w:t>
+      </w:r>
+    </w:p>
+    <w:p>
+      <w:pPr>
+        <w:rPr>
+          <w:rFonts w:hint="default"/>
+          <w:lang w:val="fr-BE"/>
+        </w:rPr>
+      </w:pPr>
+      <w:r>
+        <w:rPr>
+          <w:rFonts w:hint="default"/>
+          <w:lang w:val="fr-BE"/>
+        </w:rPr>
+        <w:tab/>
+      </w:r>
+      <w:r>
+        <w:rPr>
+          <w:rFonts w:hint="default"/>
+          <w:lang w:val="fr-BE"/>
+        </w:rPr>
+        <w:t>Coûts récurents :</w:t>
+      </w:r>
+    </w:p>
+    <w:p>
+      <w:pPr>
+        <w:rPr>
+          <w:rFonts w:hint="default"/>
+          <w:lang w:val="fr-BE"/>
+        </w:rPr>
+      </w:pPr>
+      <w:r>
+        <w:rPr>
+          <w:rFonts w:hint="default"/>
+          <w:lang w:val="fr-BE"/>
+        </w:rPr>
+        <w:tab/>
+      </w:r>
+      <w:r>
+        <w:rPr>
+          <w:rFonts w:hint="default"/>
+          <w:lang w:val="fr-BE"/>
+        </w:rPr>
+        <w:tab/>
+      </w:r>
+      <w:r>
+        <w:rPr>
+          <w:rFonts w:hint="default"/>
+          <w:lang w:val="fr-BE"/>
+        </w:rPr>
+        <w:t>Location d’un bureau</w:t>
+      </w:r>
+    </w:p>
+    <w:p>
+      <w:pPr>
+        <w:rPr>
+          <w:rFonts w:hint="default"/>
+          <w:lang w:val="fr-BE"/>
+        </w:rPr>
+      </w:pPr>
+      <w:r>
+        <w:rPr>
+          <w:rFonts w:hint="default"/>
+          <w:lang w:val="fr-BE"/>
+        </w:rPr>
+        <w:tab/>
+      </w:r>
+      <w:r>
+        <w:rPr>
+          <w:rFonts w:hint="default"/>
+          <w:lang w:val="fr-BE"/>
+        </w:rPr>
+        <w:tab/>
+      </w:r>
+      <w:r>
+        <w:rPr>
+          <w:rFonts w:hint="default"/>
+          <w:lang w:val="fr-BE"/>
+        </w:rPr>
+        <w:t>Cartes de visite</w:t>
+      </w:r>
+    </w:p>
+    <w:p>
+      <w:pPr>
+        <w:rPr>
+          <w:rFonts w:hint="default"/>
+          <w:lang w:val="fr-BE"/>
+        </w:rPr>
+      </w:pPr>
+      <w:r>
+        <w:rPr>
+          <w:rFonts w:hint="default"/>
+          <w:lang w:val="fr-BE"/>
+        </w:rPr>
+        <w:tab/>
+      </w:r>
+      <w:r>
+        <w:rPr>
+          <w:rFonts w:hint="default"/>
+          <w:lang w:val="fr-BE"/>
+        </w:rPr>
+        <w:tab/>
+      </w:r>
+      <w:r>
+        <w:rPr>
+          <w:rFonts w:hint="default"/>
+          <w:lang w:val="fr-BE"/>
+        </w:rPr>
+        <w:t>Formations</w:t>
+      </w:r>
+    </w:p>
+    <w:p>
+      <w:pPr>
+        <w:ind w:left="420" w:leftChars="0" w:firstLine="420" w:firstLineChars="0"/>
+        <w:rPr>
+          <w:rFonts w:hint="default"/>
+          <w:highlight w:val="none"/>
+          <w:lang w:val="fr-BE"/>
+        </w:rPr>
+      </w:pPr>
+      <w:r>
+        <w:rPr>
+          <w:rFonts w:hint="default"/>
+          <w:highlight w:val="none"/>
+          <w:lang w:val="fr-BE"/>
+        </w:rPr>
+        <w:t>organisation d’événements</w:t>
+      </w:r>
+    </w:p>
+    <w:p>
+      <w:pPr>
+        <w:ind w:left="420" w:leftChars="0" w:firstLine="420" w:firstLineChars="0"/>
+        <w:rPr>
+          <w:rFonts w:hint="default"/>
+          <w:highlight w:val="yellow"/>
+          <w:lang w:val="fr-BE"/>
+        </w:rPr>
+      </w:pPr>
+      <w:r>
+        <w:rPr>
+          <w:rFonts w:hint="default"/>
+          <w:highlight w:val="yellow"/>
+          <w:lang w:val="fr-BE"/>
+        </w:rPr>
+        <w:t>publicité</w:t>
+      </w:r>
+    </w:p>
+    <w:p>
+      <w:pPr>
+        <w:ind w:left="420" w:leftChars="0" w:firstLine="420" w:firstLineChars="0"/>
+        <w:rPr>
+          <w:rFonts w:hint="default"/>
+          <w:highlight w:val="yellow"/>
+          <w:lang w:val="fr-BE"/>
+        </w:rPr>
+      </w:pPr>
+      <w:r>
+        <w:rPr>
+          <w:rFonts w:hint="default"/>
+          <w:highlight w:val="yellow"/>
+          <w:lang w:val="fr-BE"/>
+        </w:rPr>
+        <w:t>Participation à des événements</w:t>
+      </w:r>
+    </w:p>
+    <w:p>
+      <w:pPr>
+        <w:ind w:left="420" w:leftChars="0" w:firstLine="420" w:firstLineChars="0"/>
+        <w:rPr>
+          <w:rFonts w:hint="default"/>
+          <w:lang w:val="fr-BE"/>
+        </w:rPr>
+      </w:pPr>
+      <w:r>
+        <w:rPr>
+          <w:rFonts w:hint="default"/>
+          <w:lang w:val="fr-BE"/>
+        </w:rPr>
+        <w:t>Contrats étudiants divers</w:t>
+      </w:r>
+    </w:p>
+    <w:p>
+      <w:pPr>
+        <w:ind w:firstLine="420" w:firstLineChars="0"/>
+        <w:rPr>
+          <w:rFonts w:hint="default"/>
+          <w:lang w:val="fr-BE"/>
+        </w:rPr>
+      </w:pPr>
+      <w:r>
+        <w:rPr>
+          <w:rFonts w:hint="default"/>
+          <w:lang w:val="fr-BE"/>
+        </w:rPr>
+        <w:t>Coûts ponctuels :</w:t>
+      </w:r>
+    </w:p>
+    <w:p>
+      <w:pPr>
+        <w:ind w:firstLine="420" w:firstLineChars="0"/>
+        <w:rPr>
+          <w:rFonts w:hint="default"/>
+          <w:lang w:val="fr-BE"/>
+        </w:rPr>
+      </w:pPr>
+      <w:r>
+        <w:rPr>
+          <w:rFonts w:hint="default"/>
+          <w:lang w:val="fr-BE"/>
+        </w:rPr>
+        <w:tab/>
+      </w:r>
+      <w:r>
+        <w:rPr>
+          <w:rFonts w:hint="default"/>
+          <w:lang w:val="fr-BE"/>
+        </w:rPr>
+        <w:t xml:space="preserve">Mission WebDesigner </w:t>
+      </w:r>
+    </w:p>
+    <w:p>
+      <w:pPr>
         <w:rPr>
           <w:rFonts w:hint="default"/>
           <w:color w:val="auto"/>
@@ -6573,25 +7129,58 @@
       <w:r>
         <w:rPr>
           <w:rFonts w:hint="default"/>
+          <w:color w:val="2E75B6" w:themeColor="accent1" w:themeShade="BF"/>
+          <w:lang w:val="fr-BE"/>
+        </w:rPr>
+        <w:tab/>
+      </w:r>
+      <w:r>
+        <w:rPr>
+          <w:rFonts w:hint="default"/>
+          <w:color w:val="2E75B6" w:themeColor="accent1" w:themeShade="BF"/>
+          <w:lang w:val="fr-BE"/>
+        </w:rPr>
+        <w:tab/>
+      </w:r>
+      <w:r>
+        <w:rPr>
+          <w:rFonts w:hint="default"/>
           <w:color w:val="auto"/>
           <w:lang w:val="fr-BE"/>
         </w:rPr>
-        <w:tab/>
-      </w:r>
-      <w:r>
+        <w:t xml:space="preserve">Table de cuisine </w:t>
+      </w:r>
+    </w:p>
+    <w:p>
+      <w:pPr>
         <w:rPr>
           <w:rFonts w:hint="default"/>
           <w:color w:val="auto"/>
           <w:lang w:val="fr-BE"/>
         </w:rPr>
-        <w:tab/>
-      </w:r>
+      </w:pPr>
       <w:r>
         <w:rPr>
           <w:rFonts w:hint="default"/>
           <w:color w:val="auto"/>
           <w:lang w:val="fr-BE"/>
         </w:rPr>
+        <w:tab/>
+      </w:r>
+      <w:r>
+        <w:rPr>
+          <w:rFonts w:hint="default"/>
+          <w:color w:val="auto"/>
+          <w:lang w:val="fr-BE"/>
+        </w:rPr>
+        <w:tab/>
+      </w:r>
+      <w:r>
+        <w:rPr>
+          <w:rFonts w:hint="default"/>
+          <w:color w:val="auto"/>
+          <w:lang w:val="fr-BE"/>
+        </w:rPr>
         <w:t xml:space="preserve">Chaise pour la cuisine </w:t>
       </w:r>
     </w:p>
@@ -6728,7 +7317,6 @@
           <w:lang w:val="fr-BE"/>
         </w:rPr>
         <w:tab/>
-        <w:t/>
       </w:r>
       <w:r>
         <w:rPr>
@@ -6747,15 +7335,156 @@
           <w:lang w:val="fr-BE"/>
         </w:rPr>
       </w:pPr>
-    </w:p>
-    <w:p>
-      <w:pPr>
+      <w:r>
         <w:rPr>
           <w:rFonts w:hint="default"/>
           <w:color w:val="auto"/>
           <w:lang w:val="fr-BE"/>
         </w:rPr>
-      </w:pPr>
+        <w:t>Faire un tableau des couts sur excel</w:t>
+      </w:r>
+    </w:p>
+    <w:p>
+      <w:pPr>
+        <w:rPr>
+          <w:rFonts w:hint="default"/>
+          <w:color w:val="auto"/>
+          <w:lang w:val="fr-BE"/>
+        </w:rPr>
+      </w:pPr>
+      <w:r>
+        <w:rPr>
+          <w:rFonts w:hint="default"/>
+          <w:color w:val="auto"/>
+          <w:lang w:val="fr-BE"/>
+        </w:rPr>
+        <w:t>Extrapoler le C.A. mensuel pour être rentable</w:t>
+      </w:r>
+    </w:p>
+    <w:p>
+      <w:pPr>
+        <w:rPr>
+          <w:rFonts w:hint="default"/>
+          <w:color w:val="auto"/>
+          <w:lang w:val="fr-BE"/>
+        </w:rPr>
+      </w:pPr>
+      <w:r>
+        <w:rPr>
+          <w:rFonts w:hint="default"/>
+          <w:color w:val="auto"/>
+          <w:lang w:val="fr-BE"/>
+        </w:rPr>
+        <w:t>Comment atteindre ce seuil de rentabilité</w:t>
+      </w:r>
+    </w:p>
+    <w:p>
+      <w:pPr>
+        <w:rPr>
+          <w:rFonts w:hint="default"/>
+          <w:color w:val="auto"/>
+          <w:lang w:val="fr-BE"/>
+        </w:rPr>
+      </w:pPr>
+    </w:p>
+    <w:p>
+      <w:pPr>
+        <w:rPr>
+          <w:rFonts w:hint="default"/>
+          <w:color w:val="auto"/>
+          <w:lang w:val="fr-BE"/>
+        </w:rPr>
+      </w:pPr>
+    </w:p>
+    <w:p>
+      <w:pPr>
+        <w:rPr>
+          <w:rFonts w:hint="default"/>
+          <w:lang w:val="fr-BE"/>
+        </w:rPr>
+      </w:pPr>
+      <w:r>
+        <w:rPr>
+          <w:rFonts w:hint="default"/>
+          <w:lang w:val="fr-BE"/>
+        </w:rPr>
+        <w:t xml:space="preserve">Pas plus de 20 g </w:t>
+      </w:r>
+    </w:p>
+    <w:p>
+      <w:pPr>
+        <w:rPr>
+          <w:rFonts w:hint="default"/>
+          <w:lang w:val="fr-BE"/>
+        </w:rPr>
+      </w:pPr>
+      <w:r>
+        <w:rPr>
+          <w:rFonts w:hint="default"/>
+          <w:lang w:val="fr-BE"/>
+        </w:rPr>
+        <w:t>Debian sans gui</w:t>
+      </w:r>
+    </w:p>
+    <w:p>
+      <w:pPr>
+        <w:rPr>
+          <w:rFonts w:hint="default"/>
+          <w:lang w:val="fr-BE"/>
+        </w:rPr>
+      </w:pPr>
+      <w:r>
+        <w:rPr>
+          <w:rFonts w:hint="default"/>
+          <w:lang w:val="fr-BE"/>
+        </w:rPr>
+        <w:t>Prestashop</w:t>
+      </w:r>
+    </w:p>
+    <w:p>
+      <w:pPr>
+        <w:rPr>
+          <w:rFonts w:hint="default"/>
+          <w:lang w:val="fr-BE"/>
+        </w:rPr>
+      </w:pPr>
+      <w:r>
+        <w:rPr>
+          <w:rFonts w:hint="default"/>
+          <w:lang w:val="fr-BE"/>
+        </w:rPr>
+        <w:t xml:space="preserve">Forum et faq </w:t>
+      </w:r>
+    </w:p>
+    <w:p>
+      <w:pPr>
+        <w:rPr>
+          <w:rFonts w:hint="default"/>
+          <w:lang w:val="fr-BE"/>
+        </w:rPr>
+      </w:pPr>
+      <w:r>
+        <w:rPr>
+          <w:rFonts w:hint="default"/>
+          <w:lang w:val="fr-BE"/>
+        </w:rPr>
+        <w:t>Comment se déroule le SAV</w:t>
+      </w:r>
+    </w:p>
+    <w:p>
+      <w:pPr>
+        <w:rPr>
+          <w:rFonts w:hint="default"/>
+          <w:lang w:val="fr-BE"/>
+        </w:rPr>
+      </w:pPr>
+      <w:r>
+        <w:rPr>
+          <w:rFonts w:hint="default"/>
+          <w:lang w:val="fr-BE"/>
+        </w:rPr>
+        <w:t>Conditions générales, rgpd etc</w:t>
+      </w:r>
     </w:p>
     <w:p>
       <w:pPr>

</xml_diff>